<commit_message>
Funkspec 2.1 - MV - 0109
</commit_message>
<xml_diff>
--- a/Funkcionális-specifikáció.docx
+++ b/Funkcionális-specifikáció.docx
@@ -315,15 +315,565 @@
           <w:b/>
           <w:sz w:val="24"/>
         </w:rPr>
-        <w:t>K</w:t>
-      </w:r>
-      <w:r>
-        <w:rPr>
-          <w:rFonts w:ascii="Calibri" w:eastAsia="Calibri" w:hAnsi="Calibri" w:cs="Calibri"/>
-          <w:b/>
-          <w:sz w:val="24"/>
-        </w:rPr>
-        <w:t>övetelmény lista:</w:t>
+        <w:t>Vágyálomrendszer:</w:t>
+      </w:r>
+    </w:p>
+    <w:p>
+      <w:pPr>
+        <w:pStyle w:val="Listaszerbekezds"/>
+        <w:keepNext/>
+        <w:keepLines/>
+        <w:numPr>
+          <w:ilvl w:val="0"/>
+          <w:numId w:val="5"/>
+        </w:numPr>
+        <w:spacing w:before="240" w:after="0"/>
+        <w:rPr>
+          <w:rFonts w:ascii="Calibri" w:eastAsia="Calibri" w:hAnsi="Calibri" w:cs="Calibri"/>
+          <w:b/>
+          <w:sz w:val="24"/>
+        </w:rPr>
+      </w:pPr>
+      <w:r>
+        <w:rPr>
+          <w:rFonts w:ascii="Calibri" w:eastAsia="Calibri" w:hAnsi="Calibri" w:cs="Calibri"/>
+          <w:sz w:val="24"/>
+        </w:rPr>
+        <w:t>A vágyálomrendszer kifejtve a</w:t>
+      </w:r>
+      <w:r>
+        <w:rPr>
+          <w:rFonts w:ascii="Calibri" w:eastAsia="Calibri" w:hAnsi="Calibri" w:cs="Calibri"/>
+          <w:b/>
+          <w:sz w:val="24"/>
+        </w:rPr>
+        <w:t xml:space="preserve"> </w:t>
+      </w:r>
+      <w:r>
+        <w:rPr>
+          <w:rFonts w:ascii="Calibri" w:eastAsia="Calibri" w:hAnsi="Calibri" w:cs="Calibri"/>
+          <w:sz w:val="24"/>
+        </w:rPr>
+        <w:t xml:space="preserve">Követelményspecifikáció </w:t>
+      </w:r>
+      <w:r>
+        <w:rPr>
+          <w:rFonts w:ascii="Calibri" w:eastAsia="Calibri" w:hAnsi="Calibri" w:cs="Calibri"/>
+          <w:i/>
+          <w:sz w:val="24"/>
+        </w:rPr>
+        <w:t>Vágyálomrendszer</w:t>
+      </w:r>
+      <w:r>
+        <w:rPr>
+          <w:rFonts w:ascii="Calibri" w:eastAsia="Calibri" w:hAnsi="Calibri" w:cs="Calibri"/>
+          <w:sz w:val="24"/>
+        </w:rPr>
+        <w:t xml:space="preserve"> fejezetében</w:t>
+      </w:r>
+    </w:p>
+    <w:p>
+      <w:pPr>
+        <w:spacing w:after="120" w:line="360" w:lineRule="auto"/>
+        <w:jc w:val="both"/>
+        <w:rPr>
+          <w:rFonts w:ascii="Calibri" w:eastAsia="Calibri" w:hAnsi="Calibri" w:cs="Calibri"/>
+          <w:sz w:val="24"/>
+        </w:rPr>
+      </w:pPr>
+    </w:p>
+    <w:p>
+      <w:pPr>
+        <w:spacing w:after="200" w:line="276" w:lineRule="auto"/>
+        <w:jc w:val="both"/>
+        <w:rPr>
+          <w:rFonts w:ascii="Calibri" w:eastAsia="Calibri" w:hAnsi="Calibri" w:cs="Calibri"/>
+          <w:b/>
+          <w:spacing w:val="-10"/>
+          <w:sz w:val="24"/>
+        </w:rPr>
+      </w:pPr>
+      <w:r>
+        <w:rPr>
+          <w:rFonts w:ascii="Calibri" w:eastAsia="Calibri" w:hAnsi="Calibri" w:cs="Calibri"/>
+          <w:b/>
+          <w:spacing w:val="-10"/>
+          <w:sz w:val="24"/>
+        </w:rPr>
+        <w:t>Jelenlegi üzleti folyamatok:</w:t>
+      </w:r>
+      <w:r>
+        <w:rPr>
+          <w:rFonts w:ascii="Calibri" w:eastAsia="Calibri" w:hAnsi="Calibri" w:cs="Calibri"/>
+          <w:b/>
+          <w:spacing w:val="-10"/>
+          <w:sz w:val="24"/>
+        </w:rPr>
+        <w:t xml:space="preserve"> </w:t>
+      </w:r>
+    </w:p>
+    <w:p>
+      <w:pPr>
+        <w:pStyle w:val="Listaszerbekezds"/>
+        <w:numPr>
+          <w:ilvl w:val="0"/>
+          <w:numId w:val="5"/>
+        </w:numPr>
+        <w:spacing w:after="200" w:line="276" w:lineRule="auto"/>
+        <w:jc w:val="both"/>
+        <w:rPr>
+          <w:rFonts w:ascii="Calibri" w:eastAsia="Calibri" w:hAnsi="Calibri" w:cs="Calibri"/>
+          <w:b/>
+          <w:sz w:val="24"/>
+        </w:rPr>
+      </w:pPr>
+      <w:r>
+        <w:rPr>
+          <w:rFonts w:ascii="Calibri" w:eastAsia="Calibri" w:hAnsi="Calibri" w:cs="Calibri"/>
+          <w:sz w:val="24"/>
+        </w:rPr>
+        <w:t xml:space="preserve">A </w:t>
+      </w:r>
+      <w:r>
+        <w:rPr>
+          <w:rFonts w:ascii="Calibri" w:eastAsia="Calibri" w:hAnsi="Calibri" w:cs="Calibri"/>
+          <w:sz w:val="24"/>
+        </w:rPr>
+        <w:t>jelenlegi üzleti folyamatok modellje</w:t>
+      </w:r>
+      <w:r>
+        <w:rPr>
+          <w:rFonts w:ascii="Calibri" w:eastAsia="Calibri" w:hAnsi="Calibri" w:cs="Calibri"/>
+          <w:sz w:val="24"/>
+        </w:rPr>
+        <w:t xml:space="preserve"> kifejtve a</w:t>
+      </w:r>
+      <w:r>
+        <w:rPr>
+          <w:rFonts w:ascii="Calibri" w:eastAsia="Calibri" w:hAnsi="Calibri" w:cs="Calibri"/>
+          <w:b/>
+          <w:sz w:val="24"/>
+        </w:rPr>
+        <w:t xml:space="preserve"> </w:t>
+      </w:r>
+      <w:r>
+        <w:rPr>
+          <w:rFonts w:ascii="Calibri" w:eastAsia="Calibri" w:hAnsi="Calibri" w:cs="Calibri"/>
+          <w:sz w:val="24"/>
+        </w:rPr>
+        <w:t xml:space="preserve">Követelményspecifikáció </w:t>
+      </w:r>
+      <w:r>
+        <w:rPr>
+          <w:rFonts w:ascii="Calibri" w:eastAsia="Calibri" w:hAnsi="Calibri" w:cs="Calibri"/>
+          <w:i/>
+          <w:sz w:val="24"/>
+        </w:rPr>
+        <w:t>Jelenlegi üzleti folyamatok</w:t>
+      </w:r>
+      <w:r>
+        <w:rPr>
+          <w:rFonts w:ascii="Calibri" w:eastAsia="Calibri" w:hAnsi="Calibri" w:cs="Calibri"/>
+          <w:sz w:val="24"/>
+        </w:rPr>
+        <w:t xml:space="preserve"> fejezetében</w:t>
+      </w:r>
+    </w:p>
+    <w:p>
+      <w:pPr>
+        <w:spacing w:after="200" w:line="276" w:lineRule="auto"/>
+        <w:jc w:val="both"/>
+        <w:rPr>
+          <w:rFonts w:ascii="Calibri" w:eastAsia="Calibri" w:hAnsi="Calibri" w:cs="Calibri"/>
+          <w:b/>
+          <w:spacing w:val="-10"/>
+          <w:sz w:val="24"/>
+        </w:rPr>
+      </w:pPr>
+    </w:p>
+    <w:p>
+      <w:pPr>
+        <w:spacing w:after="200" w:line="276" w:lineRule="auto"/>
+        <w:jc w:val="both"/>
+        <w:rPr>
+          <w:rFonts w:ascii="Calibri" w:eastAsia="Calibri" w:hAnsi="Calibri" w:cs="Calibri"/>
+          <w:b/>
+          <w:spacing w:val="-10"/>
+          <w:sz w:val="24"/>
+        </w:rPr>
+      </w:pPr>
+    </w:p>
+    <w:p>
+      <w:pPr>
+        <w:spacing w:after="200" w:line="276" w:lineRule="auto"/>
+        <w:jc w:val="both"/>
+        <w:rPr>
+          <w:rFonts w:ascii="Calibri" w:eastAsia="Calibri" w:hAnsi="Calibri" w:cs="Calibri"/>
+          <w:b/>
+          <w:spacing w:val="-10"/>
+          <w:sz w:val="24"/>
+        </w:rPr>
+      </w:pPr>
+      <w:r>
+        <w:rPr>
+          <w:rFonts w:ascii="Calibri" w:eastAsia="Calibri" w:hAnsi="Calibri" w:cs="Calibri"/>
+          <w:b/>
+          <w:spacing w:val="-10"/>
+          <w:sz w:val="24"/>
+        </w:rPr>
+        <w:lastRenderedPageBreak/>
+        <w:t>Igényelt üzleti folyamatok:</w:t>
+      </w:r>
+    </w:p>
+    <w:p>
+      <w:pPr>
+        <w:pStyle w:val="Listaszerbekezds"/>
+        <w:keepNext/>
+        <w:keepLines/>
+        <w:numPr>
+          <w:ilvl w:val="0"/>
+          <w:numId w:val="5"/>
+        </w:numPr>
+        <w:spacing w:before="240" w:after="0"/>
+        <w:rPr>
+          <w:rFonts w:ascii="Calibri" w:eastAsia="Calibri" w:hAnsi="Calibri" w:cs="Calibri"/>
+          <w:b/>
+          <w:sz w:val="24"/>
+        </w:rPr>
+      </w:pPr>
+      <w:r>
+        <w:rPr>
+          <w:rFonts w:ascii="Calibri" w:eastAsia="Calibri" w:hAnsi="Calibri" w:cs="Calibri"/>
+          <w:sz w:val="24"/>
+        </w:rPr>
+        <w:t xml:space="preserve">Az igényelt </w:t>
+      </w:r>
+      <w:r>
+        <w:rPr>
+          <w:rFonts w:ascii="Calibri" w:eastAsia="Calibri" w:hAnsi="Calibri" w:cs="Calibri"/>
+          <w:sz w:val="24"/>
+        </w:rPr>
+        <w:t>üzleti folyamatok modellje</w:t>
+      </w:r>
+      <w:r>
+        <w:rPr>
+          <w:rFonts w:ascii="Calibri" w:eastAsia="Calibri" w:hAnsi="Calibri" w:cs="Calibri"/>
+          <w:sz w:val="24"/>
+        </w:rPr>
+        <w:t xml:space="preserve"> kifejtve a</w:t>
+      </w:r>
+      <w:r>
+        <w:rPr>
+          <w:rFonts w:ascii="Calibri" w:eastAsia="Calibri" w:hAnsi="Calibri" w:cs="Calibri"/>
+          <w:b/>
+          <w:sz w:val="24"/>
+        </w:rPr>
+        <w:t xml:space="preserve"> </w:t>
+      </w:r>
+      <w:r>
+        <w:rPr>
+          <w:rFonts w:ascii="Calibri" w:eastAsia="Calibri" w:hAnsi="Calibri" w:cs="Calibri"/>
+          <w:sz w:val="24"/>
+        </w:rPr>
+        <w:t xml:space="preserve">Követelményspecifikáció </w:t>
+      </w:r>
+      <w:r>
+        <w:rPr>
+          <w:rFonts w:ascii="Calibri" w:eastAsia="Calibri" w:hAnsi="Calibri" w:cs="Calibri"/>
+          <w:i/>
+          <w:sz w:val="24"/>
+        </w:rPr>
+        <w:t>Igényelt</w:t>
+      </w:r>
+      <w:r>
+        <w:rPr>
+          <w:rFonts w:ascii="Calibri" w:eastAsia="Calibri" w:hAnsi="Calibri" w:cs="Calibri"/>
+          <w:i/>
+          <w:sz w:val="24"/>
+        </w:rPr>
+        <w:t xml:space="preserve"> üzleti folyamatok</w:t>
+      </w:r>
+      <w:r>
+        <w:rPr>
+          <w:rFonts w:ascii="Calibri" w:eastAsia="Calibri" w:hAnsi="Calibri" w:cs="Calibri"/>
+          <w:sz w:val="24"/>
+        </w:rPr>
+        <w:t xml:space="preserve"> fejezetében</w:t>
+      </w:r>
+    </w:p>
+    <w:p>
+      <w:pPr>
+        <w:spacing w:after="120" w:line="360" w:lineRule="auto"/>
+        <w:jc w:val="both"/>
+        <w:rPr>
+          <w:rFonts w:ascii="Calibri" w:eastAsia="Calibri" w:hAnsi="Calibri" w:cs="Calibri"/>
+          <w:sz w:val="24"/>
+        </w:rPr>
+      </w:pPr>
+    </w:p>
+    <w:p>
+      <w:pPr>
+        <w:spacing w:line="276" w:lineRule="auto"/>
+        <w:jc w:val="both"/>
+        <w:rPr>
+          <w:rFonts w:ascii="Calibri" w:eastAsia="Calibri" w:hAnsi="Calibri" w:cs="Calibri"/>
+          <w:b/>
+          <w:color w:val="9B00D3"/>
+          <w:sz w:val="24"/>
+        </w:rPr>
+      </w:pPr>
+      <w:r>
+        <w:rPr>
+          <w:rFonts w:ascii="Calibri" w:eastAsia="Calibri" w:hAnsi="Calibri" w:cs="Calibri"/>
+          <w:b/>
+          <w:sz w:val="24"/>
+        </w:rPr>
+        <w:t>Felhasználói követelmények:</w:t>
+      </w:r>
+    </w:p>
+    <w:p>
+      <w:pPr>
+        <w:pStyle w:val="Listaszerbekezds"/>
+        <w:keepNext/>
+        <w:keepLines/>
+        <w:numPr>
+          <w:ilvl w:val="0"/>
+          <w:numId w:val="5"/>
+        </w:numPr>
+        <w:spacing w:before="240" w:after="0"/>
+        <w:rPr>
+          <w:rFonts w:ascii="Calibri" w:eastAsia="Calibri" w:hAnsi="Calibri" w:cs="Calibri"/>
+          <w:b/>
+          <w:sz w:val="24"/>
+        </w:rPr>
+      </w:pPr>
+      <w:r>
+        <w:rPr>
+          <w:rFonts w:ascii="Calibri" w:eastAsia="Calibri" w:hAnsi="Calibri" w:cs="Calibri"/>
+          <w:sz w:val="24"/>
+        </w:rPr>
+        <w:t>A felhasználói követelmények</w:t>
+      </w:r>
+      <w:r>
+        <w:rPr>
+          <w:rFonts w:ascii="Calibri" w:eastAsia="Calibri" w:hAnsi="Calibri" w:cs="Calibri"/>
+          <w:sz w:val="24"/>
+        </w:rPr>
+        <w:t xml:space="preserve"> kifejtve a</w:t>
+      </w:r>
+      <w:r>
+        <w:rPr>
+          <w:rFonts w:ascii="Calibri" w:eastAsia="Calibri" w:hAnsi="Calibri" w:cs="Calibri"/>
+          <w:b/>
+          <w:sz w:val="24"/>
+        </w:rPr>
+        <w:t xml:space="preserve"> </w:t>
+      </w:r>
+      <w:r>
+        <w:rPr>
+          <w:rFonts w:ascii="Calibri" w:eastAsia="Calibri" w:hAnsi="Calibri" w:cs="Calibri"/>
+          <w:sz w:val="24"/>
+        </w:rPr>
+        <w:t xml:space="preserve">Követelményspecifikáció </w:t>
+      </w:r>
+      <w:r>
+        <w:rPr>
+          <w:rFonts w:ascii="Calibri" w:eastAsia="Calibri" w:hAnsi="Calibri" w:cs="Calibri"/>
+          <w:i/>
+          <w:sz w:val="24"/>
+        </w:rPr>
+        <w:t>Felhasználói követelmények</w:t>
+      </w:r>
+      <w:r>
+        <w:rPr>
+          <w:rFonts w:ascii="Calibri" w:eastAsia="Calibri" w:hAnsi="Calibri" w:cs="Calibri"/>
+          <w:sz w:val="24"/>
+        </w:rPr>
+        <w:t xml:space="preserve"> fejezetében</w:t>
+      </w:r>
+    </w:p>
+    <w:p>
+      <w:pPr>
+        <w:spacing w:after="120" w:line="360" w:lineRule="auto"/>
+        <w:jc w:val="both"/>
+        <w:rPr>
+          <w:rFonts w:ascii="Calibri" w:eastAsia="Calibri" w:hAnsi="Calibri" w:cs="Calibri"/>
+          <w:sz w:val="24"/>
+        </w:rPr>
+      </w:pPr>
+    </w:p>
+    <w:p>
+      <w:pPr>
+        <w:spacing w:line="276" w:lineRule="auto"/>
+        <w:jc w:val="both"/>
+        <w:rPr>
+          <w:rFonts w:ascii="Calibri" w:eastAsia="Calibri" w:hAnsi="Calibri" w:cs="Calibri"/>
+          <w:b/>
+          <w:sz w:val="24"/>
+        </w:rPr>
+      </w:pPr>
+      <w:r>
+        <w:rPr>
+          <w:rFonts w:ascii="Calibri" w:eastAsia="Calibri" w:hAnsi="Calibri" w:cs="Calibri"/>
+          <w:b/>
+          <w:sz w:val="24"/>
+        </w:rPr>
+        <w:t>Törvényi háttér, megállapodás</w:t>
+      </w:r>
+      <w:r>
+        <w:rPr>
+          <w:rFonts w:ascii="Calibri" w:eastAsia="Calibri" w:hAnsi="Calibri" w:cs="Calibri"/>
+          <w:b/>
+          <w:sz w:val="24"/>
+        </w:rPr>
+        <w:t>:</w:t>
+      </w:r>
+    </w:p>
+    <w:p>
+      <w:pPr>
+        <w:pStyle w:val="Listaszerbekezds"/>
+        <w:keepNext/>
+        <w:keepLines/>
+        <w:numPr>
+          <w:ilvl w:val="0"/>
+          <w:numId w:val="5"/>
+        </w:numPr>
+        <w:spacing w:after="120" w:line="360" w:lineRule="auto"/>
+        <w:ind w:left="714" w:hanging="357"/>
+        <w:contextualSpacing w:val="0"/>
+        <w:jc w:val="both"/>
+        <w:rPr>
+          <w:rFonts w:ascii="Calibri" w:eastAsia="Calibri" w:hAnsi="Calibri" w:cs="Calibri"/>
+          <w:b/>
+          <w:sz w:val="24"/>
+        </w:rPr>
+      </w:pPr>
+      <w:r>
+        <w:rPr>
+          <w:rFonts w:ascii="Calibri" w:eastAsia="Calibri" w:hAnsi="Calibri" w:cs="Calibri"/>
+          <w:sz w:val="24"/>
+        </w:rPr>
+        <w:t xml:space="preserve">A </w:t>
+      </w:r>
+      <w:r>
+        <w:rPr>
+          <w:rFonts w:ascii="Calibri" w:eastAsia="Calibri" w:hAnsi="Calibri" w:cs="Calibri"/>
+          <w:sz w:val="24"/>
+        </w:rPr>
+        <w:t>Törvényi háttér és megállapodás</w:t>
+      </w:r>
+      <w:r>
+        <w:rPr>
+          <w:rFonts w:ascii="Calibri" w:eastAsia="Calibri" w:hAnsi="Calibri" w:cs="Calibri"/>
+          <w:sz w:val="24"/>
+        </w:rPr>
+        <w:t xml:space="preserve"> kifejtve a</w:t>
+      </w:r>
+      <w:r>
+        <w:rPr>
+          <w:rFonts w:ascii="Calibri" w:eastAsia="Calibri" w:hAnsi="Calibri" w:cs="Calibri"/>
+          <w:b/>
+          <w:sz w:val="24"/>
+        </w:rPr>
+        <w:t xml:space="preserve"> </w:t>
+      </w:r>
+      <w:r>
+        <w:rPr>
+          <w:rFonts w:ascii="Calibri" w:eastAsia="Calibri" w:hAnsi="Calibri" w:cs="Calibri"/>
+          <w:sz w:val="24"/>
+        </w:rPr>
+        <w:t xml:space="preserve">Követelményspecifikáció </w:t>
+      </w:r>
+      <w:r>
+        <w:rPr>
+          <w:rFonts w:ascii="Calibri" w:eastAsia="Calibri" w:hAnsi="Calibri" w:cs="Calibri"/>
+          <w:i/>
+          <w:sz w:val="24"/>
+        </w:rPr>
+        <w:t>Törvényi háttér, megállapodás</w:t>
+      </w:r>
+      <w:r>
+        <w:rPr>
+          <w:rFonts w:ascii="Calibri" w:eastAsia="Calibri" w:hAnsi="Calibri" w:cs="Calibri"/>
+          <w:i/>
+          <w:sz w:val="24"/>
+        </w:rPr>
+        <w:t xml:space="preserve"> követelmények</w:t>
+      </w:r>
+      <w:r>
+        <w:rPr>
+          <w:rFonts w:ascii="Calibri" w:eastAsia="Calibri" w:hAnsi="Calibri" w:cs="Calibri"/>
+          <w:sz w:val="24"/>
+        </w:rPr>
+        <w:t xml:space="preserve"> fejezetében</w:t>
+      </w:r>
+    </w:p>
+    <w:p>
+      <w:pPr>
+        <w:pStyle w:val="Listaszerbekezds"/>
+        <w:keepNext/>
+        <w:keepLines/>
+        <w:numPr>
+          <w:ilvl w:val="0"/>
+          <w:numId w:val="5"/>
+        </w:numPr>
+        <w:spacing w:after="120" w:line="360" w:lineRule="auto"/>
+        <w:ind w:left="714" w:hanging="357"/>
+        <w:contextualSpacing w:val="0"/>
+        <w:jc w:val="both"/>
+        <w:rPr>
+          <w:rFonts w:ascii="Calibri" w:eastAsia="Calibri" w:hAnsi="Calibri" w:cs="Calibri"/>
+          <w:b/>
+          <w:sz w:val="24"/>
+        </w:rPr>
+      </w:pPr>
+      <w:r>
+        <w:rPr>
+          <w:rFonts w:ascii="Calibri" w:eastAsia="Calibri" w:hAnsi="Calibri" w:cs="Calibri"/>
+          <w:sz w:val="24"/>
+        </w:rPr>
+        <w:t>Mindkét fél kölcsönösen megegyezik a titoktartásról.</w:t>
+      </w:r>
+    </w:p>
+    <w:p>
+      <w:pPr>
+        <w:pStyle w:val="Listaszerbekezds"/>
+        <w:keepNext/>
+        <w:keepLines/>
+        <w:numPr>
+          <w:ilvl w:val="0"/>
+          <w:numId w:val="5"/>
+        </w:numPr>
+        <w:spacing w:after="120" w:line="360" w:lineRule="auto"/>
+        <w:ind w:left="714" w:hanging="357"/>
+        <w:contextualSpacing w:val="0"/>
+        <w:jc w:val="both"/>
+        <w:rPr>
+          <w:rFonts w:ascii="Calibri" w:eastAsia="Calibri" w:hAnsi="Calibri" w:cs="Calibri"/>
+          <w:b/>
+          <w:sz w:val="24"/>
+        </w:rPr>
+      </w:pPr>
+      <w:r>
+        <w:rPr>
+          <w:rFonts w:ascii="Calibri" w:eastAsia="Calibri" w:hAnsi="Calibri" w:cs="Calibri"/>
+          <w:sz w:val="24"/>
+        </w:rPr>
+        <w:t>A megrendelő vállalja, hogy az átadott forráskódot másik félnek hasonló célzatú fel</w:t>
+      </w:r>
+      <w:r>
+        <w:rPr>
+          <w:rFonts w:ascii="Calibri" w:eastAsia="Calibri" w:hAnsi="Calibri" w:cs="Calibri"/>
+          <w:sz w:val="24"/>
+        </w:rPr>
+        <w:t>hasz</w:t>
+      </w:r>
+      <w:r>
+        <w:rPr>
+          <w:rFonts w:ascii="Calibri" w:eastAsia="Calibri" w:hAnsi="Calibri" w:cs="Calibri"/>
+          <w:sz w:val="24"/>
+        </w:rPr>
+        <w:t>nálásra nem adja ki</w:t>
       </w:r>
     </w:p>
     <w:p>
@@ -333,11 +883,18 @@
         <w:spacing w:before="240" w:after="0"/>
         <w:rPr>
           <w:rFonts w:ascii="Calibri" w:eastAsia="Calibri" w:hAnsi="Calibri" w:cs="Calibri"/>
-          <w:sz w:val="24"/>
-        </w:rPr>
-      </w:pPr>
-      <w:bookmarkStart w:id="0" w:name="_GoBack"/>
-      <w:bookmarkEnd w:id="0"/>
+          <w:b/>
+          <w:sz w:val="24"/>
+        </w:rPr>
+      </w:pPr>
+      <w:r>
+        <w:rPr>
+          <w:rFonts w:ascii="Calibri" w:eastAsia="Calibri" w:hAnsi="Calibri" w:cs="Calibri"/>
+          <w:b/>
+          <w:sz w:val="24"/>
+        </w:rPr>
+        <w:t>Követelmény lista:</w:t>
+      </w:r>
     </w:p>
     <w:p>
       <w:pPr>
@@ -346,7 +903,6 @@
         <w:spacing w:before="240" w:after="0"/>
         <w:rPr>
           <w:rFonts w:ascii="Calibri" w:eastAsia="Calibri" w:hAnsi="Calibri" w:cs="Calibri"/>
-          <w:b/>
           <w:sz w:val="24"/>
         </w:rPr>
       </w:pPr>
@@ -358,17 +914,10 @@
         <w:spacing w:before="240" w:after="0"/>
         <w:rPr>
           <w:rFonts w:ascii="Calibri" w:eastAsia="Calibri" w:hAnsi="Calibri" w:cs="Calibri"/>
-          <w:sz w:val="24"/>
-        </w:rPr>
-      </w:pPr>
-      <w:r>
-        <w:rPr>
-          <w:rFonts w:ascii="Calibri" w:eastAsia="Calibri" w:hAnsi="Calibri" w:cs="Calibri"/>
-          <w:b/>
-          <w:sz w:val="24"/>
-        </w:rPr>
-        <w:t>Használati esetek:</w:t>
-      </w:r>
+          <w:b/>
+          <w:sz w:val="24"/>
+        </w:rPr>
+      </w:pPr>
     </w:p>
     <w:p>
       <w:pPr>
@@ -380,134 +929,25 @@
           <w:sz w:val="24"/>
         </w:rPr>
       </w:pPr>
-    </w:p>
-    <w:p>
-      <w:pPr>
-        <w:numPr>
-          <w:ilvl w:val="0"/>
-          <w:numId w:val="2"/>
-        </w:numPr>
-        <w:ind w:left="720" w:hanging="360"/>
-        <w:rPr>
-          <w:rFonts w:ascii="Calibri" w:eastAsia="Calibri" w:hAnsi="Calibri" w:cs="Calibri"/>
-          <w:sz w:val="24"/>
-        </w:rPr>
-      </w:pPr>
-      <w:r>
-        <w:rPr>
-          <w:rFonts w:ascii="Calibri" w:eastAsia="Calibri" w:hAnsi="Calibri" w:cs="Calibri"/>
-          <w:sz w:val="24"/>
-        </w:rPr>
-        <w:t xml:space="preserve">A </w:t>
-      </w:r>
-      <w:proofErr w:type="gramStart"/>
-      <w:r>
-        <w:rPr>
-          <w:rFonts w:ascii="Calibri" w:eastAsia="Calibri" w:hAnsi="Calibri" w:cs="Calibri"/>
-          <w:sz w:val="24"/>
-        </w:rPr>
-        <w:t>felhasználó</w:t>
-      </w:r>
-      <w:proofErr w:type="gramEnd"/>
-      <w:r>
-        <w:rPr>
-          <w:rFonts w:ascii="Calibri" w:eastAsia="Calibri" w:hAnsi="Calibri" w:cs="Calibri"/>
-          <w:sz w:val="24"/>
-        </w:rPr>
-        <w:t xml:space="preserve"> aki filmet keres, z oldalon megtekintheti a filmek listáját, képeit, leírását.</w:t>
-      </w:r>
-    </w:p>
-    <w:p>
-      <w:pPr>
-        <w:numPr>
-          <w:ilvl w:val="0"/>
-          <w:numId w:val="2"/>
-        </w:numPr>
-        <w:ind w:left="720" w:hanging="360"/>
-        <w:rPr>
-          <w:rFonts w:ascii="Calibri" w:eastAsia="Calibri" w:hAnsi="Calibri" w:cs="Calibri"/>
-          <w:sz w:val="24"/>
-        </w:rPr>
-      </w:pPr>
-      <w:r>
-        <w:rPr>
-          <w:rFonts w:ascii="Calibri" w:eastAsia="Calibri" w:hAnsi="Calibri" w:cs="Calibri"/>
-          <w:sz w:val="24"/>
-        </w:rPr>
-        <w:t xml:space="preserve"> Az Adminisztrátor beléphet mindegyik más szerepkörbe, hogy az hibamentes műk</w:t>
-      </w:r>
-      <w:r>
-        <w:rPr>
-          <w:rFonts w:ascii="Calibri" w:eastAsia="Calibri" w:hAnsi="Calibri" w:cs="Calibri"/>
-          <w:sz w:val="24"/>
-        </w:rPr>
-        <w:t xml:space="preserve">ödését ellenőrizhesse. </w:t>
-      </w:r>
-    </w:p>
-    <w:p>
-      <w:pPr>
-        <w:numPr>
-          <w:ilvl w:val="0"/>
-          <w:numId w:val="2"/>
-        </w:numPr>
-        <w:ind w:left="720" w:hanging="360"/>
-        <w:rPr>
-          <w:rFonts w:ascii="Calibri" w:eastAsia="Calibri" w:hAnsi="Calibri" w:cs="Calibri"/>
-          <w:sz w:val="24"/>
-        </w:rPr>
-      </w:pPr>
-      <w:r>
-        <w:rPr>
-          <w:rFonts w:ascii="Calibri" w:eastAsia="Calibri" w:hAnsi="Calibri" w:cs="Calibri"/>
-          <w:sz w:val="24"/>
-        </w:rPr>
-        <w:lastRenderedPageBreak/>
-        <w:t>Az Adminisztrátor feladata a rendszer problémamentes működése. Ez egyben jár azzal, hogy az egész rendszerhez van hozzáférésük.</w:t>
-      </w:r>
-    </w:p>
-    <w:p>
-      <w:pPr>
-        <w:numPr>
-          <w:ilvl w:val="0"/>
-          <w:numId w:val="2"/>
-        </w:numPr>
-        <w:spacing w:after="200" w:line="276" w:lineRule="auto"/>
-        <w:ind w:left="720" w:hanging="360"/>
-        <w:rPr>
-          <w:rFonts w:ascii="Calibri" w:eastAsia="Calibri" w:hAnsi="Calibri" w:cs="Calibri"/>
-          <w:sz w:val="24"/>
-        </w:rPr>
-      </w:pPr>
-      <w:r>
-        <w:rPr>
-          <w:rFonts w:ascii="Calibri" w:eastAsia="Calibri" w:hAnsi="Calibri" w:cs="Calibri"/>
-          <w:sz w:val="24"/>
-        </w:rPr>
-        <w:t xml:space="preserve">Itt egy minta </w:t>
-      </w:r>
-      <w:proofErr w:type="spellStart"/>
-      <w:r>
-        <w:rPr>
-          <w:rFonts w:ascii="Calibri" w:eastAsia="Calibri" w:hAnsi="Calibri" w:cs="Calibri"/>
-          <w:sz w:val="24"/>
-        </w:rPr>
-        <w:t>wireframere</w:t>
-      </w:r>
-      <w:proofErr w:type="spellEnd"/>
-      <w:r>
-        <w:rPr>
-          <w:rFonts w:ascii="Calibri" w:eastAsia="Calibri" w:hAnsi="Calibri" w:cs="Calibri"/>
-          <w:sz w:val="24"/>
-        </w:rPr>
-        <w:t xml:space="preserve"> a webergonómia és a webszöveg kialakítása az adatbázis és a program kódolása u</w:t>
-      </w:r>
-      <w:r>
-        <w:rPr>
-          <w:rFonts w:ascii="Calibri" w:eastAsia="Calibri" w:hAnsi="Calibri" w:cs="Calibri"/>
-          <w:sz w:val="24"/>
-        </w:rPr>
-        <w:t>tán fog történi</w:t>
-      </w:r>
+      <w:r>
+        <w:rPr>
+          <w:rFonts w:ascii="Calibri" w:eastAsia="Calibri" w:hAnsi="Calibri" w:cs="Calibri"/>
+          <w:b/>
+          <w:sz w:val="24"/>
+        </w:rPr>
+        <w:t>Használati esetek:</w:t>
+      </w:r>
+    </w:p>
+    <w:p>
+      <w:pPr>
+        <w:keepNext/>
+        <w:keepLines/>
+        <w:spacing w:before="240" w:after="0"/>
+        <w:rPr>
+          <w:rFonts w:ascii="Calibri" w:eastAsia="Calibri" w:hAnsi="Calibri" w:cs="Calibri"/>
+          <w:sz w:val="24"/>
+        </w:rPr>
+      </w:pPr>
     </w:p>
     <w:p>
       <w:pPr>
@@ -518,14 +958,8 @@
           <w:sz w:val="24"/>
         </w:rPr>
       </w:pPr>
-      <w:r>
-        <w:object w:dxaOrig="6749" w:dyaOrig="11174">
-          <v:rect id="rectole0000000000" o:spid="_x0000_i1025" style="width:337.2pt;height:558.6pt" o:ole="" o:preferrelative="t" stroked="f">
-            <v:imagedata r:id="rId5" o:title=""/>
-          </v:rect>
-          <o:OLEObject Type="Embed" ProgID="StaticMetafile" ShapeID="rectole0000000000" DrawAspect="Content" ObjectID="_1640037814" r:id="rId6"/>
-        </w:object>
-      </w:r>
+      <w:bookmarkStart w:id="0" w:name="_GoBack"/>
+      <w:bookmarkEnd w:id="0"/>
     </w:p>
     <w:p>
       <w:pPr>
@@ -541,6 +975,15 @@
         <w:spacing w:after="200" w:line="276" w:lineRule="auto"/>
         <w:rPr>
           <w:rFonts w:ascii="Calibri" w:eastAsia="Calibri" w:hAnsi="Calibri" w:cs="Calibri"/>
+          <w:sz w:val="24"/>
+        </w:rPr>
+      </w:pPr>
+    </w:p>
+    <w:p>
+      <w:pPr>
+        <w:spacing w:after="200" w:line="276" w:lineRule="auto"/>
+        <w:rPr>
+          <w:rFonts w:ascii="Calibri" w:eastAsia="Calibri" w:hAnsi="Calibri" w:cs="Calibri"/>
           <w:b/>
           <w:sz w:val="24"/>
         </w:rPr>
@@ -559,41 +1002,10 @@
         <w:spacing w:after="200" w:line="276" w:lineRule="auto"/>
         <w:rPr>
           <w:rFonts w:ascii="Calibri" w:eastAsia="Calibri" w:hAnsi="Calibri" w:cs="Calibri"/>
-          <w:b/>
           <w:color w:val="FF0000"/>
           <w:sz w:val="24"/>
         </w:rPr>
       </w:pPr>
-    </w:p>
-    <w:p>
-      <w:pPr>
-        <w:spacing w:after="200" w:line="276" w:lineRule="auto"/>
-        <w:rPr>
-          <w:rFonts w:ascii="Calibri" w:eastAsia="Calibri" w:hAnsi="Calibri" w:cs="Calibri"/>
-          <w:color w:val="FF0000"/>
-          <w:sz w:val="24"/>
-        </w:rPr>
-      </w:pPr>
-      <w:r>
-        <w:rPr>
-          <w:rFonts w:ascii="Calibri" w:eastAsia="Calibri" w:hAnsi="Calibri" w:cs="Calibri"/>
-          <w:b/>
-          <w:color w:val="FF0000"/>
-          <w:sz w:val="24"/>
-        </w:rPr>
-        <w:t>Ide csináljatok egy képernyőtervet</w:t>
-      </w:r>
-      <w:proofErr w:type="gramStart"/>
-      <w:r>
-        <w:rPr>
-          <w:rFonts w:ascii="Calibri" w:eastAsia="Calibri" w:hAnsi="Calibri" w:cs="Calibri"/>
-          <w:b/>
-          <w:color w:val="FF0000"/>
-          <w:sz w:val="24"/>
-        </w:rPr>
-        <w:t>!!!!!!</w:t>
-      </w:r>
-      <w:proofErr w:type="gramEnd"/>
     </w:p>
     <w:sectPr>
       <w:pgSz w:w="11906" w:h="16838"/>
@@ -608,6 +1020,119 @@
 <file path=word/numbering.xml><?xml version="1.0" encoding="utf-8"?>
 <w:numbering xmlns:wpc="http://schemas.microsoft.com/office/word/2010/wordprocessingCanvas" xmlns:cx="http://schemas.microsoft.com/office/drawing/2014/chartex" xmlns:cx1="http://schemas.microsoft.com/office/drawing/2015/9/8/chartex" xmlns:mc="http://schemas.openxmlformats.org/markup-compatibility/2006" xmlns:o="urn:schemas-microsoft-com:office:office" xmlns:r="http://schemas.openxmlformats.org/officeDocument/2006/relationships" xmlns:m="http://schemas.openxmlformats.org/officeDocument/2006/math" xmlns:v="urn:schemas-microsoft-com:vml" xmlns:wp14="http://schemas.microsoft.com/office/word/2010/wordprocessingDrawing" xmlns:wp="http://schemas.openxmlformats.org/drawingml/2006/wordprocessingDrawing" xmlns:w10="urn:schemas-microsoft-com:office:word" xmlns:w="http://schemas.openxmlformats.org/wordprocessingml/2006/main" xmlns:w14="http://schemas.microsoft.com/office/word/2010/wordml" xmlns:w15="http://schemas.microsoft.com/office/word/2012/wordml" xmlns:w16se="http://schemas.microsoft.com/office/word/2015/wordml/symex" xmlns:wpg="http://schemas.microsoft.com/office/word/2010/wordprocessingGroup" xmlns:wpi="http://schemas.microsoft.com/office/word/2010/wordprocessingInk" xmlns:wne="http://schemas.microsoft.com/office/word/2006/wordml" xmlns:wps="http://schemas.microsoft.com/office/word/2010/wordprocessingShape" mc:Ignorable="w14 w15 w16se wp14">
   <w:abstractNum w:abstractNumId="0" w15:restartNumberingAfterBreak="0">
+    <w:nsid w:val="2DAF3EDC"/>
+    <w:multiLevelType w:val="hybridMultilevel"/>
+    <w:tmpl w:val="E79CFE3A"/>
+    <w:lvl w:ilvl="0" w:tplc="040E0001">
+      <w:start w:val="1"/>
+      <w:numFmt w:val="bullet"/>
+      <w:lvlText w:val=""/>
+      <w:lvlJc w:val="left"/>
+      <w:pPr>
+        <w:ind w:left="720" w:hanging="360"/>
+      </w:pPr>
+      <w:rPr>
+        <w:rFonts w:ascii="Symbol" w:hAnsi="Symbol" w:hint="default"/>
+      </w:rPr>
+    </w:lvl>
+    <w:lvl w:ilvl="1" w:tplc="040E0003" w:tentative="1">
+      <w:start w:val="1"/>
+      <w:numFmt w:val="bullet"/>
+      <w:lvlText w:val="o"/>
+      <w:lvlJc w:val="left"/>
+      <w:pPr>
+        <w:ind w:left="1440" w:hanging="360"/>
+      </w:pPr>
+      <w:rPr>
+        <w:rFonts w:ascii="Courier New" w:hAnsi="Courier New" w:cs="Courier New" w:hint="default"/>
+      </w:rPr>
+    </w:lvl>
+    <w:lvl w:ilvl="2" w:tplc="040E0005" w:tentative="1">
+      <w:start w:val="1"/>
+      <w:numFmt w:val="bullet"/>
+      <w:lvlText w:val=""/>
+      <w:lvlJc w:val="left"/>
+      <w:pPr>
+        <w:ind w:left="2160" w:hanging="360"/>
+      </w:pPr>
+      <w:rPr>
+        <w:rFonts w:ascii="Wingdings" w:hAnsi="Wingdings" w:hint="default"/>
+      </w:rPr>
+    </w:lvl>
+    <w:lvl w:ilvl="3" w:tplc="040E0001" w:tentative="1">
+      <w:start w:val="1"/>
+      <w:numFmt w:val="bullet"/>
+      <w:lvlText w:val=""/>
+      <w:lvlJc w:val="left"/>
+      <w:pPr>
+        <w:ind w:left="2880" w:hanging="360"/>
+      </w:pPr>
+      <w:rPr>
+        <w:rFonts w:ascii="Symbol" w:hAnsi="Symbol" w:hint="default"/>
+      </w:rPr>
+    </w:lvl>
+    <w:lvl w:ilvl="4" w:tplc="040E0003" w:tentative="1">
+      <w:start w:val="1"/>
+      <w:numFmt w:val="bullet"/>
+      <w:lvlText w:val="o"/>
+      <w:lvlJc w:val="left"/>
+      <w:pPr>
+        <w:ind w:left="3600" w:hanging="360"/>
+      </w:pPr>
+      <w:rPr>
+        <w:rFonts w:ascii="Courier New" w:hAnsi="Courier New" w:cs="Courier New" w:hint="default"/>
+      </w:rPr>
+    </w:lvl>
+    <w:lvl w:ilvl="5" w:tplc="040E0005" w:tentative="1">
+      <w:start w:val="1"/>
+      <w:numFmt w:val="bullet"/>
+      <w:lvlText w:val=""/>
+      <w:lvlJc w:val="left"/>
+      <w:pPr>
+        <w:ind w:left="4320" w:hanging="360"/>
+      </w:pPr>
+      <w:rPr>
+        <w:rFonts w:ascii="Wingdings" w:hAnsi="Wingdings" w:hint="default"/>
+      </w:rPr>
+    </w:lvl>
+    <w:lvl w:ilvl="6" w:tplc="040E0001" w:tentative="1">
+      <w:start w:val="1"/>
+      <w:numFmt w:val="bullet"/>
+      <w:lvlText w:val=""/>
+      <w:lvlJc w:val="left"/>
+      <w:pPr>
+        <w:ind w:left="5040" w:hanging="360"/>
+      </w:pPr>
+      <w:rPr>
+        <w:rFonts w:ascii="Symbol" w:hAnsi="Symbol" w:hint="default"/>
+      </w:rPr>
+    </w:lvl>
+    <w:lvl w:ilvl="7" w:tplc="040E0003" w:tentative="1">
+      <w:start w:val="1"/>
+      <w:numFmt w:val="bullet"/>
+      <w:lvlText w:val="o"/>
+      <w:lvlJc w:val="left"/>
+      <w:pPr>
+        <w:ind w:left="5760" w:hanging="360"/>
+      </w:pPr>
+      <w:rPr>
+        <w:rFonts w:ascii="Courier New" w:hAnsi="Courier New" w:cs="Courier New" w:hint="default"/>
+      </w:rPr>
+    </w:lvl>
+    <w:lvl w:ilvl="8" w:tplc="040E0005" w:tentative="1">
+      <w:start w:val="1"/>
+      <w:numFmt w:val="bullet"/>
+      <w:lvlText w:val=""/>
+      <w:lvlJc w:val="left"/>
+      <w:pPr>
+        <w:ind w:left="6480" w:hanging="360"/>
+      </w:pPr>
+      <w:rPr>
+        <w:rFonts w:ascii="Wingdings" w:hAnsi="Wingdings" w:hint="default"/>
+      </w:rPr>
+    </w:lvl>
+  </w:abstractNum>
+  <w:abstractNum w:abstractNumId="1" w15:restartNumberingAfterBreak="0">
     <w:nsid w:val="44704D6A"/>
     <w:multiLevelType w:val="hybridMultilevel"/>
     <w:tmpl w:val="67BCF9B8"/>
@@ -720,7 +1245,7 @@
       </w:rPr>
     </w:lvl>
   </w:abstractNum>
-  <w:abstractNum w:abstractNumId="1" w15:restartNumberingAfterBreak="0">
+  <w:abstractNum w:abstractNumId="2" w15:restartNumberingAfterBreak="0">
     <w:nsid w:val="61856BEC"/>
     <w:multiLevelType w:val="multilevel"/>
     <w:tmpl w:val="3860068E"/>
@@ -771,7 +1296,7 @@
       <w:lvlJc w:val="left"/>
     </w:lvl>
   </w:abstractNum>
-  <w:abstractNum w:abstractNumId="2" w15:restartNumberingAfterBreak="0">
+  <w:abstractNum w:abstractNumId="3" w15:restartNumberingAfterBreak="0">
     <w:nsid w:val="633B089C"/>
     <w:multiLevelType w:val="multilevel"/>
     <w:tmpl w:val="08C6DD64"/>
@@ -822,7 +1347,7 @@
       <w:lvlJc w:val="left"/>
     </w:lvl>
   </w:abstractNum>
-  <w:abstractNum w:abstractNumId="3" w15:restartNumberingAfterBreak="0">
+  <w:abstractNum w:abstractNumId="4" w15:restartNumberingAfterBreak="0">
     <w:nsid w:val="79CF52CB"/>
     <w:multiLevelType w:val="multilevel"/>
     <w:tmpl w:val="F2DC7FE6"/>
@@ -874,15 +1399,18 @@
     </w:lvl>
   </w:abstractNum>
   <w:num w:numId="1">
+    <w:abstractNumId w:val="3"/>
+  </w:num>
+  <w:num w:numId="2">
     <w:abstractNumId w:val="2"/>
   </w:num>
-  <w:num w:numId="2">
+  <w:num w:numId="3">
+    <w:abstractNumId w:val="4"/>
+  </w:num>
+  <w:num w:numId="4">
     <w:abstractNumId w:val="1"/>
   </w:num>
-  <w:num w:numId="3">
-    <w:abstractNumId w:val="3"/>
-  </w:num>
-  <w:num w:numId="4">
+  <w:num w:numId="5">
     <w:abstractNumId w:val="0"/>
   </w:num>
 </w:numbering>

</xml_diff>

<commit_message>
FUnkspec 2.2 MV - 0109
</commit_message>
<xml_diff>
--- a/Funkcionális-specifikáció.docx
+++ b/Funkcionális-specifikáció.docx
@@ -903,10 +903,2522 @@
         <w:spacing w:before="240" w:after="0"/>
         <w:rPr>
           <w:rFonts w:ascii="Calibri" w:eastAsia="Calibri" w:hAnsi="Calibri" w:cs="Calibri"/>
-          <w:sz w:val="24"/>
-        </w:rPr>
-      </w:pPr>
-    </w:p>
+          <w:b/>
+          <w:sz w:val="24"/>
+        </w:rPr>
+      </w:pPr>
+    </w:p>
+    <w:tbl>
+      <w:tblPr>
+        <w:tblW w:w="0" w:type="auto"/>
+        <w:jc w:val="center"/>
+        <w:tblCellMar>
+          <w:left w:w="10" w:type="dxa"/>
+          <w:right w:w="10" w:type="dxa"/>
+        </w:tblCellMar>
+        <w:tblLook w:val="04A0" w:firstRow="1" w:lastRow="0" w:firstColumn="1" w:lastColumn="0" w:noHBand="0" w:noVBand="1"/>
+      </w:tblPr>
+      <w:tblGrid>
+        <w:gridCol w:w="2290"/>
+        <w:gridCol w:w="1743"/>
+        <w:gridCol w:w="2399"/>
+        <w:gridCol w:w="2771"/>
+      </w:tblGrid>
+      <w:tr>
+        <w:trPr>
+          <w:jc w:val="center"/>
+        </w:trPr>
+        <w:tc>
+          <w:tcPr>
+            <w:tcW w:w="2290" w:type="dxa"/>
+            <w:tcBorders>
+              <w:top w:val="single" w:sz="4" w:space="0" w:color="000000"/>
+              <w:left w:val="single" w:sz="4" w:space="0" w:color="000000"/>
+              <w:bottom w:val="single" w:sz="4" w:space="0" w:color="000000"/>
+              <w:right w:val="single" w:sz="4" w:space="0" w:color="000000"/>
+            </w:tcBorders>
+            <w:shd w:val="clear" w:color="000000" w:fill="FFFFFF"/>
+            <w:tcMar>
+              <w:left w:w="108" w:type="dxa"/>
+              <w:right w:w="108" w:type="dxa"/>
+            </w:tcMar>
+          </w:tcPr>
+          <w:p>
+            <w:pPr>
+              <w:spacing w:after="0" w:line="240" w:lineRule="auto"/>
+              <w:jc w:val="center"/>
+              <w:rPr>
+                <w:rFonts w:ascii="Calibri" w:eastAsia="Calibri" w:hAnsi="Calibri" w:cs="Calibri"/>
+              </w:rPr>
+            </w:pPr>
+            <w:r>
+              <w:rPr>
+                <w:rFonts w:ascii="Calibri" w:eastAsia="Calibri" w:hAnsi="Calibri" w:cs="Calibri"/>
+                <w:b/>
+                <w:sz w:val="24"/>
+              </w:rPr>
+              <w:t>Modul</w:t>
+            </w:r>
+          </w:p>
+        </w:tc>
+        <w:tc>
+          <w:tcPr>
+            <w:tcW w:w="1743" w:type="dxa"/>
+            <w:tcBorders>
+              <w:top w:val="single" w:sz="4" w:space="0" w:color="000000"/>
+              <w:left w:val="single" w:sz="4" w:space="0" w:color="000000"/>
+              <w:bottom w:val="single" w:sz="4" w:space="0" w:color="000000"/>
+              <w:right w:val="single" w:sz="4" w:space="0" w:color="000000"/>
+            </w:tcBorders>
+            <w:shd w:val="clear" w:color="000000" w:fill="FFFFFF"/>
+          </w:tcPr>
+          <w:p>
+            <w:pPr>
+              <w:spacing w:after="0" w:line="240" w:lineRule="auto"/>
+              <w:jc w:val="center"/>
+              <w:rPr>
+                <w:rFonts w:ascii="Calibri" w:eastAsia="Calibri" w:hAnsi="Calibri" w:cs="Calibri"/>
+                <w:b/>
+                <w:sz w:val="24"/>
+              </w:rPr>
+            </w:pPr>
+            <w:r>
+              <w:rPr>
+                <w:rFonts w:ascii="Calibri" w:eastAsia="Calibri" w:hAnsi="Calibri" w:cs="Calibri"/>
+                <w:b/>
+                <w:sz w:val="24"/>
+              </w:rPr>
+              <w:t>ID</w:t>
+            </w:r>
+          </w:p>
+        </w:tc>
+        <w:tc>
+          <w:tcPr>
+            <w:tcW w:w="2376" w:type="dxa"/>
+            <w:tcBorders>
+              <w:top w:val="single" w:sz="4" w:space="0" w:color="000000"/>
+              <w:left w:val="single" w:sz="4" w:space="0" w:color="000000"/>
+              <w:bottom w:val="single" w:sz="4" w:space="0" w:color="000000"/>
+              <w:right w:val="single" w:sz="4" w:space="0" w:color="000000"/>
+            </w:tcBorders>
+            <w:shd w:val="clear" w:color="000000" w:fill="FFFFFF"/>
+            <w:tcMar>
+              <w:left w:w="108" w:type="dxa"/>
+              <w:right w:w="108" w:type="dxa"/>
+            </w:tcMar>
+          </w:tcPr>
+          <w:p>
+            <w:pPr>
+              <w:spacing w:after="0" w:line="240" w:lineRule="auto"/>
+              <w:jc w:val="center"/>
+              <w:rPr>
+                <w:rFonts w:ascii="Calibri" w:eastAsia="Calibri" w:hAnsi="Calibri" w:cs="Calibri"/>
+              </w:rPr>
+            </w:pPr>
+            <w:r>
+              <w:rPr>
+                <w:rFonts w:ascii="Calibri" w:eastAsia="Calibri" w:hAnsi="Calibri" w:cs="Calibri"/>
+                <w:b/>
+                <w:sz w:val="24"/>
+              </w:rPr>
+              <w:t>Név</w:t>
+            </w:r>
+          </w:p>
+        </w:tc>
+        <w:tc>
+          <w:tcPr>
+            <w:tcW w:w="2771" w:type="dxa"/>
+            <w:tcBorders>
+              <w:top w:val="single" w:sz="4" w:space="0" w:color="000000"/>
+              <w:left w:val="single" w:sz="4" w:space="0" w:color="000000"/>
+              <w:bottom w:val="single" w:sz="4" w:space="0" w:color="000000"/>
+              <w:right w:val="single" w:sz="4" w:space="0" w:color="000000"/>
+            </w:tcBorders>
+            <w:shd w:val="clear" w:color="000000" w:fill="FFFFFF"/>
+            <w:tcMar>
+              <w:left w:w="108" w:type="dxa"/>
+              <w:right w:w="108" w:type="dxa"/>
+            </w:tcMar>
+          </w:tcPr>
+          <w:p>
+            <w:pPr>
+              <w:spacing w:after="0" w:line="240" w:lineRule="auto"/>
+              <w:jc w:val="center"/>
+              <w:rPr>
+                <w:rFonts w:ascii="Calibri" w:eastAsia="Calibri" w:hAnsi="Calibri" w:cs="Calibri"/>
+              </w:rPr>
+            </w:pPr>
+            <w:r>
+              <w:rPr>
+                <w:rFonts w:ascii="Calibri" w:eastAsia="Calibri" w:hAnsi="Calibri" w:cs="Calibri"/>
+                <w:b/>
+                <w:sz w:val="24"/>
+              </w:rPr>
+              <w:t>Kifejtés</w:t>
+            </w:r>
+          </w:p>
+        </w:tc>
+      </w:tr>
+      <w:tr>
+        <w:trPr>
+          <w:trHeight w:val="1"/>
+          <w:jc w:val="center"/>
+        </w:trPr>
+        <w:tc>
+          <w:tcPr>
+            <w:tcW w:w="2290" w:type="dxa"/>
+            <w:tcBorders>
+              <w:top w:val="single" w:sz="4" w:space="0" w:color="000000"/>
+              <w:left w:val="single" w:sz="4" w:space="0" w:color="000000"/>
+              <w:bottom w:val="single" w:sz="4" w:space="0" w:color="000000"/>
+              <w:right w:val="single" w:sz="4" w:space="0" w:color="000000"/>
+            </w:tcBorders>
+            <w:shd w:val="clear" w:color="000000" w:fill="FFFFFF"/>
+            <w:tcMar>
+              <w:left w:w="108" w:type="dxa"/>
+              <w:right w:w="108" w:type="dxa"/>
+            </w:tcMar>
+          </w:tcPr>
+          <w:p>
+            <w:pPr>
+              <w:spacing w:after="0" w:line="240" w:lineRule="auto"/>
+              <w:rPr>
+                <w:rFonts w:ascii="Calibri" w:eastAsia="Calibri" w:hAnsi="Calibri" w:cs="Calibri"/>
+              </w:rPr>
+            </w:pPr>
+            <w:r>
+              <w:rPr>
+                <w:rFonts w:ascii="Calibri" w:eastAsia="Calibri" w:hAnsi="Calibri" w:cs="Calibri"/>
+                <w:sz w:val="24"/>
+              </w:rPr>
+              <w:t>Felület</w:t>
+            </w:r>
+          </w:p>
+        </w:tc>
+        <w:tc>
+          <w:tcPr>
+            <w:tcW w:w="1743" w:type="dxa"/>
+            <w:tcBorders>
+              <w:top w:val="single" w:sz="4" w:space="0" w:color="000000"/>
+              <w:left w:val="single" w:sz="4" w:space="0" w:color="000000"/>
+              <w:bottom w:val="single" w:sz="4" w:space="0" w:color="000000"/>
+              <w:right w:val="single" w:sz="4" w:space="0" w:color="000000"/>
+            </w:tcBorders>
+            <w:shd w:val="clear" w:color="000000" w:fill="FFFFFF"/>
+          </w:tcPr>
+          <w:p>
+            <w:pPr>
+              <w:spacing w:after="0" w:line="240" w:lineRule="auto"/>
+              <w:rPr>
+                <w:rFonts w:ascii="Calibri" w:eastAsia="Calibri" w:hAnsi="Calibri" w:cs="Calibri"/>
+                <w:sz w:val="24"/>
+              </w:rPr>
+            </w:pPr>
+            <w:r>
+              <w:rPr>
+                <w:rFonts w:ascii="Calibri" w:eastAsia="Calibri" w:hAnsi="Calibri" w:cs="Calibri"/>
+                <w:sz w:val="24"/>
+              </w:rPr>
+              <w:t>F1</w:t>
+            </w:r>
+          </w:p>
+        </w:tc>
+        <w:tc>
+          <w:tcPr>
+            <w:tcW w:w="2376" w:type="dxa"/>
+            <w:tcBorders>
+              <w:top w:val="single" w:sz="4" w:space="0" w:color="000000"/>
+              <w:left w:val="single" w:sz="4" w:space="0" w:color="000000"/>
+              <w:bottom w:val="single" w:sz="4" w:space="0" w:color="000000"/>
+              <w:right w:val="single" w:sz="4" w:space="0" w:color="000000"/>
+            </w:tcBorders>
+            <w:shd w:val="clear" w:color="000000" w:fill="FFFFFF"/>
+            <w:tcMar>
+              <w:left w:w="108" w:type="dxa"/>
+              <w:right w:w="108" w:type="dxa"/>
+            </w:tcMar>
+          </w:tcPr>
+          <w:p>
+            <w:pPr>
+              <w:spacing w:after="0" w:line="240" w:lineRule="auto"/>
+              <w:rPr>
+                <w:rFonts w:ascii="Calibri" w:eastAsia="Calibri" w:hAnsi="Calibri" w:cs="Calibri"/>
+              </w:rPr>
+            </w:pPr>
+            <w:r>
+              <w:rPr>
+                <w:rFonts w:ascii="Calibri" w:eastAsia="Calibri" w:hAnsi="Calibri" w:cs="Calibri"/>
+                <w:sz w:val="24"/>
+              </w:rPr>
+              <w:t xml:space="preserve">Főoldal </w:t>
+            </w:r>
+          </w:p>
+        </w:tc>
+        <w:tc>
+          <w:tcPr>
+            <w:tcW w:w="2771" w:type="dxa"/>
+            <w:tcBorders>
+              <w:top w:val="single" w:sz="4" w:space="0" w:color="000000"/>
+              <w:left w:val="single" w:sz="4" w:space="0" w:color="000000"/>
+              <w:bottom w:val="single" w:sz="4" w:space="0" w:color="000000"/>
+              <w:right w:val="single" w:sz="4" w:space="0" w:color="000000"/>
+            </w:tcBorders>
+            <w:shd w:val="clear" w:color="000000" w:fill="FFFFFF"/>
+            <w:tcMar>
+              <w:left w:w="108" w:type="dxa"/>
+              <w:right w:w="108" w:type="dxa"/>
+            </w:tcMar>
+          </w:tcPr>
+          <w:p>
+            <w:pPr>
+              <w:spacing w:after="0" w:line="240" w:lineRule="auto"/>
+              <w:rPr>
+                <w:rFonts w:ascii="Calibri" w:eastAsia="Calibri" w:hAnsi="Calibri" w:cs="Calibri"/>
+                <w:sz w:val="24"/>
+              </w:rPr>
+            </w:pPr>
+            <w:r>
+              <w:rPr>
+                <w:rFonts w:ascii="Calibri" w:eastAsia="Calibri" w:hAnsi="Calibri" w:cs="Calibri"/>
+                <w:sz w:val="24"/>
+              </w:rPr>
+              <w:t>A weboldal megnyitásakor megjelenő oldal.</w:t>
+            </w:r>
+          </w:p>
+          <w:p>
+            <w:pPr>
+              <w:spacing w:after="0" w:line="240" w:lineRule="auto"/>
+              <w:rPr>
+                <w:rFonts w:ascii="Calibri" w:eastAsia="Calibri" w:hAnsi="Calibri" w:cs="Calibri"/>
+              </w:rPr>
+            </w:pPr>
+          </w:p>
+        </w:tc>
+      </w:tr>
+      <w:tr>
+        <w:trPr>
+          <w:trHeight w:val="1"/>
+          <w:jc w:val="center"/>
+        </w:trPr>
+        <w:tc>
+          <w:tcPr>
+            <w:tcW w:w="2290" w:type="dxa"/>
+            <w:tcBorders>
+              <w:top w:val="single" w:sz="4" w:space="0" w:color="000000"/>
+              <w:left w:val="single" w:sz="4" w:space="0" w:color="000000"/>
+              <w:bottom w:val="single" w:sz="4" w:space="0" w:color="000000"/>
+              <w:right w:val="single" w:sz="4" w:space="0" w:color="000000"/>
+            </w:tcBorders>
+            <w:shd w:val="clear" w:color="000000" w:fill="FFFFFF"/>
+            <w:tcMar>
+              <w:left w:w="108" w:type="dxa"/>
+              <w:right w:w="108" w:type="dxa"/>
+            </w:tcMar>
+          </w:tcPr>
+          <w:p>
+            <w:pPr>
+              <w:spacing w:after="0" w:line="240" w:lineRule="auto"/>
+              <w:rPr>
+                <w:rFonts w:ascii="Calibri" w:eastAsia="Calibri" w:hAnsi="Calibri" w:cs="Calibri"/>
+              </w:rPr>
+            </w:pPr>
+            <w:r>
+              <w:rPr>
+                <w:rFonts w:ascii="Calibri" w:eastAsia="Calibri" w:hAnsi="Calibri" w:cs="Calibri"/>
+                <w:sz w:val="24"/>
+              </w:rPr>
+              <w:t>Felület</w:t>
+            </w:r>
+          </w:p>
+        </w:tc>
+        <w:tc>
+          <w:tcPr>
+            <w:tcW w:w="1743" w:type="dxa"/>
+            <w:tcBorders>
+              <w:top w:val="single" w:sz="4" w:space="0" w:color="000000"/>
+              <w:left w:val="single" w:sz="4" w:space="0" w:color="000000"/>
+              <w:bottom w:val="single" w:sz="4" w:space="0" w:color="000000"/>
+              <w:right w:val="single" w:sz="4" w:space="0" w:color="000000"/>
+            </w:tcBorders>
+            <w:shd w:val="clear" w:color="000000" w:fill="FFFFFF"/>
+          </w:tcPr>
+          <w:p>
+            <w:pPr>
+              <w:spacing w:after="0" w:line="240" w:lineRule="auto"/>
+              <w:rPr>
+                <w:rFonts w:ascii="Calibri" w:eastAsia="Calibri" w:hAnsi="Calibri" w:cs="Calibri"/>
+                <w:sz w:val="24"/>
+              </w:rPr>
+            </w:pPr>
+            <w:r>
+              <w:rPr>
+                <w:rFonts w:ascii="Calibri" w:eastAsia="Calibri" w:hAnsi="Calibri" w:cs="Calibri"/>
+                <w:sz w:val="24"/>
+              </w:rPr>
+              <w:t>F2</w:t>
+            </w:r>
+          </w:p>
+        </w:tc>
+        <w:tc>
+          <w:tcPr>
+            <w:tcW w:w="2376" w:type="dxa"/>
+            <w:tcBorders>
+              <w:top w:val="single" w:sz="4" w:space="0" w:color="000000"/>
+              <w:left w:val="single" w:sz="4" w:space="0" w:color="000000"/>
+              <w:bottom w:val="single" w:sz="4" w:space="0" w:color="000000"/>
+              <w:right w:val="single" w:sz="4" w:space="0" w:color="000000"/>
+            </w:tcBorders>
+            <w:shd w:val="clear" w:color="000000" w:fill="FFFFFF"/>
+            <w:tcMar>
+              <w:left w:w="108" w:type="dxa"/>
+              <w:right w:w="108" w:type="dxa"/>
+            </w:tcMar>
+          </w:tcPr>
+          <w:p>
+            <w:pPr>
+              <w:spacing w:after="0" w:line="240" w:lineRule="auto"/>
+              <w:rPr>
+                <w:rFonts w:ascii="Calibri" w:eastAsia="Calibri" w:hAnsi="Calibri" w:cs="Calibri"/>
+              </w:rPr>
+            </w:pPr>
+            <w:r>
+              <w:rPr>
+                <w:rFonts w:ascii="Calibri" w:eastAsia="Calibri" w:hAnsi="Calibri" w:cs="Calibri"/>
+              </w:rPr>
+              <w:t>Borítóképek</w:t>
+            </w:r>
+          </w:p>
+        </w:tc>
+        <w:tc>
+          <w:tcPr>
+            <w:tcW w:w="2771" w:type="dxa"/>
+            <w:tcBorders>
+              <w:top w:val="single" w:sz="4" w:space="0" w:color="000000"/>
+              <w:left w:val="single" w:sz="4" w:space="0" w:color="000000"/>
+              <w:bottom w:val="single" w:sz="4" w:space="0" w:color="000000"/>
+              <w:right w:val="single" w:sz="4" w:space="0" w:color="000000"/>
+            </w:tcBorders>
+            <w:shd w:val="clear" w:color="000000" w:fill="FFFFFF"/>
+            <w:tcMar>
+              <w:left w:w="108" w:type="dxa"/>
+              <w:right w:w="108" w:type="dxa"/>
+            </w:tcMar>
+          </w:tcPr>
+          <w:p>
+            <w:pPr>
+              <w:spacing w:after="0" w:line="240" w:lineRule="auto"/>
+              <w:rPr>
+                <w:rFonts w:ascii="Calibri" w:eastAsia="Calibri" w:hAnsi="Calibri" w:cs="Calibri"/>
+              </w:rPr>
+            </w:pPr>
+            <w:r>
+              <w:rPr>
+                <w:rFonts w:ascii="Calibri" w:eastAsia="Calibri" w:hAnsi="Calibri" w:cs="Calibri"/>
+              </w:rPr>
+              <w:t>Borítóképek megjelenése a főoldalon</w:t>
+            </w:r>
+          </w:p>
+          <w:p>
+            <w:pPr>
+              <w:spacing w:after="0" w:line="240" w:lineRule="auto"/>
+              <w:rPr>
+                <w:rFonts w:ascii="Calibri" w:eastAsia="Calibri" w:hAnsi="Calibri" w:cs="Calibri"/>
+              </w:rPr>
+            </w:pPr>
+          </w:p>
+        </w:tc>
+      </w:tr>
+      <w:tr>
+        <w:trPr>
+          <w:trHeight w:val="1"/>
+          <w:jc w:val="center"/>
+        </w:trPr>
+        <w:tc>
+          <w:tcPr>
+            <w:tcW w:w="2290" w:type="dxa"/>
+            <w:tcBorders>
+              <w:top w:val="single" w:sz="4" w:space="0" w:color="000000"/>
+              <w:left w:val="single" w:sz="4" w:space="0" w:color="000000"/>
+              <w:bottom w:val="single" w:sz="4" w:space="0" w:color="000000"/>
+              <w:right w:val="single" w:sz="4" w:space="0" w:color="000000"/>
+            </w:tcBorders>
+            <w:shd w:val="clear" w:color="000000" w:fill="FFFFFF"/>
+            <w:tcMar>
+              <w:left w:w="108" w:type="dxa"/>
+              <w:right w:w="108" w:type="dxa"/>
+            </w:tcMar>
+          </w:tcPr>
+          <w:p>
+            <w:pPr>
+              <w:spacing w:after="0" w:line="240" w:lineRule="auto"/>
+              <w:rPr>
+                <w:rFonts w:ascii="Calibri" w:eastAsia="Calibri" w:hAnsi="Calibri" w:cs="Calibri"/>
+                <w:sz w:val="24"/>
+              </w:rPr>
+            </w:pPr>
+            <w:r>
+              <w:rPr>
+                <w:rFonts w:ascii="Calibri" w:eastAsia="Calibri" w:hAnsi="Calibri" w:cs="Calibri"/>
+                <w:sz w:val="24"/>
+              </w:rPr>
+              <w:t>Funkció</w:t>
+            </w:r>
+          </w:p>
+        </w:tc>
+        <w:tc>
+          <w:tcPr>
+            <w:tcW w:w="1743" w:type="dxa"/>
+            <w:tcBorders>
+              <w:top w:val="single" w:sz="4" w:space="0" w:color="000000"/>
+              <w:left w:val="single" w:sz="4" w:space="0" w:color="000000"/>
+              <w:bottom w:val="single" w:sz="4" w:space="0" w:color="000000"/>
+              <w:right w:val="single" w:sz="4" w:space="0" w:color="000000"/>
+            </w:tcBorders>
+            <w:shd w:val="clear" w:color="000000" w:fill="FFFFFF"/>
+          </w:tcPr>
+          <w:p>
+            <w:pPr>
+              <w:spacing w:after="0" w:line="240" w:lineRule="auto"/>
+              <w:rPr>
+                <w:rFonts w:ascii="Calibri" w:eastAsia="Calibri" w:hAnsi="Calibri" w:cs="Calibri"/>
+                <w:sz w:val="24"/>
+              </w:rPr>
+            </w:pPr>
+            <w:r>
+              <w:rPr>
+                <w:rFonts w:ascii="Calibri" w:eastAsia="Calibri" w:hAnsi="Calibri" w:cs="Calibri"/>
+                <w:sz w:val="24"/>
+              </w:rPr>
+              <w:t>FU1</w:t>
+            </w:r>
+          </w:p>
+        </w:tc>
+        <w:tc>
+          <w:tcPr>
+            <w:tcW w:w="2376" w:type="dxa"/>
+            <w:tcBorders>
+              <w:top w:val="single" w:sz="4" w:space="0" w:color="000000"/>
+              <w:left w:val="single" w:sz="4" w:space="0" w:color="000000"/>
+              <w:bottom w:val="single" w:sz="4" w:space="0" w:color="000000"/>
+              <w:right w:val="single" w:sz="4" w:space="0" w:color="000000"/>
+            </w:tcBorders>
+            <w:shd w:val="clear" w:color="000000" w:fill="FFFFFF"/>
+            <w:tcMar>
+              <w:left w:w="108" w:type="dxa"/>
+              <w:right w:w="108" w:type="dxa"/>
+            </w:tcMar>
+          </w:tcPr>
+          <w:p>
+            <w:pPr>
+              <w:spacing w:after="0" w:line="240" w:lineRule="auto"/>
+              <w:rPr>
+                <w:rFonts w:ascii="Calibri" w:eastAsia="Calibri" w:hAnsi="Calibri" w:cs="Calibri"/>
+              </w:rPr>
+            </w:pPr>
+            <w:r>
+              <w:rPr>
+                <w:rFonts w:ascii="Calibri" w:eastAsia="Calibri" w:hAnsi="Calibri" w:cs="Calibri"/>
+              </w:rPr>
+              <w:t>Random film</w:t>
+            </w:r>
+          </w:p>
+        </w:tc>
+        <w:tc>
+          <w:tcPr>
+            <w:tcW w:w="2771" w:type="dxa"/>
+            <w:tcBorders>
+              <w:top w:val="single" w:sz="4" w:space="0" w:color="000000"/>
+              <w:left w:val="single" w:sz="4" w:space="0" w:color="000000"/>
+              <w:bottom w:val="single" w:sz="4" w:space="0" w:color="000000"/>
+              <w:right w:val="single" w:sz="4" w:space="0" w:color="000000"/>
+            </w:tcBorders>
+            <w:shd w:val="clear" w:color="000000" w:fill="FFFFFF"/>
+            <w:tcMar>
+              <w:left w:w="108" w:type="dxa"/>
+              <w:right w:w="108" w:type="dxa"/>
+            </w:tcMar>
+          </w:tcPr>
+          <w:p>
+            <w:pPr>
+              <w:spacing w:after="0" w:line="240" w:lineRule="auto"/>
+              <w:rPr>
+                <w:rFonts w:ascii="Calibri" w:eastAsia="Calibri" w:hAnsi="Calibri" w:cs="Calibri"/>
+              </w:rPr>
+            </w:pPr>
+            <w:r>
+              <w:rPr>
+                <w:rFonts w:ascii="Calibri" w:eastAsia="Calibri" w:hAnsi="Calibri" w:cs="Calibri"/>
+              </w:rPr>
+              <w:t>Egy random film kisorsolása az adatbázisból</w:t>
+            </w:r>
+          </w:p>
+          <w:p>
+            <w:pPr>
+              <w:spacing w:after="0" w:line="240" w:lineRule="auto"/>
+              <w:rPr>
+                <w:rFonts w:ascii="Calibri" w:eastAsia="Calibri" w:hAnsi="Calibri" w:cs="Calibri"/>
+              </w:rPr>
+            </w:pPr>
+          </w:p>
+        </w:tc>
+      </w:tr>
+      <w:tr>
+        <w:trPr>
+          <w:trHeight w:val="1"/>
+          <w:jc w:val="center"/>
+        </w:trPr>
+        <w:tc>
+          <w:tcPr>
+            <w:tcW w:w="2290" w:type="dxa"/>
+            <w:tcBorders>
+              <w:top w:val="single" w:sz="4" w:space="0" w:color="000000"/>
+              <w:left w:val="single" w:sz="4" w:space="0" w:color="000000"/>
+              <w:bottom w:val="single" w:sz="4" w:space="0" w:color="000000"/>
+              <w:right w:val="single" w:sz="4" w:space="0" w:color="000000"/>
+            </w:tcBorders>
+            <w:shd w:val="clear" w:color="000000" w:fill="FFFFFF"/>
+            <w:tcMar>
+              <w:left w:w="108" w:type="dxa"/>
+              <w:right w:w="108" w:type="dxa"/>
+            </w:tcMar>
+          </w:tcPr>
+          <w:p>
+            <w:pPr>
+              <w:spacing w:after="0" w:line="240" w:lineRule="auto"/>
+              <w:rPr>
+                <w:rFonts w:ascii="Calibri" w:eastAsia="Calibri" w:hAnsi="Calibri" w:cs="Calibri"/>
+              </w:rPr>
+            </w:pPr>
+            <w:r>
+              <w:rPr>
+                <w:rFonts w:ascii="Calibri" w:eastAsia="Calibri" w:hAnsi="Calibri" w:cs="Calibri"/>
+                <w:sz w:val="24"/>
+              </w:rPr>
+              <w:t>Funkció</w:t>
+            </w:r>
+          </w:p>
+        </w:tc>
+        <w:tc>
+          <w:tcPr>
+            <w:tcW w:w="1743" w:type="dxa"/>
+            <w:tcBorders>
+              <w:top w:val="single" w:sz="4" w:space="0" w:color="000000"/>
+              <w:left w:val="single" w:sz="4" w:space="0" w:color="000000"/>
+              <w:bottom w:val="single" w:sz="4" w:space="0" w:color="000000"/>
+              <w:right w:val="single" w:sz="4" w:space="0" w:color="000000"/>
+            </w:tcBorders>
+            <w:shd w:val="clear" w:color="000000" w:fill="FFFFFF"/>
+          </w:tcPr>
+          <w:p>
+            <w:pPr>
+              <w:spacing w:after="0" w:line="240" w:lineRule="auto"/>
+              <w:rPr>
+                <w:rFonts w:ascii="Calibri" w:eastAsia="Calibri" w:hAnsi="Calibri" w:cs="Calibri"/>
+                <w:sz w:val="24"/>
+              </w:rPr>
+            </w:pPr>
+            <w:r>
+              <w:rPr>
+                <w:rFonts w:ascii="Calibri" w:eastAsia="Calibri" w:hAnsi="Calibri" w:cs="Calibri"/>
+                <w:sz w:val="24"/>
+              </w:rPr>
+              <w:t>FU2</w:t>
+            </w:r>
+          </w:p>
+          <w:p>
+            <w:pPr>
+              <w:spacing w:after="0" w:line="240" w:lineRule="auto"/>
+              <w:rPr>
+                <w:rFonts w:ascii="Calibri" w:eastAsia="Calibri" w:hAnsi="Calibri" w:cs="Calibri"/>
+                <w:sz w:val="24"/>
+              </w:rPr>
+            </w:pPr>
+          </w:p>
+          <w:p>
+            <w:pPr>
+              <w:spacing w:after="0" w:line="240" w:lineRule="auto"/>
+              <w:rPr>
+                <w:rFonts w:ascii="Calibri" w:eastAsia="Calibri" w:hAnsi="Calibri" w:cs="Calibri"/>
+                <w:sz w:val="24"/>
+              </w:rPr>
+            </w:pPr>
+          </w:p>
+          <w:p>
+            <w:pPr>
+              <w:spacing w:after="0" w:line="240" w:lineRule="auto"/>
+              <w:rPr>
+                <w:rFonts w:ascii="Calibri" w:eastAsia="Calibri" w:hAnsi="Calibri" w:cs="Calibri"/>
+                <w:sz w:val="24"/>
+              </w:rPr>
+            </w:pPr>
+          </w:p>
+        </w:tc>
+        <w:tc>
+          <w:tcPr>
+            <w:tcW w:w="2376" w:type="dxa"/>
+            <w:tcBorders>
+              <w:top w:val="single" w:sz="4" w:space="0" w:color="000000"/>
+              <w:left w:val="single" w:sz="4" w:space="0" w:color="000000"/>
+              <w:bottom w:val="single" w:sz="4" w:space="0" w:color="000000"/>
+              <w:right w:val="single" w:sz="4" w:space="0" w:color="000000"/>
+            </w:tcBorders>
+            <w:shd w:val="clear" w:color="000000" w:fill="FFFFFF"/>
+            <w:tcMar>
+              <w:left w:w="108" w:type="dxa"/>
+              <w:right w:w="108" w:type="dxa"/>
+            </w:tcMar>
+          </w:tcPr>
+          <w:p>
+            <w:pPr>
+              <w:spacing w:after="0" w:line="240" w:lineRule="auto"/>
+              <w:rPr>
+                <w:rFonts w:ascii="Calibri" w:eastAsia="Calibri" w:hAnsi="Calibri" w:cs="Calibri"/>
+              </w:rPr>
+            </w:pPr>
+            <w:r>
+              <w:rPr>
+                <w:rFonts w:ascii="Calibri" w:eastAsia="Calibri" w:hAnsi="Calibri" w:cs="Calibri"/>
+                <w:sz w:val="24"/>
+              </w:rPr>
+              <w:t>Pop-</w:t>
+            </w:r>
+            <w:proofErr w:type="spellStart"/>
+            <w:r>
+              <w:rPr>
+                <w:rFonts w:ascii="Calibri" w:eastAsia="Calibri" w:hAnsi="Calibri" w:cs="Calibri"/>
+                <w:sz w:val="24"/>
+              </w:rPr>
+              <w:t>up</w:t>
+            </w:r>
+            <w:proofErr w:type="spellEnd"/>
+            <w:r>
+              <w:rPr>
+                <w:rFonts w:ascii="Calibri" w:eastAsia="Calibri" w:hAnsi="Calibri" w:cs="Calibri"/>
+                <w:sz w:val="24"/>
+              </w:rPr>
+              <w:t xml:space="preserve"> </w:t>
+            </w:r>
+          </w:p>
+        </w:tc>
+        <w:tc>
+          <w:tcPr>
+            <w:tcW w:w="2771" w:type="dxa"/>
+            <w:tcBorders>
+              <w:top w:val="single" w:sz="4" w:space="0" w:color="000000"/>
+              <w:left w:val="single" w:sz="4" w:space="0" w:color="000000"/>
+              <w:bottom w:val="single" w:sz="4" w:space="0" w:color="000000"/>
+              <w:right w:val="single" w:sz="4" w:space="0" w:color="000000"/>
+            </w:tcBorders>
+            <w:shd w:val="clear" w:color="000000" w:fill="FFFFFF"/>
+            <w:tcMar>
+              <w:left w:w="108" w:type="dxa"/>
+              <w:right w:w="108" w:type="dxa"/>
+            </w:tcMar>
+          </w:tcPr>
+          <w:p>
+            <w:pPr>
+              <w:spacing w:after="0" w:line="240" w:lineRule="auto"/>
+              <w:rPr>
+                <w:rFonts w:ascii="Calibri" w:eastAsia="Calibri" w:hAnsi="Calibri" w:cs="Calibri"/>
+              </w:rPr>
+            </w:pPr>
+            <w:r>
+              <w:rPr>
+                <w:rFonts w:ascii="Calibri" w:eastAsia="Calibri" w:hAnsi="Calibri" w:cs="Calibri"/>
+                <w:sz w:val="24"/>
+              </w:rPr>
+              <w:t>Pop-</w:t>
+            </w:r>
+            <w:proofErr w:type="spellStart"/>
+            <w:r>
+              <w:rPr>
+                <w:rFonts w:ascii="Calibri" w:eastAsia="Calibri" w:hAnsi="Calibri" w:cs="Calibri"/>
+                <w:sz w:val="24"/>
+              </w:rPr>
+              <w:t>up</w:t>
+            </w:r>
+            <w:proofErr w:type="spellEnd"/>
+            <w:r>
+              <w:rPr>
+                <w:rFonts w:ascii="Calibri" w:eastAsia="Calibri" w:hAnsi="Calibri" w:cs="Calibri"/>
+                <w:sz w:val="24"/>
+              </w:rPr>
+              <w:t xml:space="preserve"> ablak feldobása pár másodperccel a kezdőlap betöltése után</w:t>
+            </w:r>
+          </w:p>
+        </w:tc>
+      </w:tr>
+      <w:tr>
+        <w:trPr>
+          <w:trHeight w:val="1"/>
+          <w:jc w:val="center"/>
+        </w:trPr>
+        <w:tc>
+          <w:tcPr>
+            <w:tcW w:w="2290" w:type="dxa"/>
+            <w:tcBorders>
+              <w:top w:val="single" w:sz="4" w:space="0" w:color="000000"/>
+              <w:left w:val="single" w:sz="4" w:space="0" w:color="000000"/>
+              <w:bottom w:val="single" w:sz="4" w:space="0" w:color="000000"/>
+              <w:right w:val="single" w:sz="4" w:space="0" w:color="000000"/>
+            </w:tcBorders>
+            <w:shd w:val="clear" w:color="000000" w:fill="FFFFFF"/>
+            <w:tcMar>
+              <w:left w:w="108" w:type="dxa"/>
+              <w:right w:w="108" w:type="dxa"/>
+            </w:tcMar>
+          </w:tcPr>
+          <w:p>
+            <w:pPr>
+              <w:spacing w:after="0" w:line="240" w:lineRule="auto"/>
+              <w:rPr>
+                <w:rFonts w:ascii="Calibri" w:eastAsia="Calibri" w:hAnsi="Calibri" w:cs="Calibri"/>
+              </w:rPr>
+            </w:pPr>
+            <w:r>
+              <w:rPr>
+                <w:rFonts w:ascii="Calibri" w:eastAsia="Calibri" w:hAnsi="Calibri" w:cs="Calibri"/>
+              </w:rPr>
+              <w:t>Funkció</w:t>
+            </w:r>
+          </w:p>
+        </w:tc>
+        <w:tc>
+          <w:tcPr>
+            <w:tcW w:w="1743" w:type="dxa"/>
+            <w:tcBorders>
+              <w:top w:val="single" w:sz="4" w:space="0" w:color="000000"/>
+              <w:left w:val="single" w:sz="4" w:space="0" w:color="000000"/>
+              <w:bottom w:val="single" w:sz="4" w:space="0" w:color="000000"/>
+              <w:right w:val="single" w:sz="4" w:space="0" w:color="000000"/>
+            </w:tcBorders>
+            <w:shd w:val="clear" w:color="000000" w:fill="FFFFFF"/>
+          </w:tcPr>
+          <w:p>
+            <w:pPr>
+              <w:tabs>
+                <w:tab w:val="center" w:pos="1402"/>
+              </w:tabs>
+              <w:spacing w:after="0" w:line="240" w:lineRule="auto"/>
+              <w:rPr>
+                <w:rFonts w:ascii="Calibri" w:eastAsia="Calibri" w:hAnsi="Calibri" w:cs="Calibri"/>
+                <w:sz w:val="24"/>
+              </w:rPr>
+            </w:pPr>
+            <w:r>
+              <w:rPr>
+                <w:rFonts w:ascii="Calibri" w:eastAsia="Calibri" w:hAnsi="Calibri" w:cs="Calibri"/>
+                <w:sz w:val="24"/>
+              </w:rPr>
+              <w:t>FU3</w:t>
+            </w:r>
+          </w:p>
+        </w:tc>
+        <w:tc>
+          <w:tcPr>
+            <w:tcW w:w="2376" w:type="dxa"/>
+            <w:tcBorders>
+              <w:top w:val="single" w:sz="4" w:space="0" w:color="000000"/>
+              <w:left w:val="single" w:sz="4" w:space="0" w:color="000000"/>
+              <w:bottom w:val="single" w:sz="4" w:space="0" w:color="000000"/>
+              <w:right w:val="single" w:sz="4" w:space="0" w:color="000000"/>
+            </w:tcBorders>
+            <w:shd w:val="clear" w:color="000000" w:fill="FFFFFF"/>
+            <w:tcMar>
+              <w:left w:w="108" w:type="dxa"/>
+              <w:right w:w="108" w:type="dxa"/>
+            </w:tcMar>
+          </w:tcPr>
+          <w:p>
+            <w:pPr>
+              <w:tabs>
+                <w:tab w:val="center" w:pos="1402"/>
+              </w:tabs>
+              <w:spacing w:after="0" w:line="240" w:lineRule="auto"/>
+              <w:rPr>
+                <w:rFonts w:ascii="Calibri" w:eastAsia="Calibri" w:hAnsi="Calibri" w:cs="Calibri"/>
+              </w:rPr>
+            </w:pPr>
+            <w:r>
+              <w:rPr>
+                <w:rFonts w:ascii="Calibri" w:eastAsia="Calibri" w:hAnsi="Calibri" w:cs="Calibri"/>
+              </w:rPr>
+              <w:t>Sorsoló gomb</w:t>
+            </w:r>
+          </w:p>
+        </w:tc>
+        <w:tc>
+          <w:tcPr>
+            <w:tcW w:w="2771" w:type="dxa"/>
+            <w:tcBorders>
+              <w:top w:val="single" w:sz="4" w:space="0" w:color="000000"/>
+              <w:left w:val="single" w:sz="4" w:space="0" w:color="000000"/>
+              <w:bottom w:val="single" w:sz="4" w:space="0" w:color="000000"/>
+              <w:right w:val="single" w:sz="4" w:space="0" w:color="000000"/>
+            </w:tcBorders>
+            <w:shd w:val="clear" w:color="000000" w:fill="FFFFFF"/>
+            <w:tcMar>
+              <w:left w:w="108" w:type="dxa"/>
+              <w:right w:w="108" w:type="dxa"/>
+            </w:tcMar>
+          </w:tcPr>
+          <w:p>
+            <w:pPr>
+              <w:spacing w:after="0" w:line="240" w:lineRule="auto"/>
+              <w:rPr>
+                <w:rFonts w:ascii="Calibri" w:eastAsia="Calibri" w:hAnsi="Calibri" w:cs="Calibri"/>
+                <w:sz w:val="24"/>
+              </w:rPr>
+            </w:pPr>
+            <w:r>
+              <w:rPr>
+                <w:rFonts w:ascii="Calibri" w:eastAsia="Calibri" w:hAnsi="Calibri" w:cs="Calibri"/>
+                <w:sz w:val="24"/>
+              </w:rPr>
+              <w:t>Megnyomása után kerüljön megjelenítésre a kisorsolt random film</w:t>
+            </w:r>
+          </w:p>
+          <w:p>
+            <w:pPr>
+              <w:spacing w:after="0" w:line="240" w:lineRule="auto"/>
+              <w:rPr>
+                <w:rFonts w:ascii="Calibri" w:eastAsia="Calibri" w:hAnsi="Calibri" w:cs="Calibri"/>
+              </w:rPr>
+            </w:pPr>
+          </w:p>
+        </w:tc>
+      </w:tr>
+      <w:tr>
+        <w:trPr>
+          <w:trHeight w:val="1"/>
+          <w:jc w:val="center"/>
+        </w:trPr>
+        <w:tc>
+          <w:tcPr>
+            <w:tcW w:w="2290" w:type="dxa"/>
+            <w:tcBorders>
+              <w:top w:val="single" w:sz="4" w:space="0" w:color="000000"/>
+              <w:left w:val="single" w:sz="4" w:space="0" w:color="000000"/>
+              <w:bottom w:val="single" w:sz="4" w:space="0" w:color="000000"/>
+              <w:right w:val="single" w:sz="4" w:space="0" w:color="000000"/>
+            </w:tcBorders>
+            <w:shd w:val="clear" w:color="000000" w:fill="FFFFFF"/>
+            <w:tcMar>
+              <w:left w:w="108" w:type="dxa"/>
+              <w:right w:w="108" w:type="dxa"/>
+            </w:tcMar>
+          </w:tcPr>
+          <w:p>
+            <w:pPr>
+              <w:spacing w:after="0" w:line="240" w:lineRule="auto"/>
+              <w:rPr>
+                <w:rFonts w:ascii="Calibri" w:eastAsia="Calibri" w:hAnsi="Calibri" w:cs="Calibri"/>
+              </w:rPr>
+            </w:pPr>
+            <w:r>
+              <w:rPr>
+                <w:rFonts w:ascii="Calibri" w:eastAsia="Calibri" w:hAnsi="Calibri" w:cs="Calibri"/>
+              </w:rPr>
+              <w:t>Funkció</w:t>
+            </w:r>
+          </w:p>
+        </w:tc>
+        <w:tc>
+          <w:tcPr>
+            <w:tcW w:w="1743" w:type="dxa"/>
+            <w:tcBorders>
+              <w:top w:val="single" w:sz="4" w:space="0" w:color="000000"/>
+              <w:left w:val="single" w:sz="4" w:space="0" w:color="000000"/>
+              <w:bottom w:val="single" w:sz="4" w:space="0" w:color="000000"/>
+              <w:right w:val="single" w:sz="4" w:space="0" w:color="000000"/>
+            </w:tcBorders>
+            <w:shd w:val="clear" w:color="000000" w:fill="FFFFFF"/>
+          </w:tcPr>
+          <w:p>
+            <w:pPr>
+              <w:spacing w:after="0" w:line="240" w:lineRule="auto"/>
+              <w:rPr>
+                <w:rFonts w:ascii="Calibri" w:eastAsia="Calibri" w:hAnsi="Calibri" w:cs="Calibri"/>
+                <w:sz w:val="24"/>
+              </w:rPr>
+            </w:pPr>
+            <w:r>
+              <w:rPr>
+                <w:rFonts w:ascii="Calibri" w:eastAsia="Calibri" w:hAnsi="Calibri" w:cs="Calibri"/>
+                <w:sz w:val="24"/>
+              </w:rPr>
+              <w:t>FU3</w:t>
+            </w:r>
+          </w:p>
+        </w:tc>
+        <w:tc>
+          <w:tcPr>
+            <w:tcW w:w="2376" w:type="dxa"/>
+            <w:tcBorders>
+              <w:top w:val="single" w:sz="4" w:space="0" w:color="000000"/>
+              <w:left w:val="single" w:sz="4" w:space="0" w:color="000000"/>
+              <w:bottom w:val="single" w:sz="4" w:space="0" w:color="000000"/>
+              <w:right w:val="single" w:sz="4" w:space="0" w:color="000000"/>
+            </w:tcBorders>
+            <w:shd w:val="clear" w:color="000000" w:fill="FFFFFF"/>
+            <w:tcMar>
+              <w:left w:w="108" w:type="dxa"/>
+              <w:right w:w="108" w:type="dxa"/>
+            </w:tcMar>
+          </w:tcPr>
+          <w:p>
+            <w:pPr>
+              <w:spacing w:after="0" w:line="240" w:lineRule="auto"/>
+              <w:rPr>
+                <w:rFonts w:ascii="Calibri" w:eastAsia="Calibri" w:hAnsi="Calibri" w:cs="Calibri"/>
+              </w:rPr>
+            </w:pPr>
+            <w:r>
+              <w:rPr>
+                <w:rFonts w:ascii="Calibri" w:eastAsia="Calibri" w:hAnsi="Calibri" w:cs="Calibri"/>
+              </w:rPr>
+              <w:t>Újra gomb</w:t>
+            </w:r>
+          </w:p>
+        </w:tc>
+        <w:tc>
+          <w:tcPr>
+            <w:tcW w:w="2771" w:type="dxa"/>
+            <w:tcBorders>
+              <w:top w:val="single" w:sz="4" w:space="0" w:color="000000"/>
+              <w:left w:val="single" w:sz="4" w:space="0" w:color="000000"/>
+              <w:bottom w:val="single" w:sz="4" w:space="0" w:color="000000"/>
+              <w:right w:val="single" w:sz="4" w:space="0" w:color="000000"/>
+            </w:tcBorders>
+            <w:shd w:val="clear" w:color="000000" w:fill="FFFFFF"/>
+            <w:tcMar>
+              <w:left w:w="108" w:type="dxa"/>
+              <w:right w:w="108" w:type="dxa"/>
+            </w:tcMar>
+          </w:tcPr>
+          <w:p>
+            <w:pPr>
+              <w:spacing w:after="0" w:line="240" w:lineRule="auto"/>
+              <w:rPr>
+                <w:rFonts w:ascii="Calibri" w:eastAsia="Calibri" w:hAnsi="Calibri" w:cs="Calibri"/>
+              </w:rPr>
+            </w:pPr>
+            <w:r>
+              <w:rPr>
+                <w:rFonts w:ascii="Calibri" w:eastAsia="Calibri" w:hAnsi="Calibri" w:cs="Calibri"/>
+              </w:rPr>
+              <w:t xml:space="preserve">Az oldal </w:t>
+            </w:r>
+            <w:proofErr w:type="spellStart"/>
+            <w:r>
+              <w:rPr>
+                <w:rFonts w:ascii="Calibri" w:eastAsia="Calibri" w:hAnsi="Calibri" w:cs="Calibri"/>
+              </w:rPr>
+              <w:t>újratöltése</w:t>
+            </w:r>
+            <w:proofErr w:type="spellEnd"/>
+            <w:r>
+              <w:rPr>
+                <w:rFonts w:ascii="Calibri" w:eastAsia="Calibri" w:hAnsi="Calibri" w:cs="Calibri"/>
+              </w:rPr>
+              <w:t>, a sorsolás megismétléséhez</w:t>
+            </w:r>
+          </w:p>
+          <w:p>
+            <w:pPr>
+              <w:spacing w:after="0" w:line="240" w:lineRule="auto"/>
+              <w:rPr>
+                <w:rFonts w:ascii="Calibri" w:eastAsia="Calibri" w:hAnsi="Calibri" w:cs="Calibri"/>
+              </w:rPr>
+            </w:pPr>
+          </w:p>
+        </w:tc>
+      </w:tr>
+      <w:tr>
+        <w:trPr>
+          <w:trHeight w:val="1"/>
+          <w:jc w:val="center"/>
+        </w:trPr>
+        <w:tc>
+          <w:tcPr>
+            <w:tcW w:w="2290" w:type="dxa"/>
+            <w:tcBorders>
+              <w:top w:val="single" w:sz="4" w:space="0" w:color="000000"/>
+              <w:left w:val="single" w:sz="4" w:space="0" w:color="000000"/>
+              <w:bottom w:val="single" w:sz="4" w:space="0" w:color="000000"/>
+              <w:right w:val="single" w:sz="4" w:space="0" w:color="000000"/>
+            </w:tcBorders>
+            <w:shd w:val="clear" w:color="000000" w:fill="FFFFFF"/>
+            <w:tcMar>
+              <w:left w:w="108" w:type="dxa"/>
+              <w:right w:w="108" w:type="dxa"/>
+            </w:tcMar>
+          </w:tcPr>
+          <w:p>
+            <w:pPr>
+              <w:spacing w:after="0" w:line="240" w:lineRule="auto"/>
+              <w:rPr>
+                <w:rFonts w:ascii="Calibri" w:eastAsia="Calibri" w:hAnsi="Calibri" w:cs="Calibri"/>
+              </w:rPr>
+            </w:pPr>
+            <w:r>
+              <w:rPr>
+                <w:rFonts w:ascii="Calibri" w:eastAsia="Calibri" w:hAnsi="Calibri" w:cs="Calibri"/>
+                <w:sz w:val="24"/>
+              </w:rPr>
+              <w:lastRenderedPageBreak/>
+              <w:t>Felület</w:t>
+            </w:r>
+          </w:p>
+        </w:tc>
+        <w:tc>
+          <w:tcPr>
+            <w:tcW w:w="1743" w:type="dxa"/>
+            <w:tcBorders>
+              <w:top w:val="single" w:sz="4" w:space="0" w:color="000000"/>
+              <w:left w:val="single" w:sz="4" w:space="0" w:color="000000"/>
+              <w:bottom w:val="single" w:sz="4" w:space="0" w:color="000000"/>
+              <w:right w:val="single" w:sz="4" w:space="0" w:color="000000"/>
+            </w:tcBorders>
+            <w:shd w:val="clear" w:color="000000" w:fill="FFFFFF"/>
+          </w:tcPr>
+          <w:p>
+            <w:pPr>
+              <w:spacing w:after="0" w:line="240" w:lineRule="auto"/>
+              <w:rPr>
+                <w:rFonts w:ascii="Calibri" w:eastAsia="Calibri" w:hAnsi="Calibri" w:cs="Calibri"/>
+                <w:sz w:val="24"/>
+              </w:rPr>
+            </w:pPr>
+            <w:r>
+              <w:rPr>
+                <w:rFonts w:ascii="Calibri" w:eastAsia="Calibri" w:hAnsi="Calibri" w:cs="Calibri"/>
+                <w:sz w:val="24"/>
+              </w:rPr>
+              <w:t>F4</w:t>
+            </w:r>
+          </w:p>
+        </w:tc>
+        <w:tc>
+          <w:tcPr>
+            <w:tcW w:w="2376" w:type="dxa"/>
+            <w:tcBorders>
+              <w:top w:val="single" w:sz="4" w:space="0" w:color="000000"/>
+              <w:left w:val="single" w:sz="4" w:space="0" w:color="000000"/>
+              <w:bottom w:val="single" w:sz="4" w:space="0" w:color="000000"/>
+              <w:right w:val="single" w:sz="4" w:space="0" w:color="000000"/>
+            </w:tcBorders>
+            <w:shd w:val="clear" w:color="000000" w:fill="FFFFFF"/>
+            <w:tcMar>
+              <w:left w:w="108" w:type="dxa"/>
+              <w:right w:w="108" w:type="dxa"/>
+            </w:tcMar>
+          </w:tcPr>
+          <w:p>
+            <w:pPr>
+              <w:spacing w:after="0" w:line="240" w:lineRule="auto"/>
+              <w:rPr>
+                <w:rFonts w:ascii="Calibri" w:eastAsia="Calibri" w:hAnsi="Calibri" w:cs="Calibri"/>
+              </w:rPr>
+            </w:pPr>
+            <w:r>
+              <w:rPr>
+                <w:rFonts w:ascii="Calibri" w:eastAsia="Calibri" w:hAnsi="Calibri" w:cs="Calibri"/>
+                <w:sz w:val="24"/>
+              </w:rPr>
+              <w:t>Kisorsolt film pop-</w:t>
+            </w:r>
+            <w:proofErr w:type="spellStart"/>
+            <w:r>
+              <w:rPr>
+                <w:rFonts w:ascii="Calibri" w:eastAsia="Calibri" w:hAnsi="Calibri" w:cs="Calibri"/>
+                <w:sz w:val="24"/>
+              </w:rPr>
+              <w:t>up</w:t>
+            </w:r>
+            <w:proofErr w:type="spellEnd"/>
+          </w:p>
+        </w:tc>
+        <w:tc>
+          <w:tcPr>
+            <w:tcW w:w="2771" w:type="dxa"/>
+            <w:tcBorders>
+              <w:top w:val="single" w:sz="4" w:space="0" w:color="000000"/>
+              <w:left w:val="single" w:sz="4" w:space="0" w:color="000000"/>
+              <w:bottom w:val="single" w:sz="4" w:space="0" w:color="000000"/>
+              <w:right w:val="single" w:sz="4" w:space="0" w:color="000000"/>
+            </w:tcBorders>
+            <w:shd w:val="clear" w:color="000000" w:fill="FFFFFF"/>
+            <w:tcMar>
+              <w:left w:w="108" w:type="dxa"/>
+              <w:right w:w="108" w:type="dxa"/>
+            </w:tcMar>
+          </w:tcPr>
+          <w:p>
+            <w:pPr>
+              <w:spacing w:after="0" w:line="240" w:lineRule="auto"/>
+              <w:rPr>
+                <w:rFonts w:ascii="Calibri" w:eastAsia="Calibri" w:hAnsi="Calibri" w:cs="Calibri"/>
+                <w:sz w:val="24"/>
+              </w:rPr>
+            </w:pPr>
+            <w:r>
+              <w:rPr>
+                <w:rFonts w:ascii="Calibri" w:eastAsia="Calibri" w:hAnsi="Calibri" w:cs="Calibri"/>
+                <w:sz w:val="24"/>
+              </w:rPr>
+              <w:t>A kisorsolt film pop-</w:t>
+            </w:r>
+            <w:proofErr w:type="spellStart"/>
+            <w:r>
+              <w:rPr>
+                <w:rFonts w:ascii="Calibri" w:eastAsia="Calibri" w:hAnsi="Calibri" w:cs="Calibri"/>
+                <w:sz w:val="24"/>
+              </w:rPr>
+              <w:t>up</w:t>
+            </w:r>
+            <w:proofErr w:type="spellEnd"/>
+            <w:r>
+              <w:rPr>
+                <w:rFonts w:ascii="Calibri" w:eastAsia="Calibri" w:hAnsi="Calibri" w:cs="Calibri"/>
+                <w:sz w:val="24"/>
+              </w:rPr>
+              <w:t xml:space="preserve"> ablakának megjelenítése.</w:t>
+            </w:r>
+          </w:p>
+          <w:p>
+            <w:pPr>
+              <w:spacing w:after="0" w:line="240" w:lineRule="auto"/>
+              <w:rPr>
+                <w:rFonts w:ascii="Calibri" w:eastAsia="Calibri" w:hAnsi="Calibri" w:cs="Calibri"/>
+                <w:sz w:val="24"/>
+              </w:rPr>
+            </w:pPr>
+          </w:p>
+        </w:tc>
+      </w:tr>
+      <w:tr>
+        <w:trPr>
+          <w:trHeight w:val="1"/>
+          <w:jc w:val="center"/>
+        </w:trPr>
+        <w:tc>
+          <w:tcPr>
+            <w:tcW w:w="2290" w:type="dxa"/>
+            <w:tcBorders>
+              <w:top w:val="single" w:sz="4" w:space="0" w:color="000000"/>
+              <w:left w:val="single" w:sz="4" w:space="0" w:color="000000"/>
+              <w:bottom w:val="single" w:sz="4" w:space="0" w:color="000000"/>
+              <w:right w:val="single" w:sz="4" w:space="0" w:color="000000"/>
+            </w:tcBorders>
+            <w:shd w:val="clear" w:color="000000" w:fill="FFFFFF"/>
+            <w:tcMar>
+              <w:left w:w="108" w:type="dxa"/>
+              <w:right w:w="108" w:type="dxa"/>
+            </w:tcMar>
+          </w:tcPr>
+          <w:p>
+            <w:pPr>
+              <w:spacing w:after="0" w:line="240" w:lineRule="auto"/>
+              <w:rPr>
+                <w:rFonts w:ascii="Calibri" w:eastAsia="Calibri" w:hAnsi="Calibri" w:cs="Calibri"/>
+              </w:rPr>
+            </w:pPr>
+            <w:r>
+              <w:rPr>
+                <w:rFonts w:ascii="Calibri" w:eastAsia="Calibri" w:hAnsi="Calibri" w:cs="Calibri"/>
+                <w:sz w:val="24"/>
+              </w:rPr>
+              <w:t>Felület</w:t>
+            </w:r>
+          </w:p>
+        </w:tc>
+        <w:tc>
+          <w:tcPr>
+            <w:tcW w:w="1743" w:type="dxa"/>
+            <w:tcBorders>
+              <w:top w:val="single" w:sz="4" w:space="0" w:color="000000"/>
+              <w:left w:val="single" w:sz="4" w:space="0" w:color="000000"/>
+              <w:bottom w:val="single" w:sz="4" w:space="0" w:color="000000"/>
+              <w:right w:val="single" w:sz="4" w:space="0" w:color="000000"/>
+            </w:tcBorders>
+            <w:shd w:val="clear" w:color="000000" w:fill="FFFFFF"/>
+          </w:tcPr>
+          <w:p>
+            <w:pPr>
+              <w:spacing w:after="0" w:line="240" w:lineRule="auto"/>
+              <w:rPr>
+                <w:rFonts w:ascii="Calibri" w:eastAsia="Calibri" w:hAnsi="Calibri" w:cs="Calibri"/>
+                <w:sz w:val="24"/>
+              </w:rPr>
+            </w:pPr>
+            <w:r>
+              <w:rPr>
+                <w:rFonts w:ascii="Calibri" w:eastAsia="Calibri" w:hAnsi="Calibri" w:cs="Calibri"/>
+                <w:sz w:val="24"/>
+              </w:rPr>
+              <w:t>F5</w:t>
+            </w:r>
+          </w:p>
+        </w:tc>
+        <w:tc>
+          <w:tcPr>
+            <w:tcW w:w="2376" w:type="dxa"/>
+            <w:tcBorders>
+              <w:top w:val="single" w:sz="4" w:space="0" w:color="000000"/>
+              <w:left w:val="single" w:sz="4" w:space="0" w:color="000000"/>
+              <w:bottom w:val="single" w:sz="4" w:space="0" w:color="000000"/>
+              <w:right w:val="single" w:sz="4" w:space="0" w:color="000000"/>
+            </w:tcBorders>
+            <w:shd w:val="clear" w:color="000000" w:fill="FFFFFF"/>
+            <w:tcMar>
+              <w:left w:w="108" w:type="dxa"/>
+              <w:right w:w="108" w:type="dxa"/>
+            </w:tcMar>
+          </w:tcPr>
+          <w:p>
+            <w:pPr>
+              <w:spacing w:after="0" w:line="240" w:lineRule="auto"/>
+              <w:rPr>
+                <w:rFonts w:ascii="Calibri" w:eastAsia="Calibri" w:hAnsi="Calibri" w:cs="Calibri"/>
+              </w:rPr>
+            </w:pPr>
+            <w:r>
+              <w:rPr>
+                <w:rFonts w:ascii="Calibri" w:eastAsia="Calibri" w:hAnsi="Calibri" w:cs="Calibri"/>
+                <w:sz w:val="24"/>
+              </w:rPr>
+              <w:t>Sorsolt film képe</w:t>
+            </w:r>
+          </w:p>
+        </w:tc>
+        <w:tc>
+          <w:tcPr>
+            <w:tcW w:w="2771" w:type="dxa"/>
+            <w:tcBorders>
+              <w:top w:val="single" w:sz="4" w:space="0" w:color="000000"/>
+              <w:left w:val="single" w:sz="4" w:space="0" w:color="000000"/>
+              <w:bottom w:val="single" w:sz="4" w:space="0" w:color="000000"/>
+              <w:right w:val="single" w:sz="4" w:space="0" w:color="000000"/>
+            </w:tcBorders>
+            <w:shd w:val="clear" w:color="000000" w:fill="FFFFFF"/>
+            <w:tcMar>
+              <w:left w:w="108" w:type="dxa"/>
+              <w:right w:w="108" w:type="dxa"/>
+            </w:tcMar>
+          </w:tcPr>
+          <w:p>
+            <w:pPr>
+              <w:spacing w:after="0" w:line="240" w:lineRule="auto"/>
+              <w:rPr>
+                <w:rFonts w:ascii="Calibri" w:eastAsia="Calibri" w:hAnsi="Calibri" w:cs="Calibri"/>
+              </w:rPr>
+            </w:pPr>
+            <w:r>
+              <w:rPr>
+                <w:rFonts w:ascii="Calibri" w:eastAsia="Calibri" w:hAnsi="Calibri" w:cs="Calibri"/>
+              </w:rPr>
+              <w:t>A kisorsolt film képének megjelenítése a pop-</w:t>
+            </w:r>
+            <w:proofErr w:type="spellStart"/>
+            <w:r>
+              <w:rPr>
+                <w:rFonts w:ascii="Calibri" w:eastAsia="Calibri" w:hAnsi="Calibri" w:cs="Calibri"/>
+              </w:rPr>
+              <w:t>up</w:t>
+            </w:r>
+            <w:proofErr w:type="spellEnd"/>
+            <w:r>
+              <w:rPr>
+                <w:rFonts w:ascii="Calibri" w:eastAsia="Calibri" w:hAnsi="Calibri" w:cs="Calibri"/>
+              </w:rPr>
+              <w:t>-</w:t>
+            </w:r>
+            <w:proofErr w:type="spellStart"/>
+            <w:r>
+              <w:rPr>
+                <w:rFonts w:ascii="Calibri" w:eastAsia="Calibri" w:hAnsi="Calibri" w:cs="Calibri"/>
+              </w:rPr>
+              <w:t>ban</w:t>
+            </w:r>
+            <w:proofErr w:type="spellEnd"/>
+          </w:p>
+          <w:p>
+            <w:pPr>
+              <w:spacing w:after="0" w:line="240" w:lineRule="auto"/>
+              <w:rPr>
+                <w:rFonts w:ascii="Calibri" w:eastAsia="Calibri" w:hAnsi="Calibri" w:cs="Calibri"/>
+              </w:rPr>
+            </w:pPr>
+          </w:p>
+        </w:tc>
+      </w:tr>
+      <w:tr>
+        <w:trPr>
+          <w:trHeight w:val="1"/>
+          <w:jc w:val="center"/>
+        </w:trPr>
+        <w:tc>
+          <w:tcPr>
+            <w:tcW w:w="2290" w:type="dxa"/>
+            <w:tcBorders>
+              <w:top w:val="single" w:sz="4" w:space="0" w:color="000000"/>
+              <w:left w:val="single" w:sz="4" w:space="0" w:color="000000"/>
+              <w:bottom w:val="single" w:sz="4" w:space="0" w:color="000000"/>
+              <w:right w:val="single" w:sz="4" w:space="0" w:color="000000"/>
+            </w:tcBorders>
+            <w:shd w:val="clear" w:color="000000" w:fill="FFFFFF"/>
+            <w:tcMar>
+              <w:left w:w="108" w:type="dxa"/>
+              <w:right w:w="108" w:type="dxa"/>
+            </w:tcMar>
+          </w:tcPr>
+          <w:p>
+            <w:pPr>
+              <w:spacing w:after="0" w:line="240" w:lineRule="auto"/>
+              <w:rPr>
+                <w:rFonts w:ascii="Calibri" w:eastAsia="Calibri" w:hAnsi="Calibri" w:cs="Calibri"/>
+              </w:rPr>
+            </w:pPr>
+            <w:r>
+              <w:rPr>
+                <w:rFonts w:ascii="Calibri" w:eastAsia="Calibri" w:hAnsi="Calibri" w:cs="Calibri"/>
+              </w:rPr>
+              <w:t xml:space="preserve">Felület </w:t>
+            </w:r>
+          </w:p>
+        </w:tc>
+        <w:tc>
+          <w:tcPr>
+            <w:tcW w:w="1743" w:type="dxa"/>
+            <w:tcBorders>
+              <w:top w:val="single" w:sz="4" w:space="0" w:color="000000"/>
+              <w:left w:val="single" w:sz="4" w:space="0" w:color="000000"/>
+              <w:bottom w:val="single" w:sz="4" w:space="0" w:color="000000"/>
+              <w:right w:val="single" w:sz="4" w:space="0" w:color="000000"/>
+            </w:tcBorders>
+            <w:shd w:val="clear" w:color="000000" w:fill="FFFFFF"/>
+          </w:tcPr>
+          <w:p>
+            <w:pPr>
+              <w:spacing w:after="0" w:line="240" w:lineRule="auto"/>
+              <w:rPr>
+                <w:rFonts w:ascii="Calibri" w:eastAsia="Calibri" w:hAnsi="Calibri" w:cs="Calibri"/>
+                <w:sz w:val="24"/>
+              </w:rPr>
+            </w:pPr>
+            <w:r>
+              <w:rPr>
+                <w:rFonts w:ascii="Calibri" w:eastAsia="Calibri" w:hAnsi="Calibri" w:cs="Calibri"/>
+                <w:sz w:val="24"/>
+              </w:rPr>
+              <w:t>F6</w:t>
+            </w:r>
+          </w:p>
+        </w:tc>
+        <w:tc>
+          <w:tcPr>
+            <w:tcW w:w="2376" w:type="dxa"/>
+            <w:tcBorders>
+              <w:top w:val="single" w:sz="4" w:space="0" w:color="000000"/>
+              <w:left w:val="single" w:sz="4" w:space="0" w:color="000000"/>
+              <w:bottom w:val="single" w:sz="4" w:space="0" w:color="000000"/>
+              <w:right w:val="single" w:sz="4" w:space="0" w:color="000000"/>
+            </w:tcBorders>
+            <w:shd w:val="clear" w:color="000000" w:fill="FFFFFF"/>
+            <w:tcMar>
+              <w:left w:w="108" w:type="dxa"/>
+              <w:right w:w="108" w:type="dxa"/>
+            </w:tcMar>
+          </w:tcPr>
+          <w:p>
+            <w:pPr>
+              <w:spacing w:after="0" w:line="240" w:lineRule="auto"/>
+              <w:rPr>
+                <w:rFonts w:ascii="Calibri" w:eastAsia="Calibri" w:hAnsi="Calibri" w:cs="Calibri"/>
+              </w:rPr>
+            </w:pPr>
+            <w:r>
+              <w:rPr>
+                <w:rFonts w:ascii="Calibri" w:eastAsia="Calibri" w:hAnsi="Calibri" w:cs="Calibri"/>
+              </w:rPr>
+              <w:t>Sorsolt film leírás</w:t>
+            </w:r>
+          </w:p>
+        </w:tc>
+        <w:tc>
+          <w:tcPr>
+            <w:tcW w:w="2771" w:type="dxa"/>
+            <w:tcBorders>
+              <w:top w:val="single" w:sz="4" w:space="0" w:color="000000"/>
+              <w:left w:val="single" w:sz="4" w:space="0" w:color="000000"/>
+              <w:bottom w:val="single" w:sz="4" w:space="0" w:color="000000"/>
+              <w:right w:val="single" w:sz="4" w:space="0" w:color="000000"/>
+            </w:tcBorders>
+            <w:shd w:val="clear" w:color="000000" w:fill="FFFFFF"/>
+            <w:tcMar>
+              <w:left w:w="108" w:type="dxa"/>
+              <w:right w:w="108" w:type="dxa"/>
+            </w:tcMar>
+          </w:tcPr>
+          <w:p>
+            <w:pPr>
+              <w:spacing w:after="0" w:line="240" w:lineRule="auto"/>
+              <w:rPr>
+                <w:rFonts w:ascii="Calibri" w:eastAsia="Calibri" w:hAnsi="Calibri" w:cs="Calibri"/>
+              </w:rPr>
+            </w:pPr>
+            <w:r>
+              <w:rPr>
+                <w:rFonts w:ascii="Calibri" w:eastAsia="Calibri" w:hAnsi="Calibri" w:cs="Calibri"/>
+              </w:rPr>
+              <w:t>A kisorsolt film leírásának megjelenítése</w:t>
+            </w:r>
+          </w:p>
+          <w:p>
+            <w:pPr>
+              <w:spacing w:after="0" w:line="240" w:lineRule="auto"/>
+              <w:rPr>
+                <w:rFonts w:ascii="Calibri" w:eastAsia="Calibri" w:hAnsi="Calibri" w:cs="Calibri"/>
+              </w:rPr>
+            </w:pPr>
+          </w:p>
+        </w:tc>
+      </w:tr>
+      <w:tr>
+        <w:trPr>
+          <w:trHeight w:val="1"/>
+          <w:jc w:val="center"/>
+        </w:trPr>
+        <w:tc>
+          <w:tcPr>
+            <w:tcW w:w="2290" w:type="dxa"/>
+            <w:tcBorders>
+              <w:top w:val="single" w:sz="4" w:space="0" w:color="000000"/>
+              <w:left w:val="single" w:sz="4" w:space="0" w:color="000000"/>
+              <w:bottom w:val="single" w:sz="4" w:space="0" w:color="000000"/>
+              <w:right w:val="single" w:sz="4" w:space="0" w:color="000000"/>
+            </w:tcBorders>
+            <w:shd w:val="clear" w:color="000000" w:fill="FFFFFF"/>
+            <w:tcMar>
+              <w:left w:w="108" w:type="dxa"/>
+              <w:right w:w="108" w:type="dxa"/>
+            </w:tcMar>
+          </w:tcPr>
+          <w:p>
+            <w:pPr>
+              <w:spacing w:after="0" w:line="240" w:lineRule="auto"/>
+              <w:rPr>
+                <w:rFonts w:ascii="Calibri" w:eastAsia="Calibri" w:hAnsi="Calibri" w:cs="Calibri"/>
+              </w:rPr>
+            </w:pPr>
+            <w:r>
+              <w:rPr>
+                <w:rFonts w:ascii="Calibri" w:eastAsia="Calibri" w:hAnsi="Calibri" w:cs="Calibri"/>
+              </w:rPr>
+              <w:t>Adatbázis</w:t>
+            </w:r>
+          </w:p>
+        </w:tc>
+        <w:tc>
+          <w:tcPr>
+            <w:tcW w:w="1743" w:type="dxa"/>
+            <w:tcBorders>
+              <w:top w:val="single" w:sz="4" w:space="0" w:color="000000"/>
+              <w:left w:val="single" w:sz="4" w:space="0" w:color="000000"/>
+              <w:bottom w:val="single" w:sz="4" w:space="0" w:color="000000"/>
+              <w:right w:val="single" w:sz="4" w:space="0" w:color="000000"/>
+            </w:tcBorders>
+            <w:shd w:val="clear" w:color="000000" w:fill="FFFFFF"/>
+          </w:tcPr>
+          <w:p>
+            <w:pPr>
+              <w:spacing w:after="0" w:line="240" w:lineRule="auto"/>
+              <w:rPr>
+                <w:rFonts w:ascii="Calibri" w:eastAsia="Calibri" w:hAnsi="Calibri" w:cs="Calibri"/>
+                <w:sz w:val="24"/>
+              </w:rPr>
+            </w:pPr>
+            <w:r>
+              <w:rPr>
+                <w:rFonts w:ascii="Calibri" w:eastAsia="Calibri" w:hAnsi="Calibri" w:cs="Calibri"/>
+                <w:sz w:val="24"/>
+              </w:rPr>
+              <w:t>A1</w:t>
+            </w:r>
+          </w:p>
+        </w:tc>
+        <w:tc>
+          <w:tcPr>
+            <w:tcW w:w="2376" w:type="dxa"/>
+            <w:tcBorders>
+              <w:top w:val="single" w:sz="4" w:space="0" w:color="000000"/>
+              <w:left w:val="single" w:sz="4" w:space="0" w:color="000000"/>
+              <w:bottom w:val="single" w:sz="4" w:space="0" w:color="000000"/>
+              <w:right w:val="single" w:sz="4" w:space="0" w:color="000000"/>
+            </w:tcBorders>
+            <w:shd w:val="clear" w:color="000000" w:fill="FFFFFF"/>
+            <w:tcMar>
+              <w:left w:w="108" w:type="dxa"/>
+              <w:right w:w="108" w:type="dxa"/>
+            </w:tcMar>
+          </w:tcPr>
+          <w:p>
+            <w:pPr>
+              <w:spacing w:after="0" w:line="240" w:lineRule="auto"/>
+              <w:rPr>
+                <w:rFonts w:ascii="Calibri" w:eastAsia="Calibri" w:hAnsi="Calibri" w:cs="Calibri"/>
+              </w:rPr>
+            </w:pPr>
+            <w:r>
+              <w:rPr>
+                <w:rFonts w:ascii="Calibri" w:eastAsia="Calibri" w:hAnsi="Calibri" w:cs="Calibri"/>
+              </w:rPr>
+              <w:t>Film tábla</w:t>
+            </w:r>
+          </w:p>
+        </w:tc>
+        <w:tc>
+          <w:tcPr>
+            <w:tcW w:w="2771" w:type="dxa"/>
+            <w:tcBorders>
+              <w:top w:val="single" w:sz="4" w:space="0" w:color="000000"/>
+              <w:left w:val="single" w:sz="4" w:space="0" w:color="000000"/>
+              <w:bottom w:val="single" w:sz="4" w:space="0" w:color="000000"/>
+              <w:right w:val="single" w:sz="4" w:space="0" w:color="000000"/>
+            </w:tcBorders>
+            <w:shd w:val="clear" w:color="000000" w:fill="FFFFFF"/>
+            <w:tcMar>
+              <w:left w:w="108" w:type="dxa"/>
+              <w:right w:w="108" w:type="dxa"/>
+            </w:tcMar>
+          </w:tcPr>
+          <w:p>
+            <w:pPr>
+              <w:spacing w:after="0" w:line="240" w:lineRule="auto"/>
+              <w:rPr>
+                <w:rFonts w:ascii="Calibri" w:eastAsia="Calibri" w:hAnsi="Calibri" w:cs="Calibri"/>
+              </w:rPr>
+            </w:pPr>
+            <w:r>
+              <w:rPr>
+                <w:rFonts w:ascii="Calibri" w:eastAsia="Calibri" w:hAnsi="Calibri" w:cs="Calibri"/>
+              </w:rPr>
+              <w:t>A film adatai egy relációs táblában tárolódnak</w:t>
+            </w:r>
+          </w:p>
+          <w:p>
+            <w:pPr>
+              <w:spacing w:after="0" w:line="240" w:lineRule="auto"/>
+              <w:rPr>
+                <w:rFonts w:ascii="Calibri" w:eastAsia="Calibri" w:hAnsi="Calibri" w:cs="Calibri"/>
+              </w:rPr>
+            </w:pPr>
+          </w:p>
+        </w:tc>
+      </w:tr>
+      <w:tr>
+        <w:trPr>
+          <w:trHeight w:val="1"/>
+          <w:jc w:val="center"/>
+        </w:trPr>
+        <w:tc>
+          <w:tcPr>
+            <w:tcW w:w="2290" w:type="dxa"/>
+            <w:tcBorders>
+              <w:top w:val="single" w:sz="4" w:space="0" w:color="000000"/>
+              <w:left w:val="single" w:sz="4" w:space="0" w:color="000000"/>
+              <w:bottom w:val="single" w:sz="4" w:space="0" w:color="000000"/>
+              <w:right w:val="single" w:sz="4" w:space="0" w:color="000000"/>
+            </w:tcBorders>
+            <w:shd w:val="clear" w:color="000000" w:fill="FFFFFF"/>
+            <w:tcMar>
+              <w:left w:w="108" w:type="dxa"/>
+              <w:right w:w="108" w:type="dxa"/>
+            </w:tcMar>
+          </w:tcPr>
+          <w:p>
+            <w:pPr>
+              <w:spacing w:after="0" w:line="240" w:lineRule="auto"/>
+              <w:rPr>
+                <w:rFonts w:ascii="Calibri" w:eastAsia="Calibri" w:hAnsi="Calibri" w:cs="Calibri"/>
+              </w:rPr>
+            </w:pPr>
+            <w:r>
+              <w:rPr>
+                <w:rFonts w:ascii="Calibri" w:eastAsia="Calibri" w:hAnsi="Calibri" w:cs="Calibri"/>
+              </w:rPr>
+              <w:t>Adatbázis</w:t>
+            </w:r>
+          </w:p>
+        </w:tc>
+        <w:tc>
+          <w:tcPr>
+            <w:tcW w:w="1743" w:type="dxa"/>
+            <w:tcBorders>
+              <w:top w:val="single" w:sz="4" w:space="0" w:color="000000"/>
+              <w:left w:val="single" w:sz="4" w:space="0" w:color="000000"/>
+              <w:bottom w:val="single" w:sz="4" w:space="0" w:color="000000"/>
+              <w:right w:val="single" w:sz="4" w:space="0" w:color="000000"/>
+            </w:tcBorders>
+            <w:shd w:val="clear" w:color="000000" w:fill="FFFFFF"/>
+          </w:tcPr>
+          <w:p>
+            <w:pPr>
+              <w:spacing w:after="0" w:line="240" w:lineRule="auto"/>
+              <w:rPr>
+                <w:rFonts w:ascii="Calibri" w:eastAsia="Calibri" w:hAnsi="Calibri" w:cs="Calibri"/>
+                <w:sz w:val="24"/>
+              </w:rPr>
+            </w:pPr>
+            <w:r>
+              <w:rPr>
+                <w:rFonts w:ascii="Calibri" w:eastAsia="Calibri" w:hAnsi="Calibri" w:cs="Calibri"/>
+                <w:sz w:val="24"/>
+              </w:rPr>
+              <w:t>A2</w:t>
+            </w:r>
+          </w:p>
+        </w:tc>
+        <w:tc>
+          <w:tcPr>
+            <w:tcW w:w="2376" w:type="dxa"/>
+            <w:tcBorders>
+              <w:top w:val="single" w:sz="4" w:space="0" w:color="000000"/>
+              <w:left w:val="single" w:sz="4" w:space="0" w:color="000000"/>
+              <w:bottom w:val="single" w:sz="4" w:space="0" w:color="000000"/>
+              <w:right w:val="single" w:sz="4" w:space="0" w:color="000000"/>
+            </w:tcBorders>
+            <w:shd w:val="clear" w:color="000000" w:fill="FFFFFF"/>
+            <w:tcMar>
+              <w:left w:w="108" w:type="dxa"/>
+              <w:right w:w="108" w:type="dxa"/>
+            </w:tcMar>
+          </w:tcPr>
+          <w:p>
+            <w:pPr>
+              <w:spacing w:after="0" w:line="240" w:lineRule="auto"/>
+              <w:rPr>
+                <w:rFonts w:ascii="Calibri" w:eastAsia="Calibri" w:hAnsi="Calibri" w:cs="Calibri"/>
+              </w:rPr>
+            </w:pPr>
+            <w:r>
+              <w:rPr>
+                <w:rFonts w:ascii="Calibri" w:eastAsia="Calibri" w:hAnsi="Calibri" w:cs="Calibri"/>
+                <w:sz w:val="24"/>
+              </w:rPr>
+              <w:t>Film adatok</w:t>
+            </w:r>
+          </w:p>
+        </w:tc>
+        <w:tc>
+          <w:tcPr>
+            <w:tcW w:w="2771" w:type="dxa"/>
+            <w:tcBorders>
+              <w:top w:val="single" w:sz="4" w:space="0" w:color="000000"/>
+              <w:left w:val="single" w:sz="4" w:space="0" w:color="000000"/>
+              <w:bottom w:val="single" w:sz="4" w:space="0" w:color="000000"/>
+              <w:right w:val="single" w:sz="4" w:space="0" w:color="000000"/>
+            </w:tcBorders>
+            <w:shd w:val="clear" w:color="000000" w:fill="FFFFFF"/>
+            <w:tcMar>
+              <w:left w:w="108" w:type="dxa"/>
+              <w:right w:w="108" w:type="dxa"/>
+            </w:tcMar>
+          </w:tcPr>
+          <w:p>
+            <w:pPr>
+              <w:spacing w:after="0" w:line="240" w:lineRule="auto"/>
+              <w:rPr>
+                <w:rFonts w:ascii="Calibri" w:eastAsia="Calibri" w:hAnsi="Calibri" w:cs="Calibri"/>
+                <w:sz w:val="24"/>
+              </w:rPr>
+            </w:pPr>
+            <w:r>
+              <w:rPr>
+                <w:rFonts w:ascii="Calibri" w:eastAsia="Calibri" w:hAnsi="Calibri" w:cs="Calibri"/>
+                <w:sz w:val="24"/>
+              </w:rPr>
+              <w:t>A film adatainak feltöltése a relációs táblában</w:t>
+            </w:r>
+          </w:p>
+          <w:p>
+            <w:pPr>
+              <w:spacing w:after="0" w:line="240" w:lineRule="auto"/>
+              <w:rPr>
+                <w:rFonts w:ascii="Calibri" w:eastAsia="Calibri" w:hAnsi="Calibri" w:cs="Calibri"/>
+              </w:rPr>
+            </w:pPr>
+          </w:p>
+        </w:tc>
+      </w:tr>
+      <w:tr>
+        <w:trPr>
+          <w:trHeight w:val="1"/>
+          <w:jc w:val="center"/>
+        </w:trPr>
+        <w:tc>
+          <w:tcPr>
+            <w:tcW w:w="2290" w:type="dxa"/>
+            <w:tcBorders>
+              <w:top w:val="single" w:sz="4" w:space="0" w:color="000000"/>
+              <w:left w:val="single" w:sz="4" w:space="0" w:color="000000"/>
+              <w:bottom w:val="single" w:sz="4" w:space="0" w:color="000000"/>
+              <w:right w:val="single" w:sz="4" w:space="0" w:color="000000"/>
+            </w:tcBorders>
+            <w:shd w:val="clear" w:color="000000" w:fill="FFFFFF"/>
+            <w:tcMar>
+              <w:left w:w="108" w:type="dxa"/>
+              <w:right w:w="108" w:type="dxa"/>
+            </w:tcMar>
+          </w:tcPr>
+          <w:p>
+            <w:pPr>
+              <w:spacing w:after="0" w:line="240" w:lineRule="auto"/>
+              <w:rPr>
+                <w:rFonts w:ascii="Calibri" w:eastAsia="Calibri" w:hAnsi="Calibri" w:cs="Calibri"/>
+              </w:rPr>
+            </w:pPr>
+            <w:r>
+              <w:rPr>
+                <w:rFonts w:ascii="Calibri" w:eastAsia="Calibri" w:hAnsi="Calibri" w:cs="Calibri"/>
+              </w:rPr>
+              <w:t>Adatbázis</w:t>
+            </w:r>
+          </w:p>
+        </w:tc>
+        <w:tc>
+          <w:tcPr>
+            <w:tcW w:w="1743" w:type="dxa"/>
+            <w:tcBorders>
+              <w:top w:val="single" w:sz="4" w:space="0" w:color="000000"/>
+              <w:left w:val="single" w:sz="4" w:space="0" w:color="000000"/>
+              <w:bottom w:val="single" w:sz="4" w:space="0" w:color="000000"/>
+              <w:right w:val="single" w:sz="4" w:space="0" w:color="000000"/>
+            </w:tcBorders>
+            <w:shd w:val="clear" w:color="000000" w:fill="FFFFFF"/>
+          </w:tcPr>
+          <w:p>
+            <w:pPr>
+              <w:spacing w:after="0" w:line="240" w:lineRule="auto"/>
+              <w:rPr>
+                <w:rFonts w:ascii="Calibri" w:eastAsia="Calibri" w:hAnsi="Calibri" w:cs="Calibri"/>
+                <w:sz w:val="24"/>
+              </w:rPr>
+            </w:pPr>
+            <w:r>
+              <w:rPr>
+                <w:rFonts w:ascii="Calibri" w:eastAsia="Calibri" w:hAnsi="Calibri" w:cs="Calibri"/>
+                <w:sz w:val="24"/>
+              </w:rPr>
+              <w:t>A3</w:t>
+            </w:r>
+          </w:p>
+        </w:tc>
+        <w:tc>
+          <w:tcPr>
+            <w:tcW w:w="2376" w:type="dxa"/>
+            <w:tcBorders>
+              <w:top w:val="single" w:sz="4" w:space="0" w:color="000000"/>
+              <w:left w:val="single" w:sz="4" w:space="0" w:color="000000"/>
+              <w:bottom w:val="single" w:sz="4" w:space="0" w:color="000000"/>
+              <w:right w:val="single" w:sz="4" w:space="0" w:color="000000"/>
+            </w:tcBorders>
+            <w:shd w:val="clear" w:color="000000" w:fill="FFFFFF"/>
+            <w:tcMar>
+              <w:left w:w="108" w:type="dxa"/>
+              <w:right w:w="108" w:type="dxa"/>
+            </w:tcMar>
+          </w:tcPr>
+          <w:p>
+            <w:pPr>
+              <w:spacing w:after="0" w:line="240" w:lineRule="auto"/>
+              <w:rPr>
+                <w:rFonts w:ascii="Calibri" w:eastAsia="Calibri" w:hAnsi="Calibri" w:cs="Calibri"/>
+                <w:sz w:val="24"/>
+              </w:rPr>
+            </w:pPr>
+            <w:r>
+              <w:rPr>
+                <w:rFonts w:ascii="Calibri" w:eastAsia="Calibri" w:hAnsi="Calibri" w:cs="Calibri"/>
+                <w:sz w:val="24"/>
+              </w:rPr>
+              <w:t>Film képek</w:t>
+            </w:r>
+          </w:p>
+        </w:tc>
+        <w:tc>
+          <w:tcPr>
+            <w:tcW w:w="2771" w:type="dxa"/>
+            <w:tcBorders>
+              <w:top w:val="single" w:sz="4" w:space="0" w:color="000000"/>
+              <w:left w:val="single" w:sz="4" w:space="0" w:color="000000"/>
+              <w:bottom w:val="single" w:sz="4" w:space="0" w:color="000000"/>
+              <w:right w:val="single" w:sz="4" w:space="0" w:color="000000"/>
+            </w:tcBorders>
+            <w:shd w:val="clear" w:color="000000" w:fill="FFFFFF"/>
+            <w:tcMar>
+              <w:left w:w="108" w:type="dxa"/>
+              <w:right w:w="108" w:type="dxa"/>
+            </w:tcMar>
+          </w:tcPr>
+          <w:p>
+            <w:pPr>
+              <w:spacing w:after="0" w:line="240" w:lineRule="auto"/>
+              <w:rPr>
+                <w:rFonts w:ascii="Calibri" w:eastAsia="Calibri" w:hAnsi="Calibri" w:cs="Calibri"/>
+                <w:sz w:val="24"/>
+              </w:rPr>
+            </w:pPr>
+            <w:r>
+              <w:rPr>
+                <w:rFonts w:ascii="Calibri" w:eastAsia="Calibri" w:hAnsi="Calibri" w:cs="Calibri"/>
+                <w:sz w:val="24"/>
+              </w:rPr>
+              <w:t>A borítóképek feltöltése az adatbázisba</w:t>
+            </w:r>
+          </w:p>
+          <w:p>
+            <w:pPr>
+              <w:spacing w:after="0" w:line="240" w:lineRule="auto"/>
+              <w:rPr>
+                <w:rFonts w:ascii="Calibri" w:eastAsia="Calibri" w:hAnsi="Calibri" w:cs="Calibri"/>
+                <w:sz w:val="24"/>
+              </w:rPr>
+            </w:pPr>
+          </w:p>
+        </w:tc>
+      </w:tr>
+      <w:tr>
+        <w:trPr>
+          <w:trHeight w:val="1"/>
+          <w:jc w:val="center"/>
+        </w:trPr>
+        <w:tc>
+          <w:tcPr>
+            <w:tcW w:w="2290" w:type="dxa"/>
+            <w:tcBorders>
+              <w:top w:val="single" w:sz="4" w:space="0" w:color="000000"/>
+              <w:left w:val="single" w:sz="4" w:space="0" w:color="000000"/>
+              <w:bottom w:val="single" w:sz="4" w:space="0" w:color="000000"/>
+              <w:right w:val="single" w:sz="4" w:space="0" w:color="000000"/>
+            </w:tcBorders>
+            <w:shd w:val="clear" w:color="000000" w:fill="FFFFFF"/>
+            <w:tcMar>
+              <w:left w:w="108" w:type="dxa"/>
+              <w:right w:w="108" w:type="dxa"/>
+            </w:tcMar>
+          </w:tcPr>
+          <w:p>
+            <w:pPr>
+              <w:spacing w:after="0" w:line="240" w:lineRule="auto"/>
+              <w:rPr>
+                <w:rFonts w:ascii="Calibri" w:eastAsia="Calibri" w:hAnsi="Calibri" w:cs="Calibri"/>
+              </w:rPr>
+            </w:pPr>
+            <w:r>
+              <w:rPr>
+                <w:rFonts w:ascii="Calibri" w:eastAsia="Calibri" w:hAnsi="Calibri" w:cs="Calibri"/>
+                <w:sz w:val="24"/>
+              </w:rPr>
+              <w:t>Adatbázis</w:t>
+            </w:r>
+          </w:p>
+        </w:tc>
+        <w:tc>
+          <w:tcPr>
+            <w:tcW w:w="1743" w:type="dxa"/>
+            <w:tcBorders>
+              <w:top w:val="single" w:sz="4" w:space="0" w:color="000000"/>
+              <w:left w:val="single" w:sz="4" w:space="0" w:color="000000"/>
+              <w:bottom w:val="single" w:sz="4" w:space="0" w:color="000000"/>
+              <w:right w:val="single" w:sz="4" w:space="0" w:color="000000"/>
+            </w:tcBorders>
+            <w:shd w:val="clear" w:color="000000" w:fill="FFFFFF"/>
+          </w:tcPr>
+          <w:p>
+            <w:pPr>
+              <w:spacing w:after="0" w:line="240" w:lineRule="auto"/>
+              <w:rPr>
+                <w:rFonts w:ascii="Calibri" w:eastAsia="Calibri" w:hAnsi="Calibri" w:cs="Calibri"/>
+                <w:sz w:val="24"/>
+              </w:rPr>
+            </w:pPr>
+            <w:r>
+              <w:rPr>
+                <w:rFonts w:ascii="Calibri" w:eastAsia="Calibri" w:hAnsi="Calibri" w:cs="Calibri"/>
+                <w:sz w:val="24"/>
+              </w:rPr>
+              <w:t>A4</w:t>
+            </w:r>
+          </w:p>
+        </w:tc>
+        <w:tc>
+          <w:tcPr>
+            <w:tcW w:w="2376" w:type="dxa"/>
+            <w:tcBorders>
+              <w:top w:val="single" w:sz="4" w:space="0" w:color="000000"/>
+              <w:left w:val="single" w:sz="4" w:space="0" w:color="000000"/>
+              <w:bottom w:val="single" w:sz="4" w:space="0" w:color="000000"/>
+              <w:right w:val="single" w:sz="4" w:space="0" w:color="000000"/>
+            </w:tcBorders>
+            <w:shd w:val="clear" w:color="000000" w:fill="FFFFFF"/>
+            <w:tcMar>
+              <w:left w:w="108" w:type="dxa"/>
+              <w:right w:w="108" w:type="dxa"/>
+            </w:tcMar>
+          </w:tcPr>
+          <w:p>
+            <w:pPr>
+              <w:spacing w:after="0" w:line="240" w:lineRule="auto"/>
+              <w:rPr>
+                <w:rFonts w:ascii="Calibri" w:eastAsia="Calibri" w:hAnsi="Calibri" w:cs="Calibri"/>
+              </w:rPr>
+            </w:pPr>
+            <w:r>
+              <w:rPr>
+                <w:rFonts w:ascii="Calibri" w:eastAsia="Calibri" w:hAnsi="Calibri" w:cs="Calibri"/>
+                <w:sz w:val="24"/>
+              </w:rPr>
+              <w:t>SQL script</w:t>
+            </w:r>
+          </w:p>
+        </w:tc>
+        <w:tc>
+          <w:tcPr>
+            <w:tcW w:w="2771" w:type="dxa"/>
+            <w:tcBorders>
+              <w:top w:val="single" w:sz="4" w:space="0" w:color="000000"/>
+              <w:left w:val="single" w:sz="4" w:space="0" w:color="000000"/>
+              <w:bottom w:val="single" w:sz="4" w:space="0" w:color="000000"/>
+              <w:right w:val="single" w:sz="4" w:space="0" w:color="000000"/>
+            </w:tcBorders>
+            <w:shd w:val="clear" w:color="000000" w:fill="FFFFFF"/>
+            <w:tcMar>
+              <w:left w:w="108" w:type="dxa"/>
+              <w:right w:w="108" w:type="dxa"/>
+            </w:tcMar>
+          </w:tcPr>
+          <w:p>
+            <w:pPr>
+              <w:spacing w:after="0" w:line="240" w:lineRule="auto"/>
+              <w:rPr>
+                <w:rFonts w:ascii="Calibri" w:eastAsia="Calibri" w:hAnsi="Calibri" w:cs="Calibri"/>
+              </w:rPr>
+            </w:pPr>
+            <w:r>
+              <w:rPr>
+                <w:rFonts w:ascii="Calibri" w:eastAsia="Calibri" w:hAnsi="Calibri" w:cs="Calibri"/>
+              </w:rPr>
+              <w:t>Az adatbázist, a táblát létrehozó és azt értékekkel feltöltő script</w:t>
+            </w:r>
+          </w:p>
+          <w:p>
+            <w:pPr>
+              <w:spacing w:after="0" w:line="240" w:lineRule="auto"/>
+              <w:rPr>
+                <w:rFonts w:ascii="Calibri" w:eastAsia="Calibri" w:hAnsi="Calibri" w:cs="Calibri"/>
+              </w:rPr>
+            </w:pPr>
+          </w:p>
+        </w:tc>
+      </w:tr>
+      <w:tr>
+        <w:trPr>
+          <w:trHeight w:val="1"/>
+          <w:jc w:val="center"/>
+        </w:trPr>
+        <w:tc>
+          <w:tcPr>
+            <w:tcW w:w="2290" w:type="dxa"/>
+            <w:tcBorders>
+              <w:top w:val="single" w:sz="4" w:space="0" w:color="000000"/>
+              <w:left w:val="single" w:sz="4" w:space="0" w:color="000000"/>
+              <w:bottom w:val="single" w:sz="4" w:space="0" w:color="000000"/>
+              <w:right w:val="single" w:sz="4" w:space="0" w:color="000000"/>
+            </w:tcBorders>
+            <w:shd w:val="clear" w:color="000000" w:fill="FFFFFF"/>
+            <w:tcMar>
+              <w:left w:w="108" w:type="dxa"/>
+              <w:right w:w="108" w:type="dxa"/>
+            </w:tcMar>
+          </w:tcPr>
+          <w:p>
+            <w:pPr>
+              <w:spacing w:after="0" w:line="240" w:lineRule="auto"/>
+              <w:rPr>
+                <w:rFonts w:ascii="Calibri" w:eastAsia="Calibri" w:hAnsi="Calibri" w:cs="Calibri"/>
+                <w:sz w:val="24"/>
+              </w:rPr>
+            </w:pPr>
+            <w:r>
+              <w:rPr>
+                <w:rFonts w:ascii="Calibri" w:eastAsia="Calibri" w:hAnsi="Calibri" w:cs="Calibri"/>
+                <w:sz w:val="24"/>
+              </w:rPr>
+              <w:t>Felület</w:t>
+            </w:r>
+          </w:p>
+        </w:tc>
+        <w:tc>
+          <w:tcPr>
+            <w:tcW w:w="1743" w:type="dxa"/>
+            <w:tcBorders>
+              <w:top w:val="single" w:sz="4" w:space="0" w:color="000000"/>
+              <w:left w:val="single" w:sz="4" w:space="0" w:color="000000"/>
+              <w:bottom w:val="single" w:sz="4" w:space="0" w:color="000000"/>
+              <w:right w:val="single" w:sz="4" w:space="0" w:color="000000"/>
+            </w:tcBorders>
+            <w:shd w:val="clear" w:color="000000" w:fill="FFFFFF"/>
+          </w:tcPr>
+          <w:p>
+            <w:pPr>
+              <w:spacing w:after="0" w:line="240" w:lineRule="auto"/>
+              <w:rPr>
+                <w:rFonts w:ascii="Calibri" w:eastAsia="Calibri" w:hAnsi="Calibri" w:cs="Calibri"/>
+                <w:sz w:val="24"/>
+              </w:rPr>
+            </w:pPr>
+            <w:r>
+              <w:rPr>
+                <w:rFonts w:ascii="Calibri" w:eastAsia="Calibri" w:hAnsi="Calibri" w:cs="Calibri"/>
+                <w:sz w:val="24"/>
+              </w:rPr>
+              <w:t>F7</w:t>
+            </w:r>
+          </w:p>
+        </w:tc>
+        <w:tc>
+          <w:tcPr>
+            <w:tcW w:w="2376" w:type="dxa"/>
+            <w:tcBorders>
+              <w:top w:val="single" w:sz="4" w:space="0" w:color="000000"/>
+              <w:left w:val="single" w:sz="4" w:space="0" w:color="000000"/>
+              <w:bottom w:val="single" w:sz="4" w:space="0" w:color="000000"/>
+              <w:right w:val="single" w:sz="4" w:space="0" w:color="000000"/>
+            </w:tcBorders>
+            <w:shd w:val="clear" w:color="000000" w:fill="FFFFFF"/>
+            <w:tcMar>
+              <w:left w:w="108" w:type="dxa"/>
+              <w:right w:w="108" w:type="dxa"/>
+            </w:tcMar>
+          </w:tcPr>
+          <w:p>
+            <w:pPr>
+              <w:spacing w:after="0" w:line="240" w:lineRule="auto"/>
+              <w:rPr>
+                <w:rFonts w:ascii="Calibri" w:eastAsia="Calibri" w:hAnsi="Calibri" w:cs="Calibri"/>
+                <w:sz w:val="24"/>
+              </w:rPr>
+            </w:pPr>
+            <w:proofErr w:type="spellStart"/>
+            <w:r>
+              <w:rPr>
+                <w:rFonts w:ascii="Calibri" w:eastAsia="Calibri" w:hAnsi="Calibri" w:cs="Calibri"/>
+                <w:sz w:val="24"/>
+              </w:rPr>
+              <w:t>Reszponzivitás</w:t>
+            </w:r>
+            <w:proofErr w:type="spellEnd"/>
+          </w:p>
+        </w:tc>
+        <w:tc>
+          <w:tcPr>
+            <w:tcW w:w="2771" w:type="dxa"/>
+            <w:tcBorders>
+              <w:top w:val="single" w:sz="4" w:space="0" w:color="000000"/>
+              <w:left w:val="single" w:sz="4" w:space="0" w:color="000000"/>
+              <w:bottom w:val="single" w:sz="4" w:space="0" w:color="000000"/>
+              <w:right w:val="single" w:sz="4" w:space="0" w:color="000000"/>
+            </w:tcBorders>
+            <w:shd w:val="clear" w:color="000000" w:fill="FFFFFF"/>
+            <w:tcMar>
+              <w:left w:w="108" w:type="dxa"/>
+              <w:right w:w="108" w:type="dxa"/>
+            </w:tcMar>
+          </w:tcPr>
+          <w:p>
+            <w:pPr>
+              <w:spacing w:after="0" w:line="240" w:lineRule="auto"/>
+              <w:rPr>
+                <w:rFonts w:ascii="Calibri" w:eastAsia="Calibri" w:hAnsi="Calibri" w:cs="Calibri"/>
+              </w:rPr>
+            </w:pPr>
+            <w:r>
+              <w:rPr>
+                <w:rFonts w:ascii="Calibri" w:eastAsia="Calibri" w:hAnsi="Calibri" w:cs="Calibri"/>
+              </w:rPr>
+              <w:t xml:space="preserve">A weboldal legyen </w:t>
+            </w:r>
+            <w:proofErr w:type="spellStart"/>
+            <w:r>
+              <w:rPr>
+                <w:rFonts w:ascii="Calibri" w:eastAsia="Calibri" w:hAnsi="Calibri" w:cs="Calibri"/>
+              </w:rPr>
+              <w:t>reszponzív</w:t>
+            </w:r>
+            <w:proofErr w:type="spellEnd"/>
+            <w:r>
+              <w:rPr>
+                <w:rFonts w:ascii="Calibri" w:eastAsia="Calibri" w:hAnsi="Calibri" w:cs="Calibri"/>
+              </w:rPr>
+              <w:t xml:space="preserve">, azaz egyaránt megjelenjen okostelefonon, </w:t>
+            </w:r>
+            <w:proofErr w:type="spellStart"/>
+            <w:r>
+              <w:rPr>
+                <w:rFonts w:ascii="Calibri" w:eastAsia="Calibri" w:hAnsi="Calibri" w:cs="Calibri"/>
+              </w:rPr>
+              <w:t>tableten</w:t>
+            </w:r>
+            <w:proofErr w:type="spellEnd"/>
+            <w:r>
+              <w:rPr>
+                <w:rFonts w:ascii="Calibri" w:eastAsia="Calibri" w:hAnsi="Calibri" w:cs="Calibri"/>
+              </w:rPr>
+              <w:t xml:space="preserve"> és laptopon is, ez a tényező ne befolyásolja a működést.</w:t>
+            </w:r>
+          </w:p>
+          <w:p>
+            <w:pPr>
+              <w:spacing w:after="0" w:line="240" w:lineRule="auto"/>
+              <w:rPr>
+                <w:rFonts w:ascii="Calibri" w:eastAsia="Calibri" w:hAnsi="Calibri" w:cs="Calibri"/>
+              </w:rPr>
+            </w:pPr>
+          </w:p>
+        </w:tc>
+      </w:tr>
+      <w:tr>
+        <w:trPr>
+          <w:trHeight w:val="1"/>
+          <w:jc w:val="center"/>
+        </w:trPr>
+        <w:tc>
+          <w:tcPr>
+            <w:tcW w:w="2290" w:type="dxa"/>
+            <w:tcBorders>
+              <w:top w:val="single" w:sz="4" w:space="0" w:color="000000"/>
+              <w:left w:val="single" w:sz="4" w:space="0" w:color="000000"/>
+              <w:bottom w:val="single" w:sz="4" w:space="0" w:color="000000"/>
+              <w:right w:val="single" w:sz="4" w:space="0" w:color="000000"/>
+            </w:tcBorders>
+            <w:shd w:val="clear" w:color="000000" w:fill="FFFFFF"/>
+            <w:tcMar>
+              <w:left w:w="108" w:type="dxa"/>
+              <w:right w:w="108" w:type="dxa"/>
+            </w:tcMar>
+          </w:tcPr>
+          <w:p>
+            <w:pPr>
+              <w:spacing w:after="0" w:line="240" w:lineRule="auto"/>
+              <w:rPr>
+                <w:rFonts w:ascii="Calibri" w:eastAsia="Calibri" w:hAnsi="Calibri" w:cs="Calibri"/>
+                <w:sz w:val="24"/>
+              </w:rPr>
+            </w:pPr>
+            <w:r>
+              <w:rPr>
+                <w:rFonts w:ascii="Calibri" w:eastAsia="Calibri" w:hAnsi="Calibri" w:cs="Calibri"/>
+                <w:sz w:val="24"/>
+              </w:rPr>
+              <w:t>Környezet</w:t>
+            </w:r>
+          </w:p>
+        </w:tc>
+        <w:tc>
+          <w:tcPr>
+            <w:tcW w:w="1743" w:type="dxa"/>
+            <w:tcBorders>
+              <w:top w:val="single" w:sz="4" w:space="0" w:color="000000"/>
+              <w:left w:val="single" w:sz="4" w:space="0" w:color="000000"/>
+              <w:bottom w:val="single" w:sz="4" w:space="0" w:color="000000"/>
+              <w:right w:val="single" w:sz="4" w:space="0" w:color="000000"/>
+            </w:tcBorders>
+            <w:shd w:val="clear" w:color="000000" w:fill="FFFFFF"/>
+          </w:tcPr>
+          <w:p>
+            <w:pPr>
+              <w:spacing w:after="0" w:line="240" w:lineRule="auto"/>
+              <w:rPr>
+                <w:rFonts w:ascii="Calibri" w:eastAsia="Calibri" w:hAnsi="Calibri" w:cs="Calibri"/>
+                <w:sz w:val="24"/>
+              </w:rPr>
+            </w:pPr>
+            <w:r>
+              <w:rPr>
+                <w:rFonts w:ascii="Calibri" w:eastAsia="Calibri" w:hAnsi="Calibri" w:cs="Calibri"/>
+                <w:sz w:val="24"/>
+              </w:rPr>
+              <w:t>K1</w:t>
+            </w:r>
+          </w:p>
+        </w:tc>
+        <w:tc>
+          <w:tcPr>
+            <w:tcW w:w="2376" w:type="dxa"/>
+            <w:tcBorders>
+              <w:top w:val="single" w:sz="4" w:space="0" w:color="000000"/>
+              <w:left w:val="single" w:sz="4" w:space="0" w:color="000000"/>
+              <w:bottom w:val="single" w:sz="4" w:space="0" w:color="000000"/>
+              <w:right w:val="single" w:sz="4" w:space="0" w:color="000000"/>
+            </w:tcBorders>
+            <w:shd w:val="clear" w:color="000000" w:fill="FFFFFF"/>
+            <w:tcMar>
+              <w:left w:w="108" w:type="dxa"/>
+              <w:right w:w="108" w:type="dxa"/>
+            </w:tcMar>
+          </w:tcPr>
+          <w:p>
+            <w:pPr>
+              <w:spacing w:after="0" w:line="240" w:lineRule="auto"/>
+              <w:rPr>
+                <w:rFonts w:ascii="Calibri" w:eastAsia="Calibri" w:hAnsi="Calibri" w:cs="Calibri"/>
+                <w:sz w:val="24"/>
+              </w:rPr>
+            </w:pPr>
+            <w:r>
+              <w:rPr>
+                <w:rFonts w:ascii="Calibri" w:eastAsia="Calibri" w:hAnsi="Calibri" w:cs="Calibri"/>
+                <w:sz w:val="24"/>
+              </w:rPr>
+              <w:t>Böngészőfüggetlenség</w:t>
+            </w:r>
+          </w:p>
+        </w:tc>
+        <w:tc>
+          <w:tcPr>
+            <w:tcW w:w="2771" w:type="dxa"/>
+            <w:tcBorders>
+              <w:top w:val="single" w:sz="4" w:space="0" w:color="000000"/>
+              <w:left w:val="single" w:sz="4" w:space="0" w:color="000000"/>
+              <w:bottom w:val="single" w:sz="4" w:space="0" w:color="000000"/>
+              <w:right w:val="single" w:sz="4" w:space="0" w:color="000000"/>
+            </w:tcBorders>
+            <w:shd w:val="clear" w:color="000000" w:fill="FFFFFF"/>
+            <w:tcMar>
+              <w:left w:w="108" w:type="dxa"/>
+              <w:right w:w="108" w:type="dxa"/>
+            </w:tcMar>
+          </w:tcPr>
+          <w:p>
+            <w:pPr>
+              <w:spacing w:after="0" w:line="240" w:lineRule="auto"/>
+              <w:rPr>
+                <w:rFonts w:ascii="Calibri" w:eastAsia="Calibri" w:hAnsi="Calibri" w:cs="Calibri"/>
+              </w:rPr>
+            </w:pPr>
+            <w:r>
+              <w:rPr>
+                <w:rFonts w:ascii="Calibri" w:eastAsia="Calibri" w:hAnsi="Calibri" w:cs="Calibri"/>
+              </w:rPr>
+              <w:t xml:space="preserve">A weboldal elérhető legyen a legnépszerűbb böngészőkből: </w:t>
+            </w:r>
+            <w:proofErr w:type="spellStart"/>
+            <w:r>
+              <w:rPr>
+                <w:rFonts w:ascii="Calibri" w:eastAsia="Calibri" w:hAnsi="Calibri" w:cs="Calibri"/>
+              </w:rPr>
+              <w:t>Firefox</w:t>
+            </w:r>
+            <w:proofErr w:type="spellEnd"/>
+            <w:r>
+              <w:rPr>
+                <w:rFonts w:ascii="Calibri" w:eastAsia="Calibri" w:hAnsi="Calibri" w:cs="Calibri"/>
+              </w:rPr>
+              <w:t xml:space="preserve">, </w:t>
+            </w:r>
+            <w:proofErr w:type="spellStart"/>
+            <w:r>
+              <w:rPr>
+                <w:rFonts w:ascii="Calibri" w:eastAsia="Calibri" w:hAnsi="Calibri" w:cs="Calibri"/>
+              </w:rPr>
+              <w:t>Chrome</w:t>
+            </w:r>
+            <w:proofErr w:type="spellEnd"/>
+            <w:r>
+              <w:rPr>
+                <w:rFonts w:ascii="Calibri" w:eastAsia="Calibri" w:hAnsi="Calibri" w:cs="Calibri"/>
+              </w:rPr>
+              <w:t xml:space="preserve">, Opera, </w:t>
+            </w:r>
+            <w:proofErr w:type="spellStart"/>
+            <w:r>
+              <w:rPr>
+                <w:rFonts w:ascii="Calibri" w:eastAsia="Calibri" w:hAnsi="Calibri" w:cs="Calibri"/>
+              </w:rPr>
+              <w:t>Edge</w:t>
+            </w:r>
+            <w:proofErr w:type="spellEnd"/>
+            <w:r>
+              <w:rPr>
+                <w:rFonts w:ascii="Calibri" w:eastAsia="Calibri" w:hAnsi="Calibri" w:cs="Calibri"/>
+              </w:rPr>
+              <w:t xml:space="preserve">, </w:t>
+            </w:r>
+            <w:proofErr w:type="spellStart"/>
+            <w:r>
+              <w:rPr>
+                <w:rFonts w:ascii="Calibri" w:eastAsia="Calibri" w:hAnsi="Calibri" w:cs="Calibri"/>
+              </w:rPr>
+              <w:t>Safari</w:t>
+            </w:r>
+            <w:proofErr w:type="spellEnd"/>
+          </w:p>
+          <w:p>
+            <w:pPr>
+              <w:spacing w:after="0" w:line="240" w:lineRule="auto"/>
+              <w:rPr>
+                <w:rFonts w:ascii="Calibri" w:eastAsia="Calibri" w:hAnsi="Calibri" w:cs="Calibri"/>
+              </w:rPr>
+            </w:pPr>
+          </w:p>
+        </w:tc>
+      </w:tr>
+      <w:tr>
+        <w:trPr>
+          <w:trHeight w:val="1"/>
+          <w:jc w:val="center"/>
+        </w:trPr>
+        <w:tc>
+          <w:tcPr>
+            <w:tcW w:w="2290" w:type="dxa"/>
+            <w:tcBorders>
+              <w:top w:val="single" w:sz="4" w:space="0" w:color="000000"/>
+              <w:left w:val="single" w:sz="4" w:space="0" w:color="000000"/>
+              <w:bottom w:val="single" w:sz="4" w:space="0" w:color="000000"/>
+              <w:right w:val="single" w:sz="4" w:space="0" w:color="000000"/>
+            </w:tcBorders>
+            <w:shd w:val="clear" w:color="000000" w:fill="FFFFFF"/>
+            <w:tcMar>
+              <w:left w:w="108" w:type="dxa"/>
+              <w:right w:w="108" w:type="dxa"/>
+            </w:tcMar>
+          </w:tcPr>
+          <w:p>
+            <w:pPr>
+              <w:spacing w:after="0" w:line="240" w:lineRule="auto"/>
+              <w:rPr>
+                <w:rFonts w:ascii="Calibri" w:eastAsia="Calibri" w:hAnsi="Calibri" w:cs="Calibri"/>
+              </w:rPr>
+            </w:pPr>
+            <w:proofErr w:type="spellStart"/>
+            <w:r>
+              <w:rPr>
+                <w:rFonts w:ascii="Calibri" w:eastAsia="Calibri" w:hAnsi="Calibri" w:cs="Calibri"/>
+              </w:rPr>
+              <w:t>Jo</w:t>
+            </w:r>
+            <w:r>
+              <w:rPr>
+                <w:rFonts w:ascii="Calibri" w:eastAsia="Calibri" w:hAnsi="Calibri" w:cs="Calibri"/>
+              </w:rPr>
+              <w:t>osultság</w:t>
+            </w:r>
+            <w:proofErr w:type="spellEnd"/>
+          </w:p>
+        </w:tc>
+        <w:tc>
+          <w:tcPr>
+            <w:tcW w:w="1743" w:type="dxa"/>
+            <w:tcBorders>
+              <w:top w:val="single" w:sz="4" w:space="0" w:color="000000"/>
+              <w:left w:val="single" w:sz="4" w:space="0" w:color="000000"/>
+              <w:bottom w:val="single" w:sz="4" w:space="0" w:color="000000"/>
+              <w:right w:val="single" w:sz="4" w:space="0" w:color="000000"/>
+            </w:tcBorders>
+            <w:shd w:val="clear" w:color="000000" w:fill="FFFFFF"/>
+          </w:tcPr>
+          <w:p>
+            <w:pPr>
+              <w:spacing w:after="0" w:line="240" w:lineRule="auto"/>
+              <w:rPr>
+                <w:rFonts w:ascii="Calibri" w:eastAsia="Calibri" w:hAnsi="Calibri" w:cs="Calibri"/>
+                <w:sz w:val="24"/>
+              </w:rPr>
+            </w:pPr>
+            <w:r>
+              <w:rPr>
+                <w:rFonts w:ascii="Calibri" w:eastAsia="Calibri" w:hAnsi="Calibri" w:cs="Calibri"/>
+                <w:sz w:val="24"/>
+              </w:rPr>
+              <w:t>J1</w:t>
+            </w:r>
+          </w:p>
+        </w:tc>
+        <w:tc>
+          <w:tcPr>
+            <w:tcW w:w="2376" w:type="dxa"/>
+            <w:tcBorders>
+              <w:top w:val="single" w:sz="4" w:space="0" w:color="000000"/>
+              <w:left w:val="single" w:sz="4" w:space="0" w:color="000000"/>
+              <w:bottom w:val="single" w:sz="4" w:space="0" w:color="000000"/>
+              <w:right w:val="single" w:sz="4" w:space="0" w:color="000000"/>
+            </w:tcBorders>
+            <w:shd w:val="clear" w:color="000000" w:fill="FFFFFF"/>
+            <w:tcMar>
+              <w:left w:w="108" w:type="dxa"/>
+              <w:right w:w="108" w:type="dxa"/>
+            </w:tcMar>
+          </w:tcPr>
+          <w:p>
+            <w:pPr>
+              <w:spacing w:after="0" w:line="240" w:lineRule="auto"/>
+              <w:rPr>
+                <w:rFonts w:ascii="Calibri" w:eastAsia="Calibri" w:hAnsi="Calibri" w:cs="Calibri"/>
+              </w:rPr>
+            </w:pPr>
+            <w:r>
+              <w:rPr>
+                <w:rFonts w:ascii="Calibri" w:eastAsia="Calibri" w:hAnsi="Calibri" w:cs="Calibri"/>
+                <w:sz w:val="24"/>
+              </w:rPr>
+              <w:t>Jogosultság</w:t>
+            </w:r>
+          </w:p>
+        </w:tc>
+        <w:tc>
+          <w:tcPr>
+            <w:tcW w:w="2771" w:type="dxa"/>
+            <w:tcBorders>
+              <w:top w:val="single" w:sz="4" w:space="0" w:color="000000"/>
+              <w:left w:val="single" w:sz="4" w:space="0" w:color="000000"/>
+              <w:bottom w:val="single" w:sz="4" w:space="0" w:color="000000"/>
+              <w:right w:val="single" w:sz="4" w:space="0" w:color="000000"/>
+            </w:tcBorders>
+            <w:shd w:val="clear" w:color="000000" w:fill="FFFFFF"/>
+            <w:tcMar>
+              <w:left w:w="108" w:type="dxa"/>
+              <w:right w:w="108" w:type="dxa"/>
+            </w:tcMar>
+          </w:tcPr>
+          <w:p>
+            <w:pPr>
+              <w:spacing w:after="0" w:line="240" w:lineRule="auto"/>
+              <w:rPr>
+                <w:rFonts w:ascii="Calibri" w:eastAsia="Calibri" w:hAnsi="Calibri" w:cs="Calibri"/>
+                <w:sz w:val="24"/>
+              </w:rPr>
+            </w:pPr>
+            <w:r>
+              <w:rPr>
+                <w:rFonts w:ascii="Calibri" w:eastAsia="Calibri" w:hAnsi="Calibri" w:cs="Calibri"/>
+                <w:sz w:val="24"/>
+              </w:rPr>
+              <w:t>A weboldal bejelentkezés/regisztráció nélkül is, bárki számára elérhető legyen.</w:t>
+            </w:r>
+          </w:p>
+          <w:p>
+            <w:pPr>
+              <w:spacing w:after="0" w:line="240" w:lineRule="auto"/>
+              <w:rPr>
+                <w:rFonts w:ascii="Calibri" w:eastAsia="Calibri" w:hAnsi="Calibri" w:cs="Calibri"/>
+              </w:rPr>
+            </w:pPr>
+          </w:p>
+        </w:tc>
+      </w:tr>
+    </w:tbl>
     <w:p>
       <w:pPr>
         <w:keepNext/>
@@ -926,17 +3438,10 @@
         <w:spacing w:before="240" w:after="0"/>
         <w:rPr>
           <w:rFonts w:ascii="Calibri" w:eastAsia="Calibri" w:hAnsi="Calibri" w:cs="Calibri"/>
-          <w:sz w:val="24"/>
-        </w:rPr>
-      </w:pPr>
-      <w:r>
-        <w:rPr>
-          <w:rFonts w:ascii="Calibri" w:eastAsia="Calibri" w:hAnsi="Calibri" w:cs="Calibri"/>
           <w:b/>
           <w:sz w:val="24"/>
         </w:rPr>
-        <w:t>Használati esetek:</w:t>
-      </w:r>
+      </w:pPr>
     </w:p>
     <w:p>
       <w:pPr>
@@ -958,54 +3463,617 @@
           <w:sz w:val="24"/>
         </w:rPr>
       </w:pPr>
+    </w:p>
+    <w:p>
+      <w:pPr>
+        <w:spacing w:after="200" w:line="276" w:lineRule="auto"/>
+        <w:rPr>
+          <w:rFonts w:ascii="Calibri" w:eastAsia="Calibri" w:hAnsi="Calibri" w:cs="Calibri"/>
+          <w:sz w:val="24"/>
+        </w:rPr>
+      </w:pPr>
+    </w:p>
+    <w:p>
+      <w:pPr>
+        <w:spacing w:after="200" w:line="276" w:lineRule="auto"/>
+        <w:rPr>
+          <w:rFonts w:ascii="Calibri" w:eastAsia="Calibri" w:hAnsi="Calibri" w:cs="Calibri"/>
+          <w:b/>
+          <w:sz w:val="24"/>
+        </w:rPr>
+      </w:pPr>
+      <w:r>
+        <w:rPr>
+          <w:rFonts w:ascii="Calibri" w:eastAsia="Calibri" w:hAnsi="Calibri" w:cs="Calibri"/>
+          <w:b/>
+          <w:sz w:val="24"/>
+        </w:rPr>
+        <w:lastRenderedPageBreak/>
+        <w:t>Képernyő tervek:</w:t>
+      </w:r>
+    </w:p>
+    <w:p>
+      <w:pPr>
+        <w:spacing w:after="200" w:line="276" w:lineRule="auto"/>
+        <w:jc w:val="center"/>
+        <w:rPr>
+          <w:rFonts w:ascii="Calibri" w:eastAsia="Calibri" w:hAnsi="Calibri" w:cs="Calibri"/>
+          <w:i/>
+          <w:sz w:val="24"/>
+        </w:rPr>
+      </w:pPr>
+      <w:r>
+        <w:rPr>
+          <w:rFonts w:ascii="Calibri" w:eastAsia="Calibri" w:hAnsi="Calibri" w:cs="Calibri"/>
+          <w:i/>
+          <w:sz w:val="24"/>
+        </w:rPr>
+        <w:t>Főoldal képernyőterve</w:t>
+      </w:r>
+    </w:p>
+    <w:p>
+      <w:pPr>
+        <w:spacing w:after="200" w:line="276" w:lineRule="auto"/>
+        <w:rPr>
+          <w:rFonts w:ascii="Calibri" w:eastAsia="Calibri" w:hAnsi="Calibri" w:cs="Calibri"/>
+          <w:b/>
+          <w:sz w:val="24"/>
+        </w:rPr>
+      </w:pPr>
+      <w:r>
+        <w:rPr>
+          <w:rFonts w:ascii="Calibri" w:eastAsia="Calibri" w:hAnsi="Calibri" w:cs="Calibri"/>
+          <w:b/>
+          <w:noProof/>
+          <w:sz w:val="24"/>
+        </w:rPr>
+        <w:drawing>
+          <wp:inline distT="0" distB="0" distL="0" distR="0">
+            <wp:extent cx="5760720" cy="3664585"/>
+            <wp:effectExtent l="0" t="0" r="0" b="0"/>
+            <wp:docPr id="1" name="Kép 1"/>
+            <wp:cNvGraphicFramePr>
+              <a:graphicFrameLocks xmlns:a="http://schemas.openxmlformats.org/drawingml/2006/main" noChangeAspect="1"/>
+            </wp:cNvGraphicFramePr>
+            <a:graphic xmlns:a="http://schemas.openxmlformats.org/drawingml/2006/main">
+              <a:graphicData uri="http://schemas.openxmlformats.org/drawingml/2006/picture">
+                <pic:pic xmlns:pic="http://schemas.openxmlformats.org/drawingml/2006/picture">
+                  <pic:nvPicPr>
+                    <pic:cNvPr id="1" name="terv1.jpg"/>
+                    <pic:cNvPicPr/>
+                  </pic:nvPicPr>
+                  <pic:blipFill>
+                    <a:blip r:embed="rId5">
+                      <a:extLst>
+                        <a:ext uri="{28A0092B-C50C-407E-A947-70E740481C1C}">
+                          <a14:useLocalDpi xmlns:a14="http://schemas.microsoft.com/office/drawing/2010/main" val="0"/>
+                        </a:ext>
+                      </a:extLst>
+                    </a:blip>
+                    <a:stretch>
+                      <a:fillRect/>
+                    </a:stretch>
+                  </pic:blipFill>
+                  <pic:spPr>
+                    <a:xfrm>
+                      <a:off x="0" y="0"/>
+                      <a:ext cx="5760720" cy="3664585"/>
+                    </a:xfrm>
+                    <a:prstGeom prst="rect">
+                      <a:avLst/>
+                    </a:prstGeom>
+                  </pic:spPr>
+                </pic:pic>
+              </a:graphicData>
+            </a:graphic>
+          </wp:inline>
+        </w:drawing>
+      </w:r>
+    </w:p>
+    <w:p>
+      <w:pPr>
+        <w:spacing w:after="200" w:line="276" w:lineRule="auto"/>
+        <w:jc w:val="center"/>
+        <w:rPr>
+          <w:rFonts w:ascii="Calibri" w:eastAsia="Calibri" w:hAnsi="Calibri" w:cs="Calibri"/>
+          <w:i/>
+          <w:sz w:val="24"/>
+        </w:rPr>
+      </w:pPr>
+      <w:r>
+        <w:rPr>
+          <w:rFonts w:ascii="Calibri" w:eastAsia="Calibri" w:hAnsi="Calibri" w:cs="Calibri"/>
+          <w:i/>
+          <w:sz w:val="24"/>
+        </w:rPr>
+        <w:t>A Felugró ablak képernyőterve a sorsoló gombbal</w:t>
+      </w:r>
+    </w:p>
+    <w:p>
+      <w:pPr>
+        <w:spacing w:after="200" w:line="276" w:lineRule="auto"/>
+        <w:rPr>
+          <w:rFonts w:ascii="Calibri" w:eastAsia="Calibri" w:hAnsi="Calibri" w:cs="Calibri"/>
+          <w:b/>
+          <w:sz w:val="24"/>
+        </w:rPr>
+      </w:pPr>
+      <w:r>
+        <w:rPr>
+          <w:rFonts w:ascii="Calibri" w:eastAsia="Calibri" w:hAnsi="Calibri" w:cs="Calibri"/>
+          <w:b/>
+          <w:noProof/>
+          <w:sz w:val="24"/>
+        </w:rPr>
+        <w:drawing>
+          <wp:inline distT="0" distB="0" distL="0" distR="0">
+            <wp:extent cx="5760720" cy="3664585"/>
+            <wp:effectExtent l="0" t="0" r="0" b="0"/>
+            <wp:docPr id="2" name="Kép 2"/>
+            <wp:cNvGraphicFramePr>
+              <a:graphicFrameLocks xmlns:a="http://schemas.openxmlformats.org/drawingml/2006/main" noChangeAspect="1"/>
+            </wp:cNvGraphicFramePr>
+            <a:graphic xmlns:a="http://schemas.openxmlformats.org/drawingml/2006/main">
+              <a:graphicData uri="http://schemas.openxmlformats.org/drawingml/2006/picture">
+                <pic:pic xmlns:pic="http://schemas.openxmlformats.org/drawingml/2006/picture">
+                  <pic:nvPicPr>
+                    <pic:cNvPr id="2" name="terv2.jpg"/>
+                    <pic:cNvPicPr/>
+                  </pic:nvPicPr>
+                  <pic:blipFill>
+                    <a:blip r:embed="rId6">
+                      <a:extLst>
+                        <a:ext uri="{28A0092B-C50C-407E-A947-70E740481C1C}">
+                          <a14:useLocalDpi xmlns:a14="http://schemas.microsoft.com/office/drawing/2010/main" val="0"/>
+                        </a:ext>
+                      </a:extLst>
+                    </a:blip>
+                    <a:stretch>
+                      <a:fillRect/>
+                    </a:stretch>
+                  </pic:blipFill>
+                  <pic:spPr>
+                    <a:xfrm>
+                      <a:off x="0" y="0"/>
+                      <a:ext cx="5760720" cy="3664585"/>
+                    </a:xfrm>
+                    <a:prstGeom prst="rect">
+                      <a:avLst/>
+                    </a:prstGeom>
+                  </pic:spPr>
+                </pic:pic>
+              </a:graphicData>
+            </a:graphic>
+          </wp:inline>
+        </w:drawing>
+      </w:r>
+    </w:p>
+    <w:p>
+      <w:pPr>
+        <w:spacing w:after="200" w:line="276" w:lineRule="auto"/>
+        <w:rPr>
+          <w:rFonts w:ascii="Calibri" w:eastAsia="Calibri" w:hAnsi="Calibri" w:cs="Calibri"/>
+          <w:b/>
+          <w:sz w:val="24"/>
+        </w:rPr>
+      </w:pPr>
+    </w:p>
+    <w:p>
+      <w:pPr>
+        <w:spacing w:after="200" w:line="276" w:lineRule="auto"/>
+        <w:jc w:val="center"/>
+        <w:rPr>
+          <w:rFonts w:ascii="Calibri" w:eastAsia="Calibri" w:hAnsi="Calibri" w:cs="Calibri"/>
+          <w:i/>
+          <w:sz w:val="24"/>
+        </w:rPr>
+      </w:pPr>
+      <w:r>
+        <w:rPr>
+          <w:rFonts w:ascii="Calibri" w:eastAsia="Calibri" w:hAnsi="Calibri" w:cs="Calibri"/>
+          <w:i/>
+          <w:sz w:val="24"/>
+        </w:rPr>
+        <w:lastRenderedPageBreak/>
+        <w:t>A kisorsolt film megjelenésének képernyőterve</w:t>
+      </w:r>
+    </w:p>
+    <w:p>
+      <w:pPr>
+        <w:spacing w:after="200" w:line="276" w:lineRule="auto"/>
+        <w:rPr>
+          <w:rFonts w:ascii="Calibri" w:eastAsia="Calibri" w:hAnsi="Calibri" w:cs="Calibri"/>
+          <w:b/>
+          <w:sz w:val="24"/>
+        </w:rPr>
+      </w:pPr>
+      <w:r>
+        <w:rPr>
+          <w:rFonts w:ascii="Calibri" w:eastAsia="Calibri" w:hAnsi="Calibri" w:cs="Calibri"/>
+          <w:b/>
+          <w:noProof/>
+          <w:sz w:val="24"/>
+        </w:rPr>
+        <w:drawing>
+          <wp:inline distT="0" distB="0" distL="0" distR="0">
+            <wp:extent cx="5760720" cy="3664585"/>
+            <wp:effectExtent l="0" t="0" r="0" b="0"/>
+            <wp:docPr id="3" name="Kép 3"/>
+            <wp:cNvGraphicFramePr>
+              <a:graphicFrameLocks xmlns:a="http://schemas.openxmlformats.org/drawingml/2006/main" noChangeAspect="1"/>
+            </wp:cNvGraphicFramePr>
+            <a:graphic xmlns:a="http://schemas.openxmlformats.org/drawingml/2006/main">
+              <a:graphicData uri="http://schemas.openxmlformats.org/drawingml/2006/picture">
+                <pic:pic xmlns:pic="http://schemas.openxmlformats.org/drawingml/2006/picture">
+                  <pic:nvPicPr>
+                    <pic:cNvPr id="3" name="terv3.jpg"/>
+                    <pic:cNvPicPr/>
+                  </pic:nvPicPr>
+                  <pic:blipFill>
+                    <a:blip r:embed="rId7">
+                      <a:extLst>
+                        <a:ext uri="{28A0092B-C50C-407E-A947-70E740481C1C}">
+                          <a14:useLocalDpi xmlns:a14="http://schemas.microsoft.com/office/drawing/2010/main" val="0"/>
+                        </a:ext>
+                      </a:extLst>
+                    </a:blip>
+                    <a:stretch>
+                      <a:fillRect/>
+                    </a:stretch>
+                  </pic:blipFill>
+                  <pic:spPr>
+                    <a:xfrm>
+                      <a:off x="0" y="0"/>
+                      <a:ext cx="5760720" cy="3664585"/>
+                    </a:xfrm>
+                    <a:prstGeom prst="rect">
+                      <a:avLst/>
+                    </a:prstGeom>
+                  </pic:spPr>
+                </pic:pic>
+              </a:graphicData>
+            </a:graphic>
+          </wp:inline>
+        </w:drawing>
+      </w:r>
+    </w:p>
+    <w:p>
+      <w:pPr>
+        <w:spacing w:after="200" w:line="276" w:lineRule="auto"/>
+        <w:rPr>
+          <w:rFonts w:ascii="Calibri" w:eastAsia="Calibri" w:hAnsi="Calibri" w:cs="Calibri"/>
+          <w:b/>
+          <w:sz w:val="24"/>
+        </w:rPr>
+      </w:pPr>
+      <w:r>
+        <w:rPr>
+          <w:rFonts w:ascii="Calibri" w:eastAsia="Calibri" w:hAnsi="Calibri" w:cs="Calibri"/>
+          <w:b/>
+          <w:sz w:val="24"/>
+        </w:rPr>
+        <w:t>Adatbázis:</w:t>
+      </w:r>
+    </w:p>
+    <w:p>
+      <w:pPr>
+        <w:pStyle w:val="Listaszerbekezds"/>
+        <w:numPr>
+          <w:ilvl w:val="0"/>
+          <w:numId w:val="6"/>
+        </w:numPr>
+        <w:spacing w:after="120" w:line="360" w:lineRule="auto"/>
+        <w:ind w:left="714" w:hanging="357"/>
+        <w:jc w:val="both"/>
+        <w:rPr>
+          <w:rFonts w:ascii="Calibri" w:eastAsia="Calibri" w:hAnsi="Calibri" w:cs="Calibri"/>
+          <w:sz w:val="24"/>
+        </w:rPr>
+      </w:pPr>
+      <w:r>
+        <w:rPr>
+          <w:rFonts w:ascii="Calibri" w:eastAsia="Calibri" w:hAnsi="Calibri" w:cs="Calibri"/>
+          <w:sz w:val="24"/>
+        </w:rPr>
+        <w:t>Az adatbázis egyetlen táblából, a filmek táblából áll.</w:t>
+      </w:r>
+    </w:p>
+    <w:p>
+      <w:pPr>
+        <w:pStyle w:val="Listaszerbekezds"/>
+        <w:numPr>
+          <w:ilvl w:val="0"/>
+          <w:numId w:val="6"/>
+        </w:numPr>
+        <w:spacing w:after="120" w:line="360" w:lineRule="auto"/>
+        <w:ind w:left="714" w:hanging="357"/>
+        <w:jc w:val="both"/>
+        <w:rPr>
+          <w:rFonts w:ascii="Calibri" w:eastAsia="Calibri" w:hAnsi="Calibri" w:cs="Calibri"/>
+          <w:sz w:val="24"/>
+        </w:rPr>
+      </w:pPr>
+      <w:r>
+        <w:rPr>
+          <w:rFonts w:ascii="Calibri" w:eastAsia="Calibri" w:hAnsi="Calibri" w:cs="Calibri"/>
+          <w:noProof/>
+          <w:sz w:val="24"/>
+        </w:rPr>
+        <w:drawing>
+          <wp:anchor distT="0" distB="0" distL="114300" distR="114300" simplePos="0" relativeHeight="251657728" behindDoc="0" locked="0" layoutInCell="1" allowOverlap="1">
+            <wp:simplePos x="0" y="0"/>
+            <wp:positionH relativeFrom="margin">
+              <wp:posOffset>325120</wp:posOffset>
+            </wp:positionH>
+            <wp:positionV relativeFrom="margin">
+              <wp:posOffset>5180965</wp:posOffset>
+            </wp:positionV>
+            <wp:extent cx="4908550" cy="1524000"/>
+            <wp:effectExtent l="0" t="0" r="0" b="0"/>
+            <wp:wrapSquare wrapText="bothSides"/>
+            <wp:docPr id="5" name="Kép 5"/>
+            <wp:cNvGraphicFramePr>
+              <a:graphicFrameLocks xmlns:a="http://schemas.openxmlformats.org/drawingml/2006/main" noChangeAspect="1"/>
+            </wp:cNvGraphicFramePr>
+            <a:graphic xmlns:a="http://schemas.openxmlformats.org/drawingml/2006/main">
+              <a:graphicData uri="http://schemas.openxmlformats.org/drawingml/2006/picture">
+                <pic:pic xmlns:pic="http://schemas.openxmlformats.org/drawingml/2006/picture">
+                  <pic:nvPicPr>
+                    <pic:cNvPr id="5" name="adatb_tábla.JPG"/>
+                    <pic:cNvPicPr/>
+                  </pic:nvPicPr>
+                  <pic:blipFill>
+                    <a:blip r:embed="rId8">
+                      <a:extLst>
+                        <a:ext uri="{28A0092B-C50C-407E-A947-70E740481C1C}">
+                          <a14:useLocalDpi xmlns:a14="http://schemas.microsoft.com/office/drawing/2010/main" val="0"/>
+                        </a:ext>
+                      </a:extLst>
+                    </a:blip>
+                    <a:stretch>
+                      <a:fillRect/>
+                    </a:stretch>
+                  </pic:blipFill>
+                  <pic:spPr>
+                    <a:xfrm>
+                      <a:off x="0" y="0"/>
+                      <a:ext cx="4908550" cy="1524000"/>
+                    </a:xfrm>
+                    <a:prstGeom prst="rect">
+                      <a:avLst/>
+                    </a:prstGeom>
+                  </pic:spPr>
+                </pic:pic>
+              </a:graphicData>
+            </a:graphic>
+            <wp14:sizeRelH relativeFrom="margin">
+              <wp14:pctWidth>0</wp14:pctWidth>
+            </wp14:sizeRelH>
+            <wp14:sizeRelV relativeFrom="margin">
+              <wp14:pctHeight>0</wp14:pctHeight>
+            </wp14:sizeRelV>
+          </wp:anchor>
+        </w:drawing>
+      </w:r>
+      <w:r>
+        <w:rPr>
+          <w:rFonts w:ascii="Calibri" w:eastAsia="Calibri" w:hAnsi="Calibri" w:cs="Calibri"/>
+          <w:sz w:val="24"/>
+        </w:rPr>
+        <w:t>A tábla mezői</w:t>
+      </w:r>
+      <w:r>
+        <w:rPr>
+          <w:rFonts w:ascii="Calibri" w:eastAsia="Calibri" w:hAnsi="Calibri" w:cs="Calibri"/>
+          <w:sz w:val="24"/>
+        </w:rPr>
+        <w:t xml:space="preserve"> és típusai, valamint megszorításai</w:t>
+      </w:r>
+      <w:r>
+        <w:rPr>
+          <w:rFonts w:ascii="Calibri" w:eastAsia="Calibri" w:hAnsi="Calibri" w:cs="Calibri"/>
+          <w:sz w:val="24"/>
+        </w:rPr>
+        <w:t xml:space="preserve"> a következők:</w:t>
+      </w:r>
+    </w:p>
+    <w:p>
+      <w:pPr>
+        <w:spacing w:after="120" w:line="360" w:lineRule="auto"/>
+        <w:jc w:val="both"/>
+        <w:rPr>
+          <w:rFonts w:ascii="Calibri" w:eastAsia="Calibri" w:hAnsi="Calibri" w:cs="Calibri"/>
+          <w:sz w:val="24"/>
+        </w:rPr>
+      </w:pPr>
+    </w:p>
+    <w:p>
+      <w:pPr>
+        <w:spacing w:after="120" w:line="360" w:lineRule="auto"/>
+        <w:jc w:val="both"/>
+        <w:rPr>
+          <w:rFonts w:ascii="Calibri" w:eastAsia="Calibri" w:hAnsi="Calibri" w:cs="Calibri"/>
+          <w:sz w:val="24"/>
+        </w:rPr>
+      </w:pPr>
+    </w:p>
+    <w:p>
+      <w:pPr>
+        <w:spacing w:after="120" w:line="360" w:lineRule="auto"/>
+        <w:jc w:val="both"/>
+        <w:rPr>
+          <w:rFonts w:ascii="Calibri" w:eastAsia="Calibri" w:hAnsi="Calibri" w:cs="Calibri"/>
+          <w:sz w:val="24"/>
+        </w:rPr>
+      </w:pPr>
+    </w:p>
+    <w:p>
+      <w:pPr>
+        <w:spacing w:after="120" w:line="360" w:lineRule="auto"/>
+        <w:jc w:val="both"/>
+        <w:rPr>
+          <w:rFonts w:ascii="Calibri" w:eastAsia="Calibri" w:hAnsi="Calibri" w:cs="Calibri"/>
+          <w:sz w:val="24"/>
+        </w:rPr>
+      </w:pPr>
+    </w:p>
+    <w:p>
+      <w:pPr>
+        <w:spacing w:after="120" w:line="360" w:lineRule="auto"/>
+        <w:jc w:val="both"/>
+        <w:rPr>
+          <w:rFonts w:ascii="Calibri" w:eastAsia="Calibri" w:hAnsi="Calibri" w:cs="Calibri"/>
+          <w:sz w:val="24"/>
+        </w:rPr>
+      </w:pPr>
+    </w:p>
+    <w:p>
+      <w:pPr>
+        <w:pStyle w:val="Listaszerbekezds"/>
+        <w:numPr>
+          <w:ilvl w:val="0"/>
+          <w:numId w:val="6"/>
+        </w:numPr>
+        <w:spacing w:after="120" w:line="360" w:lineRule="auto"/>
+        <w:ind w:left="714" w:hanging="357"/>
+        <w:jc w:val="both"/>
+        <w:rPr>
+          <w:rFonts w:ascii="Calibri" w:eastAsia="Calibri" w:hAnsi="Calibri" w:cs="Calibri"/>
+          <w:sz w:val="24"/>
+        </w:rPr>
+      </w:pPr>
+      <w:r>
+        <w:rPr>
+          <w:rFonts w:ascii="Calibri" w:eastAsia="Calibri" w:hAnsi="Calibri" w:cs="Calibri"/>
+          <w:noProof/>
+          <w:sz w:val="24"/>
+        </w:rPr>
+        <w:drawing>
+          <wp:anchor distT="0" distB="0" distL="114300" distR="114300" simplePos="0" relativeHeight="251659776" behindDoc="0" locked="0" layoutInCell="1" allowOverlap="1">
+            <wp:simplePos x="0" y="0"/>
+            <wp:positionH relativeFrom="margin">
+              <wp:posOffset>411480</wp:posOffset>
+            </wp:positionH>
+            <wp:positionV relativeFrom="margin">
+              <wp:posOffset>7353300</wp:posOffset>
+            </wp:positionV>
+            <wp:extent cx="1402080" cy="1981200"/>
+            <wp:effectExtent l="0" t="0" r="0" b="0"/>
+            <wp:wrapSquare wrapText="bothSides"/>
+            <wp:docPr id="6" name="Kép 6"/>
+            <wp:cNvGraphicFramePr>
+              <a:graphicFrameLocks xmlns:a="http://schemas.openxmlformats.org/drawingml/2006/main" noChangeAspect="1"/>
+            </wp:cNvGraphicFramePr>
+            <a:graphic xmlns:a="http://schemas.openxmlformats.org/drawingml/2006/main">
+              <a:graphicData uri="http://schemas.openxmlformats.org/drawingml/2006/picture">
+                <pic:pic xmlns:pic="http://schemas.openxmlformats.org/drawingml/2006/picture">
+                  <pic:nvPicPr>
+                    <pic:cNvPr id="6" name="adatb_ERModell.JPG"/>
+                    <pic:cNvPicPr/>
+                  </pic:nvPicPr>
+                  <pic:blipFill>
+                    <a:blip r:embed="rId9">
+                      <a:extLst>
+                        <a:ext uri="{28A0092B-C50C-407E-A947-70E740481C1C}">
+                          <a14:useLocalDpi xmlns:a14="http://schemas.microsoft.com/office/drawing/2010/main" val="0"/>
+                        </a:ext>
+                      </a:extLst>
+                    </a:blip>
+                    <a:stretch>
+                      <a:fillRect/>
+                    </a:stretch>
+                  </pic:blipFill>
+                  <pic:spPr>
+                    <a:xfrm>
+                      <a:off x="0" y="0"/>
+                      <a:ext cx="1402080" cy="1981200"/>
+                    </a:xfrm>
+                    <a:prstGeom prst="rect">
+                      <a:avLst/>
+                    </a:prstGeom>
+                  </pic:spPr>
+                </pic:pic>
+              </a:graphicData>
+            </a:graphic>
+          </wp:anchor>
+        </w:drawing>
+      </w:r>
+      <w:r>
+        <w:rPr>
+          <w:rFonts w:ascii="Calibri" w:eastAsia="Calibri" w:hAnsi="Calibri" w:cs="Calibri"/>
+          <w:sz w:val="24"/>
+        </w:rPr>
+        <w:t>A tábla ER modellje</w:t>
+      </w:r>
+      <w:r>
+        <w:rPr>
+          <w:rFonts w:ascii="Calibri" w:eastAsia="Calibri" w:hAnsi="Calibri" w:cs="Calibri"/>
+          <w:sz w:val="24"/>
+        </w:rPr>
+        <w:t xml:space="preserve">: </w:t>
+      </w:r>
+    </w:p>
+    <w:p>
+      <w:pPr>
+        <w:spacing w:after="120" w:line="360" w:lineRule="auto"/>
+        <w:jc w:val="both"/>
+        <w:rPr>
+          <w:rFonts w:ascii="Calibri" w:eastAsia="Calibri" w:hAnsi="Calibri" w:cs="Calibri"/>
+          <w:sz w:val="24"/>
+        </w:rPr>
+      </w:pPr>
+    </w:p>
+    <w:p>
+      <w:pPr>
+        <w:spacing w:after="120" w:line="360" w:lineRule="auto"/>
+        <w:jc w:val="both"/>
+        <w:rPr>
+          <w:rFonts w:ascii="Calibri" w:eastAsia="Calibri" w:hAnsi="Calibri" w:cs="Calibri"/>
+          <w:sz w:val="24"/>
+        </w:rPr>
+      </w:pPr>
+    </w:p>
+    <w:p>
+      <w:pPr>
+        <w:spacing w:after="120" w:line="360" w:lineRule="auto"/>
+        <w:jc w:val="both"/>
+        <w:rPr>
+          <w:rFonts w:ascii="Calibri" w:eastAsia="Calibri" w:hAnsi="Calibri" w:cs="Calibri"/>
+          <w:sz w:val="24"/>
+        </w:rPr>
+      </w:pPr>
+    </w:p>
+    <w:p>
+      <w:pPr>
+        <w:spacing w:after="120" w:line="360" w:lineRule="auto"/>
+        <w:jc w:val="both"/>
+        <w:rPr>
+          <w:rFonts w:ascii="Calibri" w:eastAsia="Calibri" w:hAnsi="Calibri" w:cs="Calibri"/>
+          <w:sz w:val="24"/>
+        </w:rPr>
+      </w:pPr>
+    </w:p>
+    <w:p>
+      <w:pPr>
+        <w:spacing w:after="120" w:line="360" w:lineRule="auto"/>
+        <w:jc w:val="both"/>
+        <w:rPr>
+          <w:rFonts w:ascii="Calibri" w:eastAsia="Calibri" w:hAnsi="Calibri" w:cs="Calibri"/>
+          <w:b/>
+          <w:sz w:val="24"/>
+        </w:rPr>
+      </w:pPr>
+      <w:r>
+        <w:rPr>
+          <w:rFonts w:ascii="Calibri" w:eastAsia="Calibri" w:hAnsi="Calibri" w:cs="Calibri"/>
+          <w:b/>
+          <w:sz w:val="24"/>
+        </w:rPr>
+        <w:lastRenderedPageBreak/>
+        <w:t>Használati esetek:</w:t>
+      </w:r>
       <w:bookmarkStart w:id="0" w:name="_GoBack"/>
       <w:bookmarkEnd w:id="0"/>
-    </w:p>
-    <w:p>
-      <w:pPr>
-        <w:spacing w:after="200" w:line="276" w:lineRule="auto"/>
-        <w:rPr>
-          <w:rFonts w:ascii="Calibri" w:eastAsia="Calibri" w:hAnsi="Calibri" w:cs="Calibri"/>
-          <w:sz w:val="24"/>
-        </w:rPr>
-      </w:pPr>
-    </w:p>
-    <w:p>
-      <w:pPr>
-        <w:spacing w:after="200" w:line="276" w:lineRule="auto"/>
-        <w:rPr>
-          <w:rFonts w:ascii="Calibri" w:eastAsia="Calibri" w:hAnsi="Calibri" w:cs="Calibri"/>
-          <w:sz w:val="24"/>
-        </w:rPr>
-      </w:pPr>
-    </w:p>
-    <w:p>
-      <w:pPr>
-        <w:spacing w:after="200" w:line="276" w:lineRule="auto"/>
-        <w:rPr>
-          <w:rFonts w:ascii="Calibri" w:eastAsia="Calibri" w:hAnsi="Calibri" w:cs="Calibri"/>
-          <w:b/>
-          <w:sz w:val="24"/>
-        </w:rPr>
-      </w:pPr>
-      <w:r>
-        <w:rPr>
-          <w:rFonts w:ascii="Calibri" w:eastAsia="Calibri" w:hAnsi="Calibri" w:cs="Calibri"/>
-          <w:b/>
-          <w:sz w:val="24"/>
-        </w:rPr>
-        <w:t>Képernyő tervek:</w:t>
-      </w:r>
-    </w:p>
-    <w:p>
-      <w:pPr>
-        <w:spacing w:after="200" w:line="276" w:lineRule="auto"/>
-        <w:rPr>
-          <w:rFonts w:ascii="Calibri" w:eastAsia="Calibri" w:hAnsi="Calibri" w:cs="Calibri"/>
-          <w:color w:val="FF0000"/>
-          <w:sz w:val="24"/>
-        </w:rPr>
-      </w:pPr>
     </w:p>
     <w:sectPr>
       <w:pgSz w:w="11906" w:h="16838"/>
@@ -1246,6 +4314,119 @@
     </w:lvl>
   </w:abstractNum>
   <w:abstractNum w:abstractNumId="2" w15:restartNumberingAfterBreak="0">
+    <w:nsid w:val="57035D27"/>
+    <w:multiLevelType w:val="hybridMultilevel"/>
+    <w:tmpl w:val="13F60428"/>
+    <w:lvl w:ilvl="0" w:tplc="040E0001">
+      <w:start w:val="1"/>
+      <w:numFmt w:val="bullet"/>
+      <w:lvlText w:val=""/>
+      <w:lvlJc w:val="left"/>
+      <w:pPr>
+        <w:ind w:left="720" w:hanging="360"/>
+      </w:pPr>
+      <w:rPr>
+        <w:rFonts w:ascii="Symbol" w:hAnsi="Symbol" w:hint="default"/>
+      </w:rPr>
+    </w:lvl>
+    <w:lvl w:ilvl="1" w:tplc="040E0003" w:tentative="1">
+      <w:start w:val="1"/>
+      <w:numFmt w:val="bullet"/>
+      <w:lvlText w:val="o"/>
+      <w:lvlJc w:val="left"/>
+      <w:pPr>
+        <w:ind w:left="1440" w:hanging="360"/>
+      </w:pPr>
+      <w:rPr>
+        <w:rFonts w:ascii="Courier New" w:hAnsi="Courier New" w:cs="Courier New" w:hint="default"/>
+      </w:rPr>
+    </w:lvl>
+    <w:lvl w:ilvl="2" w:tplc="040E0005" w:tentative="1">
+      <w:start w:val="1"/>
+      <w:numFmt w:val="bullet"/>
+      <w:lvlText w:val=""/>
+      <w:lvlJc w:val="left"/>
+      <w:pPr>
+        <w:ind w:left="2160" w:hanging="360"/>
+      </w:pPr>
+      <w:rPr>
+        <w:rFonts w:ascii="Wingdings" w:hAnsi="Wingdings" w:hint="default"/>
+      </w:rPr>
+    </w:lvl>
+    <w:lvl w:ilvl="3" w:tplc="040E0001" w:tentative="1">
+      <w:start w:val="1"/>
+      <w:numFmt w:val="bullet"/>
+      <w:lvlText w:val=""/>
+      <w:lvlJc w:val="left"/>
+      <w:pPr>
+        <w:ind w:left="2880" w:hanging="360"/>
+      </w:pPr>
+      <w:rPr>
+        <w:rFonts w:ascii="Symbol" w:hAnsi="Symbol" w:hint="default"/>
+      </w:rPr>
+    </w:lvl>
+    <w:lvl w:ilvl="4" w:tplc="040E0003" w:tentative="1">
+      <w:start w:val="1"/>
+      <w:numFmt w:val="bullet"/>
+      <w:lvlText w:val="o"/>
+      <w:lvlJc w:val="left"/>
+      <w:pPr>
+        <w:ind w:left="3600" w:hanging="360"/>
+      </w:pPr>
+      <w:rPr>
+        <w:rFonts w:ascii="Courier New" w:hAnsi="Courier New" w:cs="Courier New" w:hint="default"/>
+      </w:rPr>
+    </w:lvl>
+    <w:lvl w:ilvl="5" w:tplc="040E0005" w:tentative="1">
+      <w:start w:val="1"/>
+      <w:numFmt w:val="bullet"/>
+      <w:lvlText w:val=""/>
+      <w:lvlJc w:val="left"/>
+      <w:pPr>
+        <w:ind w:left="4320" w:hanging="360"/>
+      </w:pPr>
+      <w:rPr>
+        <w:rFonts w:ascii="Wingdings" w:hAnsi="Wingdings" w:hint="default"/>
+      </w:rPr>
+    </w:lvl>
+    <w:lvl w:ilvl="6" w:tplc="040E0001" w:tentative="1">
+      <w:start w:val="1"/>
+      <w:numFmt w:val="bullet"/>
+      <w:lvlText w:val=""/>
+      <w:lvlJc w:val="left"/>
+      <w:pPr>
+        <w:ind w:left="5040" w:hanging="360"/>
+      </w:pPr>
+      <w:rPr>
+        <w:rFonts w:ascii="Symbol" w:hAnsi="Symbol" w:hint="default"/>
+      </w:rPr>
+    </w:lvl>
+    <w:lvl w:ilvl="7" w:tplc="040E0003" w:tentative="1">
+      <w:start w:val="1"/>
+      <w:numFmt w:val="bullet"/>
+      <w:lvlText w:val="o"/>
+      <w:lvlJc w:val="left"/>
+      <w:pPr>
+        <w:ind w:left="5760" w:hanging="360"/>
+      </w:pPr>
+      <w:rPr>
+        <w:rFonts w:ascii="Courier New" w:hAnsi="Courier New" w:cs="Courier New" w:hint="default"/>
+      </w:rPr>
+    </w:lvl>
+    <w:lvl w:ilvl="8" w:tplc="040E0005" w:tentative="1">
+      <w:start w:val="1"/>
+      <w:numFmt w:val="bullet"/>
+      <w:lvlText w:val=""/>
+      <w:lvlJc w:val="left"/>
+      <w:pPr>
+        <w:ind w:left="6480" w:hanging="360"/>
+      </w:pPr>
+      <w:rPr>
+        <w:rFonts w:ascii="Wingdings" w:hAnsi="Wingdings" w:hint="default"/>
+      </w:rPr>
+    </w:lvl>
+  </w:abstractNum>
+  <w:abstractNum w:abstractNumId="3" w15:restartNumberingAfterBreak="0">
     <w:nsid w:val="61856BEC"/>
     <w:multiLevelType w:val="multilevel"/>
     <w:tmpl w:val="3860068E"/>
@@ -1296,7 +4477,7 @@
       <w:lvlJc w:val="left"/>
     </w:lvl>
   </w:abstractNum>
-  <w:abstractNum w:abstractNumId="3" w15:restartNumberingAfterBreak="0">
+  <w:abstractNum w:abstractNumId="4" w15:restartNumberingAfterBreak="0">
     <w:nsid w:val="633B089C"/>
     <w:multiLevelType w:val="multilevel"/>
     <w:tmpl w:val="08C6DD64"/>
@@ -1347,7 +4528,7 @@
       <w:lvlJc w:val="left"/>
     </w:lvl>
   </w:abstractNum>
-  <w:abstractNum w:abstractNumId="4" w15:restartNumberingAfterBreak="0">
+  <w:abstractNum w:abstractNumId="5" w15:restartNumberingAfterBreak="0">
     <w:nsid w:val="79CF52CB"/>
     <w:multiLevelType w:val="multilevel"/>
     <w:tmpl w:val="F2DC7FE6"/>
@@ -1399,19 +4580,22 @@
     </w:lvl>
   </w:abstractNum>
   <w:num w:numId="1">
+    <w:abstractNumId w:val="4"/>
+  </w:num>
+  <w:num w:numId="2">
     <w:abstractNumId w:val="3"/>
   </w:num>
-  <w:num w:numId="2">
-    <w:abstractNumId w:val="2"/>
-  </w:num>
   <w:num w:numId="3">
-    <w:abstractNumId w:val="4"/>
+    <w:abstractNumId w:val="5"/>
   </w:num>
   <w:num w:numId="4">
     <w:abstractNumId w:val="1"/>
   </w:num>
   <w:num w:numId="5">
     <w:abstractNumId w:val="0"/>
+  </w:num>
+  <w:num w:numId="6">
+    <w:abstractNumId w:val="2"/>
   </w:num>
 </w:numbering>
 </file>

</xml_diff>